<commit_message>
update documentation and draw
</commit_message>
<xml_diff>
--- a/Project Documentation.docx
+++ b/Project Documentation.docx
@@ -296,11 +296,19 @@
           <w:rFonts w:cs="Times New Roman"/>
         </w:rPr>
       </w:pPr>
+      <w:proofErr w:type="spellStart"/>
       <w:r>
         <w:rPr>
           <w:rFonts w:cs="Times New Roman"/>
         </w:rPr>
-        <w:t>Purbanchal University</w:t>
+        <w:t>Purbanchal</w:t>
+      </w:r>
+      <w:proofErr w:type="spellEnd"/>
+      <w:r>
+        <w:rPr>
+          <w:rFonts w:cs="Times New Roman"/>
+        </w:rPr>
+        <w:t xml:space="preserve"> University</w:t>
       </w:r>
     </w:p>
     <w:p>
@@ -310,11 +318,19 @@
           <w:rFonts w:cs="Times New Roman"/>
         </w:rPr>
       </w:pPr>
+      <w:proofErr w:type="spellStart"/>
       <w:r>
         <w:rPr>
           <w:rFonts w:cs="Times New Roman"/>
         </w:rPr>
-        <w:t>Biratnagar, Nepal</w:t>
+        <w:t>Biratnagar</w:t>
+      </w:r>
+      <w:proofErr w:type="spellEnd"/>
+      <w:r>
+        <w:rPr>
+          <w:rFonts w:cs="Times New Roman"/>
+        </w:rPr>
+        <w:t>, Nepal</w:t>
       </w:r>
     </w:p>
     <w:p>
@@ -350,12 +366,20 @@
         <w:rPr>
           <w:rFonts w:cs="Times New Roman"/>
         </w:rPr>
-        <w:t>Bikash Gupta(</w:t>
-      </w:r>
+        <w:t xml:space="preserve">Bikash </w:t>
+      </w:r>
+      <w:proofErr w:type="gramStart"/>
       <w:r>
         <w:rPr>
           <w:rFonts w:cs="Times New Roman"/>
         </w:rPr>
+        <w:t>Gupta(</w:t>
+      </w:r>
+      <w:proofErr w:type="gramEnd"/>
+      <w:r>
+        <w:rPr>
+          <w:rFonts w:cs="Times New Roman"/>
+        </w:rPr>
         <w:t>382216</w:t>
       </w:r>
       <w:r>
@@ -402,8 +426,16 @@
         <w:rPr>
           <w:rFonts w:cs="Times New Roman"/>
         </w:rPr>
-        <w:t>Pratik Subedi(</w:t>
-      </w:r>
+        <w:t xml:space="preserve">Pratik </w:t>
+      </w:r>
+      <w:proofErr w:type="gramStart"/>
+      <w:r>
+        <w:rPr>
+          <w:rFonts w:cs="Times New Roman"/>
+        </w:rPr>
+        <w:t>Subedi(</w:t>
+      </w:r>
+      <w:proofErr w:type="gramEnd"/>
       <w:r>
         <w:rPr>
           <w:rFonts w:cs="Times New Roman"/>
@@ -450,11 +482,19 @@
           <w:rFonts w:cs="Times New Roman"/>
         </w:rPr>
       </w:pPr>
+      <w:proofErr w:type="spellStart"/>
       <w:r>
         <w:rPr>
           <w:rFonts w:cs="Times New Roman"/>
         </w:rPr>
-        <w:t>Putalisadak, Kathmandu</w:t>
+        <w:t>Putalisadak</w:t>
+      </w:r>
+      <w:proofErr w:type="spellEnd"/>
+      <w:r>
+        <w:rPr>
+          <w:rFonts w:cs="Times New Roman"/>
+        </w:rPr>
+        <w:t>, Kathmandu</w:t>
       </w:r>
     </w:p>
     <w:p>
@@ -809,11 +849,19 @@
           <w:rFonts w:cs="Times New Roman"/>
         </w:rPr>
       </w:pPr>
+      <w:proofErr w:type="spellStart"/>
       <w:r>
         <w:rPr>
           <w:rFonts w:cs="Times New Roman"/>
         </w:rPr>
-        <w:t>Purbanchal University</w:t>
+        <w:t>Purbanchal</w:t>
+      </w:r>
+      <w:proofErr w:type="spellEnd"/>
+      <w:r>
+        <w:rPr>
+          <w:rFonts w:cs="Times New Roman"/>
+        </w:rPr>
+        <w:t xml:space="preserve"> University</w:t>
       </w:r>
     </w:p>
     <w:p>
@@ -823,11 +871,19 @@
           <w:rFonts w:cs="Times New Roman"/>
         </w:rPr>
       </w:pPr>
+      <w:proofErr w:type="spellStart"/>
       <w:r>
         <w:rPr>
           <w:rFonts w:cs="Times New Roman"/>
         </w:rPr>
-        <w:t>Biratnagar, Nepal</w:t>
+        <w:t>Biratnagar</w:t>
+      </w:r>
+      <w:proofErr w:type="spellEnd"/>
+      <w:r>
+        <w:rPr>
+          <w:rFonts w:cs="Times New Roman"/>
+        </w:rPr>
+        <w:t>, Nepal</w:t>
       </w:r>
     </w:p>
     <w:p>
@@ -871,8 +927,17 @@
           <w:rFonts w:cs="Times New Roman"/>
           <w:bCs/>
         </w:rPr>
-        <w:t>Bikash Gupta(</w:t>
-      </w:r>
+        <w:t xml:space="preserve">Bikash </w:t>
+      </w:r>
+      <w:proofErr w:type="gramStart"/>
+      <w:r>
+        <w:rPr>
+          <w:rFonts w:cs="Times New Roman"/>
+          <w:bCs/>
+        </w:rPr>
+        <w:t>Gupta(</w:t>
+      </w:r>
+      <w:proofErr w:type="gramEnd"/>
       <w:r>
         <w:rPr>
           <w:rFonts w:cs="Times New Roman"/>
@@ -976,11 +1041,19 @@
           <w:rFonts w:cs="Times New Roman"/>
         </w:rPr>
       </w:pPr>
+      <w:proofErr w:type="spellStart"/>
       <w:r>
         <w:rPr>
           <w:rFonts w:cs="Times New Roman"/>
         </w:rPr>
-        <w:t>Putalisadak, Kathmandu</w:t>
+        <w:t>Putalisadak</w:t>
+      </w:r>
+      <w:proofErr w:type="spellEnd"/>
+      <w:r>
+        <w:rPr>
+          <w:rFonts w:cs="Times New Roman"/>
+        </w:rPr>
+        <w:t>, Kathmandu</w:t>
       </w:r>
     </w:p>
     <w:p>
@@ -1069,12 +1142,26 @@
         <w:rPr>
           <w:rFonts w:cs="Times New Roman"/>
         </w:rPr>
-        <w:t xml:space="preserve">It is hereby informed that the topic selected by </w:t>
-      </w:r>
+        <w:t xml:space="preserve">It </w:t>
+      </w:r>
+      <w:proofErr w:type="gramStart"/>
       <w:r>
         <w:rPr>
           <w:rFonts w:cs="Times New Roman"/>
         </w:rPr>
+        <w:t>is hereby informed</w:t>
+      </w:r>
+      <w:proofErr w:type="gramEnd"/>
+      <w:r>
+        <w:rPr>
+          <w:rFonts w:cs="Times New Roman"/>
+        </w:rPr>
+        <w:t xml:space="preserve"> that the topic selected by </w:t>
+      </w:r>
+      <w:r>
+        <w:rPr>
+          <w:rFonts w:cs="Times New Roman"/>
+        </w:rPr>
         <w:t xml:space="preserve">Bikash Gupta, </w:t>
       </w:r>
       <w:r>
@@ -1105,7 +1192,35 @@
         <w:rPr>
           <w:rFonts w:cs="Times New Roman"/>
         </w:rPr>
-        <w:t>for their semester project has been found suitable and as per the credit assigned by Purbanchal University (PU), Biratnagar, Nepal.</w:t>
+        <w:t xml:space="preserve">for their semester project has been found suitable and as per the credit assigned by </w:t>
+      </w:r>
+      <w:proofErr w:type="spellStart"/>
+      <w:r>
+        <w:rPr>
+          <w:rFonts w:cs="Times New Roman"/>
+        </w:rPr>
+        <w:t>Purbanchal</w:t>
+      </w:r>
+      <w:proofErr w:type="spellEnd"/>
+      <w:r>
+        <w:rPr>
+          <w:rFonts w:cs="Times New Roman"/>
+        </w:rPr>
+        <w:t xml:space="preserve"> University (PU), </w:t>
+      </w:r>
+      <w:proofErr w:type="spellStart"/>
+      <w:r>
+        <w:rPr>
+          <w:rFonts w:cs="Times New Roman"/>
+        </w:rPr>
+        <w:t>Biratnagar</w:t>
+      </w:r>
+      <w:proofErr w:type="spellEnd"/>
+      <w:r>
+        <w:rPr>
+          <w:rFonts w:cs="Times New Roman"/>
+        </w:rPr>
+        <w:t>, Nepal.</w:t>
       </w:r>
     </w:p>
     <w:p>
@@ -1220,11 +1335,19 @@
           <w:rFonts w:cs="Times New Roman"/>
         </w:rPr>
       </w:pPr>
+      <w:proofErr w:type="spellStart"/>
       <w:r>
         <w:rPr>
           <w:rFonts w:cs="Times New Roman"/>
         </w:rPr>
-        <w:t>Ashim   Kc.                   Raju Ka</w:t>
+        <w:t>Ashim</w:t>
+      </w:r>
+      <w:proofErr w:type="spellEnd"/>
+      <w:r>
+        <w:rPr>
+          <w:rFonts w:cs="Times New Roman"/>
+        </w:rPr>
+        <w:t xml:space="preserve">   Kc.                   Raju Ka</w:t>
       </w:r>
       <w:r>
         <w:rPr>
@@ -1346,12 +1469,20 @@
         <w:rPr>
           <w:rFonts w:cs="Times New Roman"/>
         </w:rPr>
-        <w:t>Bikash Gupta(</w:t>
-      </w:r>
+        <w:t xml:space="preserve">Bikash </w:t>
+      </w:r>
+      <w:proofErr w:type="gramStart"/>
       <w:r>
         <w:rPr>
           <w:rFonts w:cs="Times New Roman"/>
         </w:rPr>
+        <w:t>Gupta(</w:t>
+      </w:r>
+      <w:proofErr w:type="gramEnd"/>
+      <w:r>
+        <w:rPr>
+          <w:rFonts w:cs="Times New Roman"/>
+        </w:rPr>
         <w:t>S</w:t>
       </w:r>
       <w:r>
@@ -1422,6 +1553,7 @@
         </w:rPr>
         <w:t xml:space="preserve">Symbol </w:t>
       </w:r>
+      <w:proofErr w:type="gramStart"/>
       <w:r>
         <w:rPr>
           <w:rFonts w:cs="Times New Roman"/>
@@ -1434,6 +1566,7 @@
         </w:rPr>
         <w:t>:</w:t>
       </w:r>
+      <w:proofErr w:type="gramEnd"/>
       <w:r>
         <w:rPr>
           <w:rFonts w:cs="Times New Roman"/>
@@ -1544,7 +1677,7 @@
               </wp:anchor>
             </w:drawing>
           </mc:Choice>
-          <mc:Fallback xmlns:cx2="http://schemas.microsoft.com/office/drawing/2015/10/21/chartex" xmlns:cx3="http://schemas.microsoft.com/office/drawing/2016/5/9/chartex" xmlns:cx4="http://schemas.microsoft.com/office/drawing/2016/5/10/chartex" xmlns:cx5="http://schemas.microsoft.com/office/drawing/2016/5/11/chartex" xmlns:cx6="http://schemas.microsoft.com/office/drawing/2016/5/12/chartex" xmlns:cx7="http://schemas.microsoft.com/office/drawing/2016/5/13/chartex" xmlns:cx8="http://schemas.microsoft.com/office/drawing/2016/5/14/chartex" xmlns:aink="http://schemas.microsoft.com/office/drawing/2016/ink" xmlns:am3d="http://schemas.microsoft.com/office/drawing/2017/model3d" xmlns:oel="http://schemas.microsoft.com/office/2019/extlst" xmlns:w16cex="http://schemas.microsoft.com/office/word/2018/wordml/cex" xmlns:w16cid="http://schemas.microsoft.com/office/word/2016/wordml/cid" xmlns:w16="http://schemas.microsoft.com/office/word/2018/wordml" xmlns:w16sdtdh="http://schemas.microsoft.com/office/word/2020/wordml/sdtdatahash">
+          <mc:Fallback xmlns:w16sdtdh="http://schemas.microsoft.com/office/word/2020/wordml/sdtdatahash" xmlns:w16="http://schemas.microsoft.com/office/word/2018/wordml" xmlns:w16cid="http://schemas.microsoft.com/office/word/2016/wordml/cid" xmlns:w16cex="http://schemas.microsoft.com/office/word/2018/wordml/cex" xmlns:oel="http://schemas.microsoft.com/office/2019/extlst" xmlns:am3d="http://schemas.microsoft.com/office/drawing/2017/model3d" xmlns:aink="http://schemas.microsoft.com/office/drawing/2016/ink" xmlns:cx8="http://schemas.microsoft.com/office/drawing/2016/5/14/chartex" xmlns:cx7="http://schemas.microsoft.com/office/drawing/2016/5/13/chartex" xmlns:cx6="http://schemas.microsoft.com/office/drawing/2016/5/12/chartex" xmlns:cx5="http://schemas.microsoft.com/office/drawing/2016/5/11/chartex" xmlns:cx4="http://schemas.microsoft.com/office/drawing/2016/5/10/chartex" xmlns:cx3="http://schemas.microsoft.com/office/drawing/2016/5/9/chartex" xmlns:cx2="http://schemas.microsoft.com/office/drawing/2015/10/21/chartex">
             <w:pict>
               <v:line w14:anchorId="2E516347" id="Straight Connector 11" o:spid="_x0000_s1026" style="position:absolute;z-index:251661312;visibility:visible;mso-wrap-style:square;mso-width-percent:0;mso-height-percent:0;mso-wrap-distance-left:9pt;mso-wrap-distance-top:0;mso-wrap-distance-right:9pt;mso-wrap-distance-bottom:0;mso-position-horizontal:absolute;mso-position-horizontal-relative:text;mso-position-vertical:absolute;mso-position-vertical-relative:text;mso-width-percent:0;mso-height-percent:0;mso-width-relative:margin;mso-height-relative:margin" from="3pt,18.9pt" to="138pt,19.65pt" o:gfxdata="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" strokecolor="black [3200]" strokeweight=".5pt">
                 <v:stroke joinstyle="miter"/>
@@ -1611,11 +1744,19 @@
           <w:rFonts w:cs="Times New Roman"/>
         </w:rPr>
       </w:pPr>
+      <w:proofErr w:type="spellStart"/>
       <w:r>
         <w:rPr>
           <w:rFonts w:cs="Times New Roman"/>
         </w:rPr>
-        <w:t>Kantipur City College</w:t>
+        <w:t>Kantipur</w:t>
+      </w:r>
+      <w:proofErr w:type="spellEnd"/>
+      <w:r>
+        <w:rPr>
+          <w:rFonts w:cs="Times New Roman"/>
+        </w:rPr>
+        <w:t xml:space="preserve"> City College</w:t>
       </w:r>
     </w:p>
     <w:p>
@@ -1689,7 +1830,7 @@
               </wp:anchor>
             </w:drawing>
           </mc:Choice>
-          <mc:Fallback xmlns:cx2="http://schemas.microsoft.com/office/drawing/2015/10/21/chartex" xmlns:cx3="http://schemas.microsoft.com/office/drawing/2016/5/9/chartex" xmlns:cx4="http://schemas.microsoft.com/office/drawing/2016/5/10/chartex" xmlns:cx5="http://schemas.microsoft.com/office/drawing/2016/5/11/chartex" xmlns:cx6="http://schemas.microsoft.com/office/drawing/2016/5/12/chartex" xmlns:cx7="http://schemas.microsoft.com/office/drawing/2016/5/13/chartex" xmlns:cx8="http://schemas.microsoft.com/office/drawing/2016/5/14/chartex" xmlns:aink="http://schemas.microsoft.com/office/drawing/2016/ink" xmlns:am3d="http://schemas.microsoft.com/office/drawing/2017/model3d" xmlns:oel="http://schemas.microsoft.com/office/2019/extlst" xmlns:w16cex="http://schemas.microsoft.com/office/word/2018/wordml/cex" xmlns:w16cid="http://schemas.microsoft.com/office/word/2016/wordml/cid" xmlns:w16="http://schemas.microsoft.com/office/word/2018/wordml" xmlns:w16sdtdh="http://schemas.microsoft.com/office/word/2020/wordml/sdtdatahash">
+          <mc:Fallback xmlns:w16sdtdh="http://schemas.microsoft.com/office/word/2020/wordml/sdtdatahash" xmlns:w16="http://schemas.microsoft.com/office/word/2018/wordml" xmlns:w16cid="http://schemas.microsoft.com/office/word/2016/wordml/cid" xmlns:w16cex="http://schemas.microsoft.com/office/word/2018/wordml/cex" xmlns:oel="http://schemas.microsoft.com/office/2019/extlst" xmlns:am3d="http://schemas.microsoft.com/office/drawing/2017/model3d" xmlns:aink="http://schemas.microsoft.com/office/drawing/2016/ink" xmlns:cx8="http://schemas.microsoft.com/office/drawing/2016/5/14/chartex" xmlns:cx7="http://schemas.microsoft.com/office/drawing/2016/5/13/chartex" xmlns:cx6="http://schemas.microsoft.com/office/drawing/2016/5/12/chartex" xmlns:cx5="http://schemas.microsoft.com/office/drawing/2016/5/11/chartex" xmlns:cx4="http://schemas.microsoft.com/office/drawing/2016/5/10/chartex" xmlns:cx3="http://schemas.microsoft.com/office/drawing/2016/5/9/chartex" xmlns:cx2="http://schemas.microsoft.com/office/drawing/2015/10/21/chartex">
             <w:pict>
               <v:line w14:anchorId="470D35CA" id="Straight Connector 10" o:spid="_x0000_s1026" style="position:absolute;flip:y;z-index:251662336;visibility:visible;mso-wrap-style:square;mso-width-percent:0;mso-height-percent:0;mso-wrap-distance-left:9pt;mso-wrap-distance-top:-3e-5mm;mso-wrap-distance-right:9pt;mso-wrap-distance-bottom:-3e-5mm;mso-position-horizontal:absolute;mso-position-horizontal-relative:margin;mso-position-vertical:absolute;mso-position-vertical-relative:text;mso-width-percent:0;mso-height-percent:0;mso-width-relative:margin;mso-height-relative:margin" from="0,26.85pt" to="162.75pt,26.85pt" o:gfxdata="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" strokecolor="black [3200]" strokeweight=".5pt">
                 <v:stroke joinstyle="miter"/>
@@ -1805,7 +1946,7 @@
               </wp:anchor>
             </w:drawing>
           </mc:Choice>
-          <mc:Fallback xmlns:cx2="http://schemas.microsoft.com/office/drawing/2015/10/21/chartex" xmlns:cx3="http://schemas.microsoft.com/office/drawing/2016/5/9/chartex" xmlns:cx4="http://schemas.microsoft.com/office/drawing/2016/5/10/chartex" xmlns:cx5="http://schemas.microsoft.com/office/drawing/2016/5/11/chartex" xmlns:cx6="http://schemas.microsoft.com/office/drawing/2016/5/12/chartex" xmlns:cx7="http://schemas.microsoft.com/office/drawing/2016/5/13/chartex" xmlns:cx8="http://schemas.microsoft.com/office/drawing/2016/5/14/chartex" xmlns:aink="http://schemas.microsoft.com/office/drawing/2016/ink" xmlns:am3d="http://schemas.microsoft.com/office/drawing/2017/model3d" xmlns:oel="http://schemas.microsoft.com/office/2019/extlst" xmlns:w16cex="http://schemas.microsoft.com/office/word/2018/wordml/cex" xmlns:w16cid="http://schemas.microsoft.com/office/word/2016/wordml/cid" xmlns:w16="http://schemas.microsoft.com/office/word/2018/wordml" xmlns:w16sdtdh="http://schemas.microsoft.com/office/word/2020/wordml/sdtdatahash">
+          <mc:Fallback xmlns:w16sdtdh="http://schemas.microsoft.com/office/word/2020/wordml/sdtdatahash" xmlns:w16="http://schemas.microsoft.com/office/word/2018/wordml" xmlns:w16cid="http://schemas.microsoft.com/office/word/2016/wordml/cid" xmlns:w16cex="http://schemas.microsoft.com/office/word/2018/wordml/cex" xmlns:oel="http://schemas.microsoft.com/office/2019/extlst" xmlns:am3d="http://schemas.microsoft.com/office/drawing/2017/model3d" xmlns:aink="http://schemas.microsoft.com/office/drawing/2016/ink" xmlns:cx8="http://schemas.microsoft.com/office/drawing/2016/5/14/chartex" xmlns:cx7="http://schemas.microsoft.com/office/drawing/2016/5/13/chartex" xmlns:cx6="http://schemas.microsoft.com/office/drawing/2016/5/12/chartex" xmlns:cx5="http://schemas.microsoft.com/office/drawing/2016/5/11/chartex" xmlns:cx4="http://schemas.microsoft.com/office/drawing/2016/5/10/chartex" xmlns:cx3="http://schemas.microsoft.com/office/drawing/2016/5/9/chartex" xmlns:cx2="http://schemas.microsoft.com/office/drawing/2015/10/21/chartex">
             <w:pict>
               <v:line w14:anchorId="744881FA" id="Straight Connector 9" o:spid="_x0000_s1026" style="position:absolute;flip:y;z-index:251663360;visibility:visible;mso-wrap-style:square;mso-width-percent:0;mso-height-percent:0;mso-wrap-distance-left:9pt;mso-wrap-distance-top:-3e-5mm;mso-wrap-distance-right:9pt;mso-wrap-distance-bottom:-3e-5mm;mso-position-horizontal:absolute;mso-position-horizontal-relative:margin;mso-position-vertical:absolute;mso-position-vertical-relative:text;mso-width-percent:0;mso-height-percent:0;mso-width-relative:margin;mso-height-relative:margin" from="0,14.95pt" to="162.75pt,14.95pt" o:gfxdata="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" strokecolor="black [3200]" strokeweight=".5pt">
                 <v:stroke joinstyle="miter"/>
@@ -1855,11 +1996,19 @@
           <w:rFonts w:cs="Times New Roman"/>
         </w:rPr>
       </w:pPr>
+      <w:proofErr w:type="spellStart"/>
       <w:r>
         <w:rPr>
           <w:rFonts w:cs="Times New Roman"/>
         </w:rPr>
-        <w:t>Kantipur City College</w:t>
+        <w:t>Kantipur</w:t>
+      </w:r>
+      <w:proofErr w:type="spellEnd"/>
+      <w:r>
+        <w:rPr>
+          <w:rFonts w:cs="Times New Roman"/>
+        </w:rPr>
+        <w:t xml:space="preserve"> City College</w:t>
       </w:r>
     </w:p>
     <w:p>
@@ -1950,20 +2099,70 @@
         <w:rPr>
           <w:rFonts w:cs="Times New Roman"/>
         </w:rPr>
-        <w:t xml:space="preserve">We would like to express our sincere gratitude and thanks to Kantipur City College and Deputy Head of the department Mr. Subash Rajkarnikar for providing us this opportunity to perform our project. </w:t>
-      </w:r>
-    </w:p>
-    <w:p>
-      <w:pPr>
+        <w:t xml:space="preserve">We would like to express our sincere gratitude and thanks to </w:t>
+      </w:r>
+      <w:proofErr w:type="spellStart"/>
+      <w:r>
         <w:rPr>
           <w:rFonts w:cs="Times New Roman"/>
         </w:rPr>
-      </w:pPr>
+        <w:t>Kantipur</w:t>
+      </w:r>
+      <w:proofErr w:type="spellEnd"/>
       <w:r>
         <w:rPr>
           <w:rFonts w:cs="Times New Roman"/>
         </w:rPr>
-        <w:t>And, our extreme gratitude go</w:t>
+        <w:t xml:space="preserve"> City College and Deputy Head of the department Mr. </w:t>
+      </w:r>
+      <w:proofErr w:type="spellStart"/>
+      <w:r>
+        <w:rPr>
+          <w:rFonts w:cs="Times New Roman"/>
+        </w:rPr>
+        <w:t>Subash</w:t>
+      </w:r>
+      <w:proofErr w:type="spellEnd"/>
+      <w:r>
+        <w:rPr>
+          <w:rFonts w:cs="Times New Roman"/>
+        </w:rPr>
+        <w:t xml:space="preserve"> </w:t>
+      </w:r>
+      <w:proofErr w:type="spellStart"/>
+      <w:r>
+        <w:rPr>
+          <w:rFonts w:cs="Times New Roman"/>
+        </w:rPr>
+        <w:t>Rajkarnikar</w:t>
+      </w:r>
+      <w:proofErr w:type="spellEnd"/>
+      <w:r>
+        <w:rPr>
+          <w:rFonts w:cs="Times New Roman"/>
+        </w:rPr>
+        <w:t xml:space="preserve"> for providing us this opportunity to perform our project. </w:t>
+      </w:r>
+    </w:p>
+    <w:p>
+      <w:pPr>
+        <w:rPr>
+          <w:rFonts w:cs="Times New Roman"/>
+        </w:rPr>
+      </w:pPr>
+      <w:proofErr w:type="gramStart"/>
+      <w:r>
+        <w:rPr>
+          <w:rFonts w:cs="Times New Roman"/>
+        </w:rPr>
+        <w:t>And</w:t>
+      </w:r>
+      <w:proofErr w:type="gramEnd"/>
+      <w:r>
+        <w:rPr>
+          <w:rFonts w:cs="Times New Roman"/>
+        </w:rPr>
+        <w:t>, our extreme gratitude go</w:t>
       </w:r>
       <w:r>
         <w:rPr>
@@ -2219,24 +2418,45 @@
         <w:rPr>
           <w:rFonts w:cs="Times New Roman"/>
         </w:rPr>
-        <w:t>tenant and landlord detail</w:t>
-      </w:r>
+        <w:t xml:space="preserve">tenant and </w:t>
+      </w:r>
+      <w:proofErr w:type="gramStart"/>
       <w:r>
         <w:rPr>
           <w:rFonts w:cs="Times New Roman"/>
         </w:rPr>
+        <w:t>landlord</w:t>
+      </w:r>
+      <w:proofErr w:type="gramEnd"/>
+      <w:r>
+        <w:rPr>
+          <w:rFonts w:cs="Times New Roman"/>
+        </w:rPr>
+        <w:t xml:space="preserve"> detail</w:t>
+      </w:r>
+      <w:r>
+        <w:rPr>
+          <w:rFonts w:cs="Times New Roman"/>
+        </w:rPr>
         <w:t>,</w:t>
       </w:r>
       <w:r>
         <w:rPr>
           <w:rFonts w:cs="Times New Roman"/>
         </w:rPr>
-        <w:t xml:space="preserve"> etc. This is one integrated system that contains both the user</w:t>
-      </w:r>
+        <w:t xml:space="preserve"> etc. </w:t>
+      </w:r>
+      <w:proofErr w:type="gramStart"/>
       <w:r>
         <w:rPr>
           <w:rFonts w:cs="Times New Roman"/>
         </w:rPr>
+        <w:t>This is one integrated system that contains both the user</w:t>
+      </w:r>
+      <w:r>
+        <w:rPr>
+          <w:rFonts w:cs="Times New Roman"/>
+        </w:rPr>
         <w:t xml:space="preserve"> component (used by landlord, and tenant</w:t>
       </w:r>
       <w:r>
@@ -2323,6 +2543,7 @@
         </w:rPr>
         <w:t xml:space="preserve"> and connects to a common database.</w:t>
       </w:r>
+      <w:proofErr w:type="gramEnd"/>
     </w:p>
     <w:p>
       <w:pPr>
@@ -8743,19 +8964,32 @@
           <w:rFonts w:cs="Times New Roman"/>
         </w:rPr>
         <w:tab/>
-        <w:t>Kantipur City Collage</w:t>
-      </w:r>
-    </w:p>
-    <w:p>
-      <w:pPr>
+      </w:r>
+      <w:proofErr w:type="spellStart"/>
+      <w:r>
         <w:rPr>
           <w:rFonts w:cs="Times New Roman"/>
         </w:rPr>
-      </w:pPr>
+        <w:t>Kantipur</w:t>
+      </w:r>
+      <w:proofErr w:type="spellEnd"/>
       <w:r>
         <w:rPr>
           <w:rFonts w:cs="Times New Roman"/>
         </w:rPr>
+        <w:t xml:space="preserve"> City Collage</w:t>
+      </w:r>
+    </w:p>
+    <w:p>
+      <w:pPr>
+        <w:rPr>
+          <w:rFonts w:cs="Times New Roman"/>
+        </w:rPr>
+      </w:pPr>
+      <w:r>
+        <w:rPr>
+          <w:rFonts w:cs="Times New Roman"/>
+        </w:rPr>
         <w:t>PU:</w:t>
       </w:r>
       <w:r>
@@ -8769,7 +9003,20 @@
           <w:rFonts w:cs="Times New Roman"/>
         </w:rPr>
         <w:tab/>
-        <w:t>Purbanchal University</w:t>
+      </w:r>
+      <w:proofErr w:type="spellStart"/>
+      <w:r>
+        <w:rPr>
+          <w:rFonts w:cs="Times New Roman"/>
+        </w:rPr>
+        <w:t>Purbanchal</w:t>
+      </w:r>
+      <w:proofErr w:type="spellEnd"/>
+      <w:r>
+        <w:rPr>
+          <w:rFonts w:cs="Times New Roman"/>
+        </w:rPr>
+        <w:t xml:space="preserve"> University</w:t>
       </w:r>
     </w:p>
     <w:p>
@@ -9049,7 +9296,23 @@
         <w:t>,</w:t>
       </w:r>
       <w:r>
-        <w:t xml:space="preserve"> there is a need for change in a technological field, there's an urgent must embrace and appreciate the power of innovative technology. So there is a vital situation to manage all the essential </w:t>
+        <w:t xml:space="preserve"> there is a need for change in a technological field, </w:t>
+      </w:r>
+      <w:proofErr w:type="gramStart"/>
+      <w:r>
+        <w:t>there's</w:t>
+      </w:r>
+      <w:proofErr w:type="gramEnd"/>
+      <w:r>
+        <w:t xml:space="preserve"> an urgent must embrace and appreciate the power of innovative technology. </w:t>
+      </w:r>
+      <w:proofErr w:type="gramStart"/>
+      <w:r>
+        <w:t>So</w:t>
+      </w:r>
+      <w:proofErr w:type="gramEnd"/>
+      <w:r>
+        <w:t xml:space="preserve"> there is a vital situation to manage all the essential </w:t>
       </w:r>
       <w:r>
         <w:t>needs</w:t>
@@ -9073,7 +9336,23 @@
         <w:t>, room, apartment as well as shop the</w:t>
       </w:r>
       <w:r>
-        <w:t>n it's difficult to hunt out suitable aim time. Hence, there's a requirement to d</w:t>
+        <w:t xml:space="preserve">n </w:t>
+      </w:r>
+      <w:proofErr w:type="gramStart"/>
+      <w:r>
+        <w:t>it's</w:t>
+      </w:r>
+      <w:proofErr w:type="gramEnd"/>
+      <w:r>
+        <w:t xml:space="preserve"> difficult to hunt out suitable aim time. Hence, </w:t>
+      </w:r>
+      <w:proofErr w:type="gramStart"/>
+      <w:r>
+        <w:t>there's</w:t>
+      </w:r>
+      <w:proofErr w:type="gramEnd"/>
+      <w:r>
+        <w:t xml:space="preserve"> a requirement to d</w:t>
       </w:r>
       <w:r>
         <w:t>evelop a “Gharbeti”</w:t>
@@ -9091,13 +9370,29 @@
         <w:t>is</w:t>
       </w:r>
       <w:r>
-        <w:t xml:space="preserve"> often done efficiently and effectively. It's also difficult to hunt out the renter on time, for the owner and property managers. This App will provide the whole knowledge about houses</w:t>
-      </w:r>
-      <w:r>
-        <w:t xml:space="preserve"> and apartment</w:t>
-      </w:r>
-      <w:r>
-        <w:t xml:space="preserve"> which is accessible for Rent. It will make </w:t>
+        <w:t xml:space="preserve"> often done efficiently and effectively. </w:t>
+      </w:r>
+      <w:proofErr w:type="gramStart"/>
+      <w:r>
+        <w:t>It's</w:t>
+      </w:r>
+      <w:proofErr w:type="gramEnd"/>
+      <w:r>
+        <w:t xml:space="preserve"> also difficult to hunt out the renter on time, for the owner and property managers. This App will provide the whole knowledge about houses</w:t>
+      </w:r>
+      <w:r>
+        <w:t xml:space="preserve"> and </w:t>
+      </w:r>
+      <w:proofErr w:type="gramStart"/>
+      <w:r>
+        <w:t>apartment</w:t>
+      </w:r>
+      <w:r>
+        <w:t xml:space="preserve"> which</w:t>
+      </w:r>
+      <w:proofErr w:type="gramEnd"/>
+      <w:r>
+        <w:t xml:space="preserve"> is accessible for Rent. It will make </w:t>
       </w:r>
       <w:r>
         <w:t xml:space="preserve">it </w:t>
@@ -9121,7 +9416,15 @@
         <w:t>,</w:t>
       </w:r>
       <w:r>
-        <w:t xml:space="preserve"> and other facts by the renter. Using this app the Landlords even have</w:t>
+        <w:t xml:space="preserve"> and other facts by the renter. Using this </w:t>
+      </w:r>
+      <w:proofErr w:type="gramStart"/>
+      <w:r>
+        <w:t>app</w:t>
+      </w:r>
+      <w:proofErr w:type="gramEnd"/>
+      <w:r>
+        <w:t xml:space="preserve"> the Landlords even have</w:t>
       </w:r>
       <w:r>
         <w:rPr>
@@ -9163,7 +9466,15 @@
         <w:t xml:space="preserve">a </w:t>
       </w:r>
       <w:r>
-        <w:t>fully static and effective app. It'll provide the knowledge to the tenants about the homes which are accessible for Rent. They can easily search for their needs using keywords like property type, location, etc.</w:t>
+        <w:t xml:space="preserve">fully static and effective app. </w:t>
+      </w:r>
+      <w:proofErr w:type="gramStart"/>
+      <w:r>
+        <w:t>It'll</w:t>
+      </w:r>
+      <w:proofErr w:type="gramEnd"/>
+      <w:r>
+        <w:t xml:space="preserve"> provide the knowledge to the tenants about the homes which are accessible for Rent. They can easily search for their needs using keywords like property type, location, etc.</w:t>
       </w:r>
     </w:p>
     <w:p>
@@ -9240,6 +9551,7 @@
           <w:szCs w:val="28"/>
         </w:rPr>
       </w:pPr>
+      <w:proofErr w:type="gramStart"/>
       <w:r>
         <w:rPr>
           <w:rFonts w:eastAsia="Times New Roman" w:cs="Times New Roman"/>
@@ -9248,7 +9560,18 @@
           <w:color w:val="2F2F2F"/>
           <w:szCs w:val="28"/>
         </w:rPr>
-        <w:t>Landlord:</w:t>
+        <w:t>Landlord</w:t>
+      </w:r>
+      <w:proofErr w:type="gramEnd"/>
+      <w:r>
+        <w:rPr>
+          <w:rFonts w:eastAsia="Times New Roman" w:cs="Times New Roman"/>
+          <w:b/>
+          <w:bCs/>
+          <w:color w:val="2F2F2F"/>
+          <w:szCs w:val="28"/>
+        </w:rPr>
+        <w:t>:</w:t>
       </w:r>
     </w:p>
     <w:p>
@@ -9260,7 +9583,15 @@
         </w:numPr>
       </w:pPr>
       <w:r>
-        <w:t>Registration by the landlord: First, the owner of the house should register their land with their name, location, contact No, expected rent, No. of rooms, Facilities</w:t>
+        <w:t xml:space="preserve">Registration by the </w:t>
+      </w:r>
+      <w:proofErr w:type="gramStart"/>
+      <w:r>
+        <w:t>landlord</w:t>
+      </w:r>
+      <w:proofErr w:type="gramEnd"/>
+      <w:r>
+        <w:t>: First, the owner of the house should register their land with their name, location, contact No, expected rent, No. of rooms, Facilities</w:t>
       </w:r>
       <w:r>
         <w:t>,</w:t>
@@ -9290,7 +9621,15 @@
         </w:numPr>
       </w:pPr>
       <w:r>
-        <w:t xml:space="preserve">Add Tenants: New Tenant is added by the landlord by entering </w:t>
+        <w:t xml:space="preserve">Add Tenants: New Tenant is added by the </w:t>
+      </w:r>
+      <w:proofErr w:type="gramStart"/>
+      <w:r>
+        <w:t>landlord</w:t>
+      </w:r>
+      <w:proofErr w:type="gramEnd"/>
+      <w:r>
+        <w:t xml:space="preserve"> by entering </w:t>
       </w:r>
       <w:r>
         <w:t>Tenant’s</w:t>
@@ -9345,7 +9684,15 @@
         </w:numPr>
       </w:pPr>
       <w:r>
-        <w:t>Generate the rent invoice: Monthly bill is generated for the renters.</w:t>
+        <w:t xml:space="preserve">Generate the rent invoice: Monthly bill </w:t>
+      </w:r>
+      <w:proofErr w:type="gramStart"/>
+      <w:r>
+        <w:t>is generated</w:t>
+      </w:r>
+      <w:proofErr w:type="gramEnd"/>
+      <w:r>
+        <w:t xml:space="preserve"> for the renters.</w:t>
       </w:r>
     </w:p>
     <w:p>
@@ -9503,9 +9850,11 @@
       <w:r>
         <w:t xml:space="preserve"> according to their user interest. The rental management system </w:t>
       </w:r>
+      <w:proofErr w:type="gramStart"/>
       <w:r>
         <w:t>is almost done</w:t>
       </w:r>
+      <w:proofErr w:type="gramEnd"/>
       <w:r>
         <w:t xml:space="preserve"> through the manual system.</w:t>
       </w:r>
@@ -10220,7 +10569,15 @@
         </w:numPr>
       </w:pPr>
       <w:r>
-        <w:t>Admin, landlord and tenant panel.</w:t>
+        <w:t xml:space="preserve">Admin, </w:t>
+      </w:r>
+      <w:proofErr w:type="gramStart"/>
+      <w:r>
+        <w:t>landlord</w:t>
+      </w:r>
+      <w:proofErr w:type="gramEnd"/>
+      <w:r>
+        <w:t xml:space="preserve"> and tenant panel.</w:t>
       </w:r>
     </w:p>
     <w:p>
@@ -10231,8 +10588,13 @@
           <w:numId w:val="9"/>
         </w:numPr>
       </w:pPr>
-      <w:r>
-        <w:t xml:space="preserve">Landlord </w:t>
+      <w:proofErr w:type="gramStart"/>
+      <w:r>
+        <w:t>Landlord</w:t>
+      </w:r>
+      <w:proofErr w:type="gramEnd"/>
+      <w:r>
+        <w:t xml:space="preserve"> </w:t>
       </w:r>
       <w:r>
         <w:t>adds</w:t>
@@ -10282,8 +10644,13 @@
       <w:r>
         <w:t xml:space="preserve">dmin is able to manage </w:t>
       </w:r>
-      <w:r>
-        <w:t>landlords, tenants,</w:t>
+      <w:proofErr w:type="gramStart"/>
+      <w:r>
+        <w:t>landlords</w:t>
+      </w:r>
+      <w:proofErr w:type="gramEnd"/>
+      <w:r>
+        <w:t>, tenants,</w:t>
       </w:r>
       <w:r>
         <w:t xml:space="preserve"> and </w:t>
@@ -11408,9 +11775,11 @@
       <w:r>
         <w:t xml:space="preserve">on for our project </w:t>
       </w:r>
+      <w:proofErr w:type="gramStart"/>
       <w:r>
         <w:t>was developed</w:t>
       </w:r>
+      <w:proofErr w:type="gramEnd"/>
       <w:r>
         <w:t xml:space="preserve"> throughout the life cycle of the project. The </w:t>
       </w:r>
@@ -13080,12 +13449,14 @@
           <w:b/>
         </w:rPr>
       </w:pPr>
+      <w:proofErr w:type="spellStart"/>
       <w:r>
         <w:rPr>
           <w:b/>
         </w:rPr>
         <w:t>DalayDai</w:t>
       </w:r>
+      <w:proofErr w:type="spellEnd"/>
     </w:p>
     <w:p>
       <w:r>
@@ -13197,7 +13568,35 @@
         <w:rPr>
           <w:shd w:val="clear" w:color="auto" w:fill="FFFFFF"/>
         </w:rPr>
-        <w:t xml:space="preserve"> and maps. It is best known for the numerous options it provides, with listings of around 10 lakh properties across the country. It also promises instant contact between landlords and inter</w:t>
+        <w:t xml:space="preserve"> and maps. It </w:t>
+      </w:r>
+      <w:proofErr w:type="gramStart"/>
+      <w:r>
+        <w:rPr>
+          <w:shd w:val="clear" w:color="auto" w:fill="FFFFFF"/>
+        </w:rPr>
+        <w:t>is best known</w:t>
+      </w:r>
+      <w:proofErr w:type="gramEnd"/>
+      <w:r>
+        <w:rPr>
+          <w:shd w:val="clear" w:color="auto" w:fill="FFFFFF"/>
+        </w:rPr>
+        <w:t xml:space="preserve"> for the numerous options it provides, with listings of around 10 lakh properties across the country. It also promises instant contact between </w:t>
+      </w:r>
+      <w:proofErr w:type="gramStart"/>
+      <w:r>
+        <w:rPr>
+          <w:shd w:val="clear" w:color="auto" w:fill="FFFFFF"/>
+        </w:rPr>
+        <w:t>landlords</w:t>
+      </w:r>
+      <w:proofErr w:type="gramEnd"/>
+      <w:r>
+        <w:rPr>
+          <w:shd w:val="clear" w:color="auto" w:fill="FFFFFF"/>
+        </w:rPr>
+        <w:t xml:space="preserve"> and inter</w:t>
       </w:r>
       <w:r>
         <w:rPr>
@@ -13391,7 +13790,21 @@
         <w:rPr>
           <w:shd w:val="clear" w:color="auto" w:fill="FFFFFF"/>
         </w:rPr>
-        <w:t xml:space="preserve"> to share a rental with. This can make the otherwise difficult process </w:t>
+        <w:t xml:space="preserve"> to share a rental </w:t>
+      </w:r>
+      <w:proofErr w:type="gramStart"/>
+      <w:r>
+        <w:rPr>
+          <w:shd w:val="clear" w:color="auto" w:fill="FFFFFF"/>
+        </w:rPr>
+        <w:t>with</w:t>
+      </w:r>
+      <w:proofErr w:type="gramEnd"/>
+      <w:r>
+        <w:rPr>
+          <w:shd w:val="clear" w:color="auto" w:fill="FFFFFF"/>
+        </w:rPr>
+        <w:t xml:space="preserve">. This can make the otherwise difficult process </w:t>
       </w:r>
       <w:r>
         <w:rPr>
@@ -13537,13 +13950,26 @@
     </w:p>
     <w:p>
       <w:r>
-        <w:t>1. Dalay Dai</w:t>
-      </w:r>
-    </w:p>
-    <w:p>
-      <w:r>
-        <w:t>2. NoBrokers</w:t>
-      </w:r>
+        <w:t xml:space="preserve">1. </w:t>
+      </w:r>
+      <w:proofErr w:type="spellStart"/>
+      <w:r>
+        <w:t>Dalay</w:t>
+      </w:r>
+      <w:proofErr w:type="spellEnd"/>
+      <w:r>
+        <w:t xml:space="preserve"> Dai</w:t>
+      </w:r>
+    </w:p>
+    <w:p>
+      <w:r>
+        <w:t xml:space="preserve">2. </w:t>
+      </w:r>
+      <w:proofErr w:type="spellStart"/>
+      <w:r>
+        <w:t>NoBrokers</w:t>
+      </w:r>
+      <w:proofErr w:type="spellEnd"/>
     </w:p>
     <w:p>
       <w:r>
@@ -13589,6 +14015,7 @@
           <w:szCs w:val="78"/>
         </w:rPr>
       </w:pPr>
+      <w:proofErr w:type="gramStart"/>
       <w:r>
         <w:rPr>
           <w:rFonts w:ascii="ff2" w:eastAsia="Times New Roman" w:hAnsi="ff2" w:cs="Times New Roman"/>
@@ -13596,21 +14023,19 @@
           <w:sz w:val="78"/>
           <w:szCs w:val="78"/>
         </w:rPr>
-        <w:t>according   to  their   demand.   They've  to   run  to   and  fro   for   their   desired   house   to</w:t>
-      </w:r>
-    </w:p>
-    <w:p>
-      <w:pPr>
-        <w:shd w:val="clear" w:color="auto" w:fill="FFFFFF"/>
-        <w:spacing w:after="0" w:line="0" w:lineRule="auto"/>
-        <w:jc w:val="left"/>
+        <w:t>according</w:t>
+      </w:r>
+      <w:proofErr w:type="gramEnd"/>
+      <w:r>
         <w:rPr>
           <w:rFonts w:ascii="ff2" w:eastAsia="Times New Roman" w:hAnsi="ff2" w:cs="Times New Roman"/>
           <w:color w:val="000000"/>
           <w:sz w:val="78"/>
           <w:szCs w:val="78"/>
         </w:rPr>
-      </w:pPr>
+        <w:t xml:space="preserve">   to  their   demand.   </w:t>
+      </w:r>
+      <w:proofErr w:type="gramStart"/>
       <w:r>
         <w:rPr>
           <w:rFonts w:ascii="ff2" w:eastAsia="Times New Roman" w:hAnsi="ff2" w:cs="Times New Roman"/>
@@ -13618,43 +14043,42 @@
           <w:sz w:val="78"/>
           <w:szCs w:val="78"/>
         </w:rPr>
-        <w:t>buy/rent. They have to go through every corner of society to get information about the</w:t>
-      </w:r>
-    </w:p>
-    <w:p>
-      <w:pPr>
-        <w:shd w:val="clear" w:color="auto" w:fill="FFFFFF"/>
-        <w:spacing w:after="0" w:line="0" w:lineRule="auto"/>
-        <w:jc w:val="left"/>
+        <w:t>They've  to</w:t>
+      </w:r>
+      <w:proofErr w:type="gramEnd"/>
+      <w:r>
         <w:rPr>
           <w:rFonts w:ascii="ff2" w:eastAsia="Times New Roman" w:hAnsi="ff2" w:cs="Times New Roman"/>
           <w:color w:val="000000"/>
           <w:sz w:val="78"/>
           <w:szCs w:val="78"/>
         </w:rPr>
-      </w:pPr>
-      <w:r>
+        <w:t xml:space="preserve">   run  to   and  fro   for   their   desired   house   to</w:t>
+      </w:r>
+    </w:p>
+    <w:p>
+      <w:pPr>
+        <w:shd w:val="clear" w:color="auto" w:fill="FFFFFF"/>
+        <w:spacing w:after="0" w:line="0" w:lineRule="auto"/>
+        <w:jc w:val="left"/>
         <w:rPr>
           <w:rFonts w:ascii="ff2" w:eastAsia="Times New Roman" w:hAnsi="ff2" w:cs="Times New Roman"/>
           <w:color w:val="000000"/>
           <w:sz w:val="78"/>
           <w:szCs w:val="78"/>
         </w:rPr>
-        <w:t>house/land   that   is   available.   Similarly,   a   landlord/house   owner   also   has   to   suffer</w:t>
-      </w:r>
-    </w:p>
-    <w:p>
-      <w:pPr>
-        <w:shd w:val="clear" w:color="auto" w:fill="FFFFFF"/>
-        <w:spacing w:after="0" w:line="0" w:lineRule="auto"/>
-        <w:jc w:val="left"/>
+      </w:pPr>
+      <w:proofErr w:type="gramStart"/>
+      <w:r>
         <w:rPr>
           <w:rFonts w:ascii="ff2" w:eastAsia="Times New Roman" w:hAnsi="ff2" w:cs="Times New Roman"/>
           <w:color w:val="000000"/>
           <w:sz w:val="78"/>
           <w:szCs w:val="78"/>
         </w:rPr>
-      </w:pPr>
+        <w:t>buy/rent</w:t>
+      </w:r>
+      <w:proofErr w:type="gramEnd"/>
       <w:r>
         <w:rPr>
           <w:rFonts w:ascii="ff2" w:eastAsia="Times New Roman" w:hAnsi="ff2" w:cs="Times New Roman"/>
@@ -13662,7 +14086,7 @@
           <w:sz w:val="78"/>
           <w:szCs w:val="78"/>
         </w:rPr>
-        <w:t>sometime when  he wants to rent/sell  his properties.  He  has to expose the  subject</w:t>
+        <w:t>. They have to go through every corner of society to get information about the</w:t>
       </w:r>
     </w:p>
     <w:p>
@@ -13677,6 +14101,7 @@
           <w:szCs w:val="78"/>
         </w:rPr>
       </w:pPr>
+      <w:proofErr w:type="gramStart"/>
       <w:r>
         <w:rPr>
           <w:rFonts w:ascii="ff2" w:eastAsia="Times New Roman" w:hAnsi="ff2" w:cs="Times New Roman"/>
@@ -13684,43 +14109,42 @@
           <w:sz w:val="78"/>
           <w:szCs w:val="78"/>
         </w:rPr>
-        <w:t>people to people to get his desired client. To solve these types of problems, we're</w:t>
-      </w:r>
-    </w:p>
-    <w:p>
-      <w:pPr>
-        <w:shd w:val="clear" w:color="auto" w:fill="FFFFFF"/>
-        <w:spacing w:after="0" w:line="0" w:lineRule="auto"/>
-        <w:jc w:val="left"/>
+        <w:t>house/land</w:t>
+      </w:r>
+      <w:proofErr w:type="gramEnd"/>
+      <w:r>
         <w:rPr>
           <w:rFonts w:ascii="ff2" w:eastAsia="Times New Roman" w:hAnsi="ff2" w:cs="Times New Roman"/>
           <w:color w:val="000000"/>
           <w:sz w:val="78"/>
           <w:szCs w:val="78"/>
         </w:rPr>
-      </w:pPr>
-      <w:r>
+        <w:t xml:space="preserve">   that   is   available.   Similarly,   a   landlord/house   owner   also   has   to   suffer</w:t>
+      </w:r>
+    </w:p>
+    <w:p>
+      <w:pPr>
+        <w:shd w:val="clear" w:color="auto" w:fill="FFFFFF"/>
+        <w:spacing w:after="0" w:line="0" w:lineRule="auto"/>
+        <w:jc w:val="left"/>
         <w:rPr>
           <w:rFonts w:ascii="ff2" w:eastAsia="Times New Roman" w:hAnsi="ff2" w:cs="Times New Roman"/>
           <w:color w:val="000000"/>
           <w:sz w:val="78"/>
           <w:szCs w:val="78"/>
         </w:rPr>
-        <w:t>going to introduce HOUSE RENTAL system.</w:t>
-      </w:r>
-    </w:p>
-    <w:p>
-      <w:pPr>
-        <w:shd w:val="clear" w:color="auto" w:fill="FFFFFF"/>
-        <w:spacing w:after="0" w:line="0" w:lineRule="auto"/>
-        <w:jc w:val="left"/>
+      </w:pPr>
+      <w:proofErr w:type="gramStart"/>
+      <w:r>
         <w:rPr>
           <w:rFonts w:ascii="ff2" w:eastAsia="Times New Roman" w:hAnsi="ff2" w:cs="Times New Roman"/>
           <w:color w:val="000000"/>
           <w:sz w:val="78"/>
           <w:szCs w:val="78"/>
         </w:rPr>
-      </w:pPr>
+        <w:t>sometime</w:t>
+      </w:r>
+      <w:proofErr w:type="gramEnd"/>
       <w:r>
         <w:rPr>
           <w:rFonts w:ascii="ff2" w:eastAsia="Times New Roman" w:hAnsi="ff2" w:cs="Times New Roman"/>
@@ -13728,21 +14152,19 @@
           <w:sz w:val="78"/>
           <w:szCs w:val="78"/>
         </w:rPr>
-        <w:t>At   present,   the   people   of   our   country   suffer   a   lot   for   want   of   accommodation</w:t>
-      </w:r>
-    </w:p>
-    <w:p>
-      <w:pPr>
-        <w:shd w:val="clear" w:color="auto" w:fill="FFFFFF"/>
-        <w:spacing w:after="0" w:line="0" w:lineRule="auto"/>
-        <w:jc w:val="left"/>
+        <w:t xml:space="preserve"> when  he wants to rent/sell  his properties.  </w:t>
+      </w:r>
+      <w:proofErr w:type="gramStart"/>
+      <w:r>
         <w:rPr>
           <w:rFonts w:ascii="ff2" w:eastAsia="Times New Roman" w:hAnsi="ff2" w:cs="Times New Roman"/>
           <w:color w:val="000000"/>
           <w:sz w:val="78"/>
           <w:szCs w:val="78"/>
         </w:rPr>
-      </w:pPr>
+        <w:t>He  has</w:t>
+      </w:r>
+      <w:proofErr w:type="gramEnd"/>
       <w:r>
         <w:rPr>
           <w:rFonts w:ascii="ff2" w:eastAsia="Times New Roman" w:hAnsi="ff2" w:cs="Times New Roman"/>
@@ -13750,7 +14172,7 @@
           <w:sz w:val="78"/>
           <w:szCs w:val="78"/>
         </w:rPr>
-        <w:t>according   to  their   demand.   They've  to   run  to   and  fro   for   their   desired   house   to</w:t>
+        <w:t xml:space="preserve"> to expose the  subject</w:t>
       </w:r>
     </w:p>
     <w:p>
@@ -13765,6 +14187,7 @@
           <w:szCs w:val="78"/>
         </w:rPr>
       </w:pPr>
+      <w:proofErr w:type="gramStart"/>
       <w:r>
         <w:rPr>
           <w:rFonts w:ascii="ff2" w:eastAsia="Times New Roman" w:hAnsi="ff2" w:cs="Times New Roman"/>
@@ -13772,21 +14195,19 @@
           <w:sz w:val="78"/>
           <w:szCs w:val="78"/>
         </w:rPr>
-        <w:t>buy/rent. They have to go through every corner of society to get information about the</w:t>
-      </w:r>
-    </w:p>
-    <w:p>
-      <w:pPr>
-        <w:shd w:val="clear" w:color="auto" w:fill="FFFFFF"/>
-        <w:spacing w:after="0" w:line="0" w:lineRule="auto"/>
-        <w:jc w:val="left"/>
+        <w:t>people</w:t>
+      </w:r>
+      <w:proofErr w:type="gramEnd"/>
+      <w:r>
         <w:rPr>
           <w:rFonts w:ascii="ff2" w:eastAsia="Times New Roman" w:hAnsi="ff2" w:cs="Times New Roman"/>
           <w:color w:val="000000"/>
           <w:sz w:val="78"/>
           <w:szCs w:val="78"/>
         </w:rPr>
-      </w:pPr>
+        <w:t xml:space="preserve"> to people to get his desired client. To solve these types of problems, </w:t>
+      </w:r>
+      <w:proofErr w:type="gramStart"/>
       <w:r>
         <w:rPr>
           <w:rFonts w:ascii="ff2" w:eastAsia="Times New Roman" w:hAnsi="ff2" w:cs="Times New Roman"/>
@@ -13794,8 +14215,9 @@
           <w:sz w:val="78"/>
           <w:szCs w:val="78"/>
         </w:rPr>
-        <w:t>house/land   that   is   available.   Similarly,   a   landlord/house   owner   also   has   to   suffer</w:t>
-      </w:r>
+        <w:t>we're</w:t>
+      </w:r>
+      <w:proofErr w:type="gramEnd"/>
     </w:p>
     <w:p>
       <w:pPr>
@@ -13809,6 +14231,7 @@
           <w:szCs w:val="78"/>
         </w:rPr>
       </w:pPr>
+      <w:proofErr w:type="gramStart"/>
       <w:r>
         <w:rPr>
           <w:rFonts w:ascii="ff2" w:eastAsia="Times New Roman" w:hAnsi="ff2" w:cs="Times New Roman"/>
@@ -13816,65 +14239,64 @@
           <w:sz w:val="78"/>
           <w:szCs w:val="78"/>
         </w:rPr>
-        <w:t>sometime when  he wants to rent/sell  his properties.  He  has to expose the  subject</w:t>
-      </w:r>
-    </w:p>
-    <w:p>
-      <w:pPr>
-        <w:shd w:val="clear" w:color="auto" w:fill="FFFFFF"/>
-        <w:spacing w:after="0" w:line="0" w:lineRule="auto"/>
-        <w:jc w:val="left"/>
+        <w:t>going</w:t>
+      </w:r>
+      <w:proofErr w:type="gramEnd"/>
+      <w:r>
         <w:rPr>
           <w:rFonts w:ascii="ff2" w:eastAsia="Times New Roman" w:hAnsi="ff2" w:cs="Times New Roman"/>
           <w:color w:val="000000"/>
           <w:sz w:val="78"/>
           <w:szCs w:val="78"/>
         </w:rPr>
-      </w:pPr>
-      <w:r>
+        <w:t xml:space="preserve"> to introduce HOUSE RENTAL system.</w:t>
+      </w:r>
+    </w:p>
+    <w:p>
+      <w:pPr>
+        <w:shd w:val="clear" w:color="auto" w:fill="FFFFFF"/>
+        <w:spacing w:after="0" w:line="0" w:lineRule="auto"/>
+        <w:jc w:val="left"/>
         <w:rPr>
           <w:rFonts w:ascii="ff2" w:eastAsia="Times New Roman" w:hAnsi="ff2" w:cs="Times New Roman"/>
           <w:color w:val="000000"/>
           <w:sz w:val="78"/>
           <w:szCs w:val="78"/>
         </w:rPr>
-        <w:t>people to people to get his desired client. To solve these types of problems, we're</w:t>
-      </w:r>
-    </w:p>
-    <w:p>
-      <w:pPr>
-        <w:shd w:val="clear" w:color="auto" w:fill="FFFFFF"/>
-        <w:spacing w:after="0" w:line="0" w:lineRule="auto"/>
-        <w:jc w:val="left"/>
+      </w:pPr>
+      <w:r>
         <w:rPr>
           <w:rFonts w:ascii="ff2" w:eastAsia="Times New Roman" w:hAnsi="ff2" w:cs="Times New Roman"/>
           <w:color w:val="000000"/>
           <w:sz w:val="78"/>
           <w:szCs w:val="78"/>
         </w:rPr>
-      </w:pPr>
-      <w:r>
+        <w:t>At   present,   the   people   of   our   country   suffer   a   lot   for   want   of   accommodation</w:t>
+      </w:r>
+    </w:p>
+    <w:p>
+      <w:pPr>
+        <w:shd w:val="clear" w:color="auto" w:fill="FFFFFF"/>
+        <w:spacing w:after="0" w:line="0" w:lineRule="auto"/>
+        <w:jc w:val="left"/>
         <w:rPr>
           <w:rFonts w:ascii="ff2" w:eastAsia="Times New Roman" w:hAnsi="ff2" w:cs="Times New Roman"/>
           <w:color w:val="000000"/>
           <w:sz w:val="78"/>
           <w:szCs w:val="78"/>
         </w:rPr>
-        <w:t>going to introduce HOUSE RENTAL system.</w:t>
-      </w:r>
-    </w:p>
-    <w:p>
-      <w:pPr>
-        <w:shd w:val="clear" w:color="auto" w:fill="FFFFFF"/>
-        <w:spacing w:after="0" w:line="0" w:lineRule="auto"/>
-        <w:jc w:val="left"/>
+      </w:pPr>
+      <w:proofErr w:type="gramStart"/>
+      <w:r>
         <w:rPr>
           <w:rFonts w:ascii="ff2" w:eastAsia="Times New Roman" w:hAnsi="ff2" w:cs="Times New Roman"/>
           <w:color w:val="000000"/>
           <w:sz w:val="78"/>
           <w:szCs w:val="78"/>
         </w:rPr>
-      </w:pPr>
+        <w:t>according</w:t>
+      </w:r>
+      <w:proofErr w:type="gramEnd"/>
       <w:r>
         <w:rPr>
           <w:rFonts w:ascii="ff2" w:eastAsia="Times New Roman" w:hAnsi="ff2" w:cs="Times New Roman"/>
@@ -13882,21 +14304,19 @@
           <w:sz w:val="78"/>
           <w:szCs w:val="78"/>
         </w:rPr>
-        <w:t>At   present,   the   people   of   our   country   suffer   a   lot   for   want   of   accommodation</w:t>
-      </w:r>
-    </w:p>
-    <w:p>
-      <w:pPr>
-        <w:shd w:val="clear" w:color="auto" w:fill="FFFFFF"/>
-        <w:spacing w:after="0" w:line="0" w:lineRule="auto"/>
-        <w:jc w:val="left"/>
+        <w:t xml:space="preserve">   to  their   demand.   </w:t>
+      </w:r>
+      <w:proofErr w:type="gramStart"/>
+      <w:r>
         <w:rPr>
           <w:rFonts w:ascii="ff2" w:eastAsia="Times New Roman" w:hAnsi="ff2" w:cs="Times New Roman"/>
           <w:color w:val="000000"/>
           <w:sz w:val="78"/>
           <w:szCs w:val="78"/>
         </w:rPr>
-      </w:pPr>
+        <w:t>They've  to</w:t>
+      </w:r>
+      <w:proofErr w:type="gramEnd"/>
       <w:r>
         <w:rPr>
           <w:rFonts w:ascii="ff2" w:eastAsia="Times New Roman" w:hAnsi="ff2" w:cs="Times New Roman"/>
@@ -13904,7 +14324,7 @@
           <w:sz w:val="78"/>
           <w:szCs w:val="78"/>
         </w:rPr>
-        <w:t>according   to  their   demand.   They've  to   run  to   and  fro   for   their   desired   house   to</w:t>
+        <w:t xml:space="preserve">   run  to   and  fro   for   their   desired   house   to</w:t>
       </w:r>
     </w:p>
     <w:p>
@@ -13919,6 +14339,7 @@
           <w:szCs w:val="78"/>
         </w:rPr>
       </w:pPr>
+      <w:proofErr w:type="gramStart"/>
       <w:r>
         <w:rPr>
           <w:rFonts w:ascii="ff2" w:eastAsia="Times New Roman" w:hAnsi="ff2" w:cs="Times New Roman"/>
@@ -13926,43 +14347,42 @@
           <w:sz w:val="78"/>
           <w:szCs w:val="78"/>
         </w:rPr>
-        <w:t>buy/rent. They have to go through every corner of society to get information about the</w:t>
-      </w:r>
-    </w:p>
-    <w:p>
-      <w:pPr>
-        <w:shd w:val="clear" w:color="auto" w:fill="FFFFFF"/>
-        <w:spacing w:after="0" w:line="0" w:lineRule="auto"/>
-        <w:jc w:val="left"/>
+        <w:t>buy/rent</w:t>
+      </w:r>
+      <w:proofErr w:type="gramEnd"/>
+      <w:r>
         <w:rPr>
           <w:rFonts w:ascii="ff2" w:eastAsia="Times New Roman" w:hAnsi="ff2" w:cs="Times New Roman"/>
           <w:color w:val="000000"/>
           <w:sz w:val="78"/>
           <w:szCs w:val="78"/>
         </w:rPr>
-      </w:pPr>
-      <w:r>
+        <w:t>. They have to go through every corner of society to get information about the</w:t>
+      </w:r>
+    </w:p>
+    <w:p>
+      <w:pPr>
+        <w:shd w:val="clear" w:color="auto" w:fill="FFFFFF"/>
+        <w:spacing w:after="0" w:line="0" w:lineRule="auto"/>
+        <w:jc w:val="left"/>
         <w:rPr>
           <w:rFonts w:ascii="ff2" w:eastAsia="Times New Roman" w:hAnsi="ff2" w:cs="Times New Roman"/>
           <w:color w:val="000000"/>
           <w:sz w:val="78"/>
           <w:szCs w:val="78"/>
         </w:rPr>
-        <w:t>house/land   that   is   available.   Similarly,   a   landlord/house   owner   also   has   to   suffer</w:t>
-      </w:r>
-    </w:p>
-    <w:p>
-      <w:pPr>
-        <w:shd w:val="clear" w:color="auto" w:fill="FFFFFF"/>
-        <w:spacing w:after="0" w:line="0" w:lineRule="auto"/>
-        <w:jc w:val="left"/>
+      </w:pPr>
+      <w:proofErr w:type="gramStart"/>
+      <w:r>
         <w:rPr>
           <w:rFonts w:ascii="ff2" w:eastAsia="Times New Roman" w:hAnsi="ff2" w:cs="Times New Roman"/>
           <w:color w:val="000000"/>
           <w:sz w:val="78"/>
           <w:szCs w:val="78"/>
         </w:rPr>
-      </w:pPr>
+        <w:t>house/land</w:t>
+      </w:r>
+      <w:proofErr w:type="gramEnd"/>
       <w:r>
         <w:rPr>
           <w:rFonts w:ascii="ff2" w:eastAsia="Times New Roman" w:hAnsi="ff2" w:cs="Times New Roman"/>
@@ -13970,7 +14390,7 @@
           <w:sz w:val="78"/>
           <w:szCs w:val="78"/>
         </w:rPr>
-        <w:t>sometime when  he wants to rent/sell  his properties.  He  has to expose the  subject</w:t>
+        <w:t xml:space="preserve">   that   is   available.   Similarly,   a   landlord/house   owner   also   has   to   suffer</w:t>
       </w:r>
     </w:p>
     <w:p>
@@ -13985,6 +14405,7 @@
           <w:szCs w:val="78"/>
         </w:rPr>
       </w:pPr>
+      <w:proofErr w:type="gramStart"/>
       <w:r>
         <w:rPr>
           <w:rFonts w:ascii="ff2" w:eastAsia="Times New Roman" w:hAnsi="ff2" w:cs="Times New Roman"/>
@@ -13992,21 +14413,19 @@
           <w:sz w:val="78"/>
           <w:szCs w:val="78"/>
         </w:rPr>
-        <w:t>people to people to get his desired client. To solve these types of problems, we're</w:t>
-      </w:r>
-    </w:p>
-    <w:p>
-      <w:pPr>
-        <w:shd w:val="clear" w:color="auto" w:fill="FFFFFF"/>
-        <w:spacing w:after="0" w:line="0" w:lineRule="auto"/>
-        <w:jc w:val="left"/>
+        <w:t>sometime</w:t>
+      </w:r>
+      <w:proofErr w:type="gramEnd"/>
+      <w:r>
         <w:rPr>
           <w:rFonts w:ascii="ff2" w:eastAsia="Times New Roman" w:hAnsi="ff2" w:cs="Times New Roman"/>
           <w:color w:val="000000"/>
           <w:sz w:val="78"/>
           <w:szCs w:val="78"/>
         </w:rPr>
-      </w:pPr>
+        <w:t xml:space="preserve"> when  he wants to rent/sell  his properties.  </w:t>
+      </w:r>
+      <w:proofErr w:type="gramStart"/>
       <w:r>
         <w:rPr>
           <w:rFonts w:ascii="ff2" w:eastAsia="Times New Roman" w:hAnsi="ff2" w:cs="Times New Roman"/>
@@ -14014,43 +14433,42 @@
           <w:sz w:val="78"/>
           <w:szCs w:val="78"/>
         </w:rPr>
-        <w:t>going to introduce HOUSE RENTAL system</w:t>
-      </w:r>
-    </w:p>
-    <w:p>
-      <w:pPr>
-        <w:shd w:val="clear" w:color="auto" w:fill="FFFFFF"/>
-        <w:spacing w:after="0" w:line="0" w:lineRule="auto"/>
-        <w:jc w:val="left"/>
+        <w:t>He  has</w:t>
+      </w:r>
+      <w:proofErr w:type="gramEnd"/>
+      <w:r>
         <w:rPr>
           <w:rFonts w:ascii="ff2" w:eastAsia="Times New Roman" w:hAnsi="ff2" w:cs="Times New Roman"/>
           <w:color w:val="000000"/>
           <w:sz w:val="78"/>
           <w:szCs w:val="78"/>
         </w:rPr>
-      </w:pPr>
-      <w:r>
+        <w:t xml:space="preserve"> to expose the  subject</w:t>
+      </w:r>
+    </w:p>
+    <w:p>
+      <w:pPr>
+        <w:shd w:val="clear" w:color="auto" w:fill="FFFFFF"/>
+        <w:spacing w:after="0" w:line="0" w:lineRule="auto"/>
+        <w:jc w:val="left"/>
         <w:rPr>
           <w:rFonts w:ascii="ff2" w:eastAsia="Times New Roman" w:hAnsi="ff2" w:cs="Times New Roman"/>
           <w:color w:val="000000"/>
           <w:sz w:val="78"/>
           <w:szCs w:val="78"/>
         </w:rPr>
-        <w:t>At   present,   the   people   of   our   country   suffer   a   lot   for   want   of   accommodation</w:t>
-      </w:r>
-    </w:p>
-    <w:p>
-      <w:pPr>
-        <w:shd w:val="clear" w:color="auto" w:fill="FFFFFF"/>
-        <w:spacing w:after="0" w:line="0" w:lineRule="auto"/>
-        <w:jc w:val="left"/>
+      </w:pPr>
+      <w:proofErr w:type="gramStart"/>
+      <w:r>
         <w:rPr>
           <w:rFonts w:ascii="ff2" w:eastAsia="Times New Roman" w:hAnsi="ff2" w:cs="Times New Roman"/>
           <w:color w:val="000000"/>
           <w:sz w:val="78"/>
           <w:szCs w:val="78"/>
         </w:rPr>
-      </w:pPr>
+        <w:t>people</w:t>
+      </w:r>
+      <w:proofErr w:type="gramEnd"/>
       <w:r>
         <w:rPr>
           <w:rFonts w:ascii="ff2" w:eastAsia="Times New Roman" w:hAnsi="ff2" w:cs="Times New Roman"/>
@@ -14058,43 +14476,43 @@
           <w:sz w:val="78"/>
           <w:szCs w:val="78"/>
         </w:rPr>
-        <w:t>according   to  their   demand.   They've  to   run  to   and  fro   for   their   desired   house   to</w:t>
-      </w:r>
-    </w:p>
-    <w:p>
-      <w:pPr>
-        <w:shd w:val="clear" w:color="auto" w:fill="FFFFFF"/>
-        <w:spacing w:after="0" w:line="0" w:lineRule="auto"/>
-        <w:jc w:val="left"/>
+        <w:t xml:space="preserve"> to people to get his desired client. To solve these types of problems, </w:t>
+      </w:r>
+      <w:proofErr w:type="gramStart"/>
+      <w:r>
         <w:rPr>
           <w:rFonts w:ascii="ff2" w:eastAsia="Times New Roman" w:hAnsi="ff2" w:cs="Times New Roman"/>
           <w:color w:val="000000"/>
           <w:sz w:val="78"/>
           <w:szCs w:val="78"/>
         </w:rPr>
-      </w:pPr>
-      <w:r>
+        <w:t>we're</w:t>
+      </w:r>
+      <w:proofErr w:type="gramEnd"/>
+    </w:p>
+    <w:p>
+      <w:pPr>
+        <w:shd w:val="clear" w:color="auto" w:fill="FFFFFF"/>
+        <w:spacing w:after="0" w:line="0" w:lineRule="auto"/>
+        <w:jc w:val="left"/>
         <w:rPr>
           <w:rFonts w:ascii="ff2" w:eastAsia="Times New Roman" w:hAnsi="ff2" w:cs="Times New Roman"/>
           <w:color w:val="000000"/>
           <w:sz w:val="78"/>
           <w:szCs w:val="78"/>
         </w:rPr>
-        <w:t>buy/rent. They have to go through every corner of society to get information about the</w:t>
-      </w:r>
-    </w:p>
-    <w:p>
-      <w:pPr>
-        <w:shd w:val="clear" w:color="auto" w:fill="FFFFFF"/>
-        <w:spacing w:after="0" w:line="0" w:lineRule="auto"/>
-        <w:jc w:val="left"/>
+      </w:pPr>
+      <w:proofErr w:type="gramStart"/>
+      <w:r>
         <w:rPr>
           <w:rFonts w:ascii="ff2" w:eastAsia="Times New Roman" w:hAnsi="ff2" w:cs="Times New Roman"/>
           <w:color w:val="000000"/>
           <w:sz w:val="78"/>
           <w:szCs w:val="78"/>
         </w:rPr>
-      </w:pPr>
+        <w:t>going</w:t>
+      </w:r>
+      <w:proofErr w:type="gramEnd"/>
       <w:r>
         <w:rPr>
           <w:rFonts w:ascii="ff2" w:eastAsia="Times New Roman" w:hAnsi="ff2" w:cs="Times New Roman"/>
@@ -14102,7 +14520,7 @@
           <w:sz w:val="78"/>
           <w:szCs w:val="78"/>
         </w:rPr>
-        <w:t>house/land   that   is   available.   Similarly,   a   landlord/house   owner   also   has   to   suffer</w:t>
+        <w:t xml:space="preserve"> to introduce HOUSE RENTAL system.</w:t>
       </w:r>
     </w:p>
     <w:p>
@@ -14124,7 +14542,7 @@
           <w:sz w:val="78"/>
           <w:szCs w:val="78"/>
         </w:rPr>
-        <w:t>sometime when  he wants to rent/sell  his properties.  He  has to expose the  subject</w:t>
+        <w:t>At   present,   the   people   of   our   country   suffer   a   lot   for   want   of   accommodation</w:t>
       </w:r>
     </w:p>
     <w:p>
@@ -14139,6 +14557,7 @@
           <w:szCs w:val="78"/>
         </w:rPr>
       </w:pPr>
+      <w:proofErr w:type="gramStart"/>
       <w:r>
         <w:rPr>
           <w:rFonts w:ascii="ff2" w:eastAsia="Times New Roman" w:hAnsi="ff2" w:cs="Times New Roman"/>
@@ -14146,21 +14565,19 @@
           <w:sz w:val="78"/>
           <w:szCs w:val="78"/>
         </w:rPr>
-        <w:t>people to people to get his desired client. To solve these types of problems, we're</w:t>
-      </w:r>
-    </w:p>
-    <w:p>
-      <w:pPr>
-        <w:shd w:val="clear" w:color="auto" w:fill="FFFFFF"/>
-        <w:spacing w:after="0" w:line="0" w:lineRule="auto"/>
-        <w:jc w:val="left"/>
+        <w:t>according</w:t>
+      </w:r>
+      <w:proofErr w:type="gramEnd"/>
+      <w:r>
         <w:rPr>
           <w:rFonts w:ascii="ff2" w:eastAsia="Times New Roman" w:hAnsi="ff2" w:cs="Times New Roman"/>
           <w:color w:val="000000"/>
           <w:sz w:val="78"/>
           <w:szCs w:val="78"/>
         </w:rPr>
-      </w:pPr>
+        <w:t xml:space="preserve">   to  their   demand.   </w:t>
+      </w:r>
+      <w:proofErr w:type="gramStart"/>
       <w:r>
         <w:rPr>
           <w:rFonts w:ascii="ff2" w:eastAsia="Times New Roman" w:hAnsi="ff2" w:cs="Times New Roman"/>
@@ -14168,43 +14585,42 @@
           <w:sz w:val="78"/>
           <w:szCs w:val="78"/>
         </w:rPr>
-        <w:t>going to introduce HOUSE RENTAL system</w:t>
-      </w:r>
-    </w:p>
-    <w:p>
-      <w:pPr>
-        <w:shd w:val="clear" w:color="auto" w:fill="FFFFFF"/>
-        <w:spacing w:after="0" w:line="0" w:lineRule="auto"/>
-        <w:jc w:val="left"/>
+        <w:t>They've  to</w:t>
+      </w:r>
+      <w:proofErr w:type="gramEnd"/>
+      <w:r>
         <w:rPr>
           <w:rFonts w:ascii="ff2" w:eastAsia="Times New Roman" w:hAnsi="ff2" w:cs="Times New Roman"/>
           <w:color w:val="000000"/>
           <w:sz w:val="78"/>
           <w:szCs w:val="78"/>
         </w:rPr>
-      </w:pPr>
-      <w:r>
+        <w:t xml:space="preserve">   run  to   and  fro   for   their   desired   house   to</w:t>
+      </w:r>
+    </w:p>
+    <w:p>
+      <w:pPr>
+        <w:shd w:val="clear" w:color="auto" w:fill="FFFFFF"/>
+        <w:spacing w:after="0" w:line="0" w:lineRule="auto"/>
+        <w:jc w:val="left"/>
         <w:rPr>
           <w:rFonts w:ascii="ff2" w:eastAsia="Times New Roman" w:hAnsi="ff2" w:cs="Times New Roman"/>
           <w:color w:val="000000"/>
           <w:sz w:val="78"/>
           <w:szCs w:val="78"/>
         </w:rPr>
-        <w:t>At   present,   the   people   of   our   country   suffer   a   lot   for   want   of   accommodation</w:t>
-      </w:r>
-    </w:p>
-    <w:p>
-      <w:pPr>
-        <w:shd w:val="clear" w:color="auto" w:fill="FFFFFF"/>
-        <w:spacing w:after="0" w:line="0" w:lineRule="auto"/>
-        <w:jc w:val="left"/>
+      </w:pPr>
+      <w:proofErr w:type="gramStart"/>
+      <w:r>
         <w:rPr>
           <w:rFonts w:ascii="ff2" w:eastAsia="Times New Roman" w:hAnsi="ff2" w:cs="Times New Roman"/>
           <w:color w:val="000000"/>
           <w:sz w:val="78"/>
           <w:szCs w:val="78"/>
         </w:rPr>
-      </w:pPr>
+        <w:t>buy/rent</w:t>
+      </w:r>
+      <w:proofErr w:type="gramEnd"/>
       <w:r>
         <w:rPr>
           <w:rFonts w:ascii="ff2" w:eastAsia="Times New Roman" w:hAnsi="ff2" w:cs="Times New Roman"/>
@@ -14212,7 +14628,7 @@
           <w:sz w:val="78"/>
           <w:szCs w:val="78"/>
         </w:rPr>
-        <w:t>according   to  their   demand.   They've  to   run  to   and  fro   for   their   desired   house   to</w:t>
+        <w:t>. They have to go through every corner of society to get information about the</w:t>
       </w:r>
     </w:p>
     <w:p>
@@ -14227,6 +14643,7 @@
           <w:szCs w:val="78"/>
         </w:rPr>
       </w:pPr>
+      <w:proofErr w:type="gramStart"/>
       <w:r>
         <w:rPr>
           <w:rFonts w:ascii="ff2" w:eastAsia="Times New Roman" w:hAnsi="ff2" w:cs="Times New Roman"/>
@@ -14234,43 +14651,42 @@
           <w:sz w:val="78"/>
           <w:szCs w:val="78"/>
         </w:rPr>
-        <w:t>buy/rent. They have to go through every corner of society to get information about the</w:t>
-      </w:r>
-    </w:p>
-    <w:p>
-      <w:pPr>
-        <w:shd w:val="clear" w:color="auto" w:fill="FFFFFF"/>
-        <w:spacing w:after="0" w:line="0" w:lineRule="auto"/>
-        <w:jc w:val="left"/>
+        <w:t>house/land</w:t>
+      </w:r>
+      <w:proofErr w:type="gramEnd"/>
+      <w:r>
         <w:rPr>
           <w:rFonts w:ascii="ff2" w:eastAsia="Times New Roman" w:hAnsi="ff2" w:cs="Times New Roman"/>
           <w:color w:val="000000"/>
           <w:sz w:val="78"/>
           <w:szCs w:val="78"/>
         </w:rPr>
-      </w:pPr>
-      <w:r>
+        <w:t xml:space="preserve">   that   is   available.   Similarly,   a   landlord/house   owner   also   has   to   suffer</w:t>
+      </w:r>
+    </w:p>
+    <w:p>
+      <w:pPr>
+        <w:shd w:val="clear" w:color="auto" w:fill="FFFFFF"/>
+        <w:spacing w:after="0" w:line="0" w:lineRule="auto"/>
+        <w:jc w:val="left"/>
         <w:rPr>
           <w:rFonts w:ascii="ff2" w:eastAsia="Times New Roman" w:hAnsi="ff2" w:cs="Times New Roman"/>
           <w:color w:val="000000"/>
           <w:sz w:val="78"/>
           <w:szCs w:val="78"/>
         </w:rPr>
-        <w:t>house/land   that   is   available.   Similarly,   a   landlord/house   owner   also   has   to   suffer</w:t>
-      </w:r>
-    </w:p>
-    <w:p>
-      <w:pPr>
-        <w:shd w:val="clear" w:color="auto" w:fill="FFFFFF"/>
-        <w:spacing w:after="0" w:line="0" w:lineRule="auto"/>
-        <w:jc w:val="left"/>
+      </w:pPr>
+      <w:proofErr w:type="gramStart"/>
+      <w:r>
         <w:rPr>
           <w:rFonts w:ascii="ff2" w:eastAsia="Times New Roman" w:hAnsi="ff2" w:cs="Times New Roman"/>
           <w:color w:val="000000"/>
           <w:sz w:val="78"/>
           <w:szCs w:val="78"/>
         </w:rPr>
-      </w:pPr>
+        <w:t>sometime</w:t>
+      </w:r>
+      <w:proofErr w:type="gramEnd"/>
       <w:r>
         <w:rPr>
           <w:rFonts w:ascii="ff2" w:eastAsia="Times New Roman" w:hAnsi="ff2" w:cs="Times New Roman"/>
@@ -14278,21 +14694,19 @@
           <w:sz w:val="78"/>
           <w:szCs w:val="78"/>
         </w:rPr>
-        <w:t>sometime when  he wants to rent/sell  his properties.  He  has to expose the  subject</w:t>
-      </w:r>
-    </w:p>
-    <w:p>
-      <w:pPr>
-        <w:shd w:val="clear" w:color="auto" w:fill="FFFFFF"/>
-        <w:spacing w:after="0" w:line="0" w:lineRule="auto"/>
-        <w:jc w:val="left"/>
+        <w:t xml:space="preserve"> when  he wants to rent/sell  his properties.  </w:t>
+      </w:r>
+      <w:proofErr w:type="gramStart"/>
+      <w:r>
         <w:rPr>
           <w:rFonts w:ascii="ff2" w:eastAsia="Times New Roman" w:hAnsi="ff2" w:cs="Times New Roman"/>
           <w:color w:val="000000"/>
           <w:sz w:val="78"/>
           <w:szCs w:val="78"/>
         </w:rPr>
-      </w:pPr>
+        <w:t>He  has</w:t>
+      </w:r>
+      <w:proofErr w:type="gramEnd"/>
       <w:r>
         <w:rPr>
           <w:rFonts w:ascii="ff2" w:eastAsia="Times New Roman" w:hAnsi="ff2" w:cs="Times New Roman"/>
@@ -14300,7 +14714,7 @@
           <w:sz w:val="78"/>
           <w:szCs w:val="78"/>
         </w:rPr>
-        <w:t>people to people to get his desired client. To solve these types of problems, we're</w:t>
+        <w:t xml:space="preserve"> to expose the  subject</w:t>
       </w:r>
     </w:p>
     <w:p>
@@ -14315,6 +14729,7 @@
           <w:szCs w:val="78"/>
         </w:rPr>
       </w:pPr>
+      <w:proofErr w:type="gramStart"/>
       <w:r>
         <w:rPr>
           <w:rFonts w:ascii="ff2" w:eastAsia="Times New Roman" w:hAnsi="ff2" w:cs="Times New Roman"/>
@@ -14322,7 +14737,603 @@
           <w:sz w:val="78"/>
           <w:szCs w:val="78"/>
         </w:rPr>
-        <w:t>going to introduce HOUSE RENTAL system</w:t>
+        <w:t>people</w:t>
+      </w:r>
+      <w:proofErr w:type="gramEnd"/>
+      <w:r>
+        <w:rPr>
+          <w:rFonts w:ascii="ff2" w:eastAsia="Times New Roman" w:hAnsi="ff2" w:cs="Times New Roman"/>
+          <w:color w:val="000000"/>
+          <w:sz w:val="78"/>
+          <w:szCs w:val="78"/>
+        </w:rPr>
+        <w:t xml:space="preserve"> to people to get his desired client. To solve these types of problems, </w:t>
+      </w:r>
+      <w:proofErr w:type="gramStart"/>
+      <w:r>
+        <w:rPr>
+          <w:rFonts w:ascii="ff2" w:eastAsia="Times New Roman" w:hAnsi="ff2" w:cs="Times New Roman"/>
+          <w:color w:val="000000"/>
+          <w:sz w:val="78"/>
+          <w:szCs w:val="78"/>
+        </w:rPr>
+        <w:t>we're</w:t>
+      </w:r>
+      <w:proofErr w:type="gramEnd"/>
+    </w:p>
+    <w:p>
+      <w:pPr>
+        <w:shd w:val="clear" w:color="auto" w:fill="FFFFFF"/>
+        <w:spacing w:after="0" w:line="0" w:lineRule="auto"/>
+        <w:jc w:val="left"/>
+        <w:rPr>
+          <w:rFonts w:ascii="ff2" w:eastAsia="Times New Roman" w:hAnsi="ff2" w:cs="Times New Roman"/>
+          <w:color w:val="000000"/>
+          <w:sz w:val="78"/>
+          <w:szCs w:val="78"/>
+        </w:rPr>
+      </w:pPr>
+      <w:proofErr w:type="gramStart"/>
+      <w:r>
+        <w:rPr>
+          <w:rFonts w:ascii="ff2" w:eastAsia="Times New Roman" w:hAnsi="ff2" w:cs="Times New Roman"/>
+          <w:color w:val="000000"/>
+          <w:sz w:val="78"/>
+          <w:szCs w:val="78"/>
+        </w:rPr>
+        <w:t>going</w:t>
+      </w:r>
+      <w:proofErr w:type="gramEnd"/>
+      <w:r>
+        <w:rPr>
+          <w:rFonts w:ascii="ff2" w:eastAsia="Times New Roman" w:hAnsi="ff2" w:cs="Times New Roman"/>
+          <w:color w:val="000000"/>
+          <w:sz w:val="78"/>
+          <w:szCs w:val="78"/>
+        </w:rPr>
+        <w:t xml:space="preserve"> to introduce HOUSE RENTAL system</w:t>
+      </w:r>
+    </w:p>
+    <w:p>
+      <w:pPr>
+        <w:shd w:val="clear" w:color="auto" w:fill="FFFFFF"/>
+        <w:spacing w:after="0" w:line="0" w:lineRule="auto"/>
+        <w:jc w:val="left"/>
+        <w:rPr>
+          <w:rFonts w:ascii="ff2" w:eastAsia="Times New Roman" w:hAnsi="ff2" w:cs="Times New Roman"/>
+          <w:color w:val="000000"/>
+          <w:sz w:val="78"/>
+          <w:szCs w:val="78"/>
+        </w:rPr>
+      </w:pPr>
+      <w:r>
+        <w:rPr>
+          <w:rFonts w:ascii="ff2" w:eastAsia="Times New Roman" w:hAnsi="ff2" w:cs="Times New Roman"/>
+          <w:color w:val="000000"/>
+          <w:sz w:val="78"/>
+          <w:szCs w:val="78"/>
+        </w:rPr>
+        <w:t>At   present,   the   people   of   our   country   suffer   a   lot   for   want   of   accommodation</w:t>
+      </w:r>
+    </w:p>
+    <w:p>
+      <w:pPr>
+        <w:shd w:val="clear" w:color="auto" w:fill="FFFFFF"/>
+        <w:spacing w:after="0" w:line="0" w:lineRule="auto"/>
+        <w:jc w:val="left"/>
+        <w:rPr>
+          <w:rFonts w:ascii="ff2" w:eastAsia="Times New Roman" w:hAnsi="ff2" w:cs="Times New Roman"/>
+          <w:color w:val="000000"/>
+          <w:sz w:val="78"/>
+          <w:szCs w:val="78"/>
+        </w:rPr>
+      </w:pPr>
+      <w:proofErr w:type="gramStart"/>
+      <w:r>
+        <w:rPr>
+          <w:rFonts w:ascii="ff2" w:eastAsia="Times New Roman" w:hAnsi="ff2" w:cs="Times New Roman"/>
+          <w:color w:val="000000"/>
+          <w:sz w:val="78"/>
+          <w:szCs w:val="78"/>
+        </w:rPr>
+        <w:t>according</w:t>
+      </w:r>
+      <w:proofErr w:type="gramEnd"/>
+      <w:r>
+        <w:rPr>
+          <w:rFonts w:ascii="ff2" w:eastAsia="Times New Roman" w:hAnsi="ff2" w:cs="Times New Roman"/>
+          <w:color w:val="000000"/>
+          <w:sz w:val="78"/>
+          <w:szCs w:val="78"/>
+        </w:rPr>
+        <w:t xml:space="preserve">   to  their   demand.   </w:t>
+      </w:r>
+      <w:proofErr w:type="gramStart"/>
+      <w:r>
+        <w:rPr>
+          <w:rFonts w:ascii="ff2" w:eastAsia="Times New Roman" w:hAnsi="ff2" w:cs="Times New Roman"/>
+          <w:color w:val="000000"/>
+          <w:sz w:val="78"/>
+          <w:szCs w:val="78"/>
+        </w:rPr>
+        <w:t>They've  to</w:t>
+      </w:r>
+      <w:proofErr w:type="gramEnd"/>
+      <w:r>
+        <w:rPr>
+          <w:rFonts w:ascii="ff2" w:eastAsia="Times New Roman" w:hAnsi="ff2" w:cs="Times New Roman"/>
+          <w:color w:val="000000"/>
+          <w:sz w:val="78"/>
+          <w:szCs w:val="78"/>
+        </w:rPr>
+        <w:t xml:space="preserve">   run  to   and  fro   for   their   desired   house   to</w:t>
+      </w:r>
+    </w:p>
+    <w:p>
+      <w:pPr>
+        <w:shd w:val="clear" w:color="auto" w:fill="FFFFFF"/>
+        <w:spacing w:after="0" w:line="0" w:lineRule="auto"/>
+        <w:jc w:val="left"/>
+        <w:rPr>
+          <w:rFonts w:ascii="ff2" w:eastAsia="Times New Roman" w:hAnsi="ff2" w:cs="Times New Roman"/>
+          <w:color w:val="000000"/>
+          <w:sz w:val="78"/>
+          <w:szCs w:val="78"/>
+        </w:rPr>
+      </w:pPr>
+      <w:proofErr w:type="gramStart"/>
+      <w:r>
+        <w:rPr>
+          <w:rFonts w:ascii="ff2" w:eastAsia="Times New Roman" w:hAnsi="ff2" w:cs="Times New Roman"/>
+          <w:color w:val="000000"/>
+          <w:sz w:val="78"/>
+          <w:szCs w:val="78"/>
+        </w:rPr>
+        <w:t>buy/rent</w:t>
+      </w:r>
+      <w:proofErr w:type="gramEnd"/>
+      <w:r>
+        <w:rPr>
+          <w:rFonts w:ascii="ff2" w:eastAsia="Times New Roman" w:hAnsi="ff2" w:cs="Times New Roman"/>
+          <w:color w:val="000000"/>
+          <w:sz w:val="78"/>
+          <w:szCs w:val="78"/>
+        </w:rPr>
+        <w:t>. They have to go through every corner of society to get information about the</w:t>
+      </w:r>
+    </w:p>
+    <w:p>
+      <w:pPr>
+        <w:shd w:val="clear" w:color="auto" w:fill="FFFFFF"/>
+        <w:spacing w:after="0" w:line="0" w:lineRule="auto"/>
+        <w:jc w:val="left"/>
+        <w:rPr>
+          <w:rFonts w:ascii="ff2" w:eastAsia="Times New Roman" w:hAnsi="ff2" w:cs="Times New Roman"/>
+          <w:color w:val="000000"/>
+          <w:sz w:val="78"/>
+          <w:szCs w:val="78"/>
+        </w:rPr>
+      </w:pPr>
+      <w:proofErr w:type="gramStart"/>
+      <w:r>
+        <w:rPr>
+          <w:rFonts w:ascii="ff2" w:eastAsia="Times New Roman" w:hAnsi="ff2" w:cs="Times New Roman"/>
+          <w:color w:val="000000"/>
+          <w:sz w:val="78"/>
+          <w:szCs w:val="78"/>
+        </w:rPr>
+        <w:t>house/land</w:t>
+      </w:r>
+      <w:proofErr w:type="gramEnd"/>
+      <w:r>
+        <w:rPr>
+          <w:rFonts w:ascii="ff2" w:eastAsia="Times New Roman" w:hAnsi="ff2" w:cs="Times New Roman"/>
+          <w:color w:val="000000"/>
+          <w:sz w:val="78"/>
+          <w:szCs w:val="78"/>
+        </w:rPr>
+        <w:t xml:space="preserve">   that   is   available.   Similarly,   a   landlord/house   owner   also   has   to   suffer</w:t>
+      </w:r>
+    </w:p>
+    <w:p>
+      <w:pPr>
+        <w:shd w:val="clear" w:color="auto" w:fill="FFFFFF"/>
+        <w:spacing w:after="0" w:line="0" w:lineRule="auto"/>
+        <w:jc w:val="left"/>
+        <w:rPr>
+          <w:rFonts w:ascii="ff2" w:eastAsia="Times New Roman" w:hAnsi="ff2" w:cs="Times New Roman"/>
+          <w:color w:val="000000"/>
+          <w:sz w:val="78"/>
+          <w:szCs w:val="78"/>
+        </w:rPr>
+      </w:pPr>
+      <w:proofErr w:type="gramStart"/>
+      <w:r>
+        <w:rPr>
+          <w:rFonts w:ascii="ff2" w:eastAsia="Times New Roman" w:hAnsi="ff2" w:cs="Times New Roman"/>
+          <w:color w:val="000000"/>
+          <w:sz w:val="78"/>
+          <w:szCs w:val="78"/>
+        </w:rPr>
+        <w:t>sometime</w:t>
+      </w:r>
+      <w:proofErr w:type="gramEnd"/>
+      <w:r>
+        <w:rPr>
+          <w:rFonts w:ascii="ff2" w:eastAsia="Times New Roman" w:hAnsi="ff2" w:cs="Times New Roman"/>
+          <w:color w:val="000000"/>
+          <w:sz w:val="78"/>
+          <w:szCs w:val="78"/>
+        </w:rPr>
+        <w:t xml:space="preserve"> when  he wants to rent/sell  his properties.  </w:t>
+      </w:r>
+      <w:proofErr w:type="gramStart"/>
+      <w:r>
+        <w:rPr>
+          <w:rFonts w:ascii="ff2" w:eastAsia="Times New Roman" w:hAnsi="ff2" w:cs="Times New Roman"/>
+          <w:color w:val="000000"/>
+          <w:sz w:val="78"/>
+          <w:szCs w:val="78"/>
+        </w:rPr>
+        <w:t>He  has</w:t>
+      </w:r>
+      <w:proofErr w:type="gramEnd"/>
+      <w:r>
+        <w:rPr>
+          <w:rFonts w:ascii="ff2" w:eastAsia="Times New Roman" w:hAnsi="ff2" w:cs="Times New Roman"/>
+          <w:color w:val="000000"/>
+          <w:sz w:val="78"/>
+          <w:szCs w:val="78"/>
+        </w:rPr>
+        <w:t xml:space="preserve"> to expose the  subject</w:t>
+      </w:r>
+    </w:p>
+    <w:p>
+      <w:pPr>
+        <w:shd w:val="clear" w:color="auto" w:fill="FFFFFF"/>
+        <w:spacing w:after="0" w:line="0" w:lineRule="auto"/>
+        <w:jc w:val="left"/>
+        <w:rPr>
+          <w:rFonts w:ascii="ff2" w:eastAsia="Times New Roman" w:hAnsi="ff2" w:cs="Times New Roman"/>
+          <w:color w:val="000000"/>
+          <w:sz w:val="78"/>
+          <w:szCs w:val="78"/>
+        </w:rPr>
+      </w:pPr>
+      <w:proofErr w:type="gramStart"/>
+      <w:r>
+        <w:rPr>
+          <w:rFonts w:ascii="ff2" w:eastAsia="Times New Roman" w:hAnsi="ff2" w:cs="Times New Roman"/>
+          <w:color w:val="000000"/>
+          <w:sz w:val="78"/>
+          <w:szCs w:val="78"/>
+        </w:rPr>
+        <w:t>people</w:t>
+      </w:r>
+      <w:proofErr w:type="gramEnd"/>
+      <w:r>
+        <w:rPr>
+          <w:rFonts w:ascii="ff2" w:eastAsia="Times New Roman" w:hAnsi="ff2" w:cs="Times New Roman"/>
+          <w:color w:val="000000"/>
+          <w:sz w:val="78"/>
+          <w:szCs w:val="78"/>
+        </w:rPr>
+        <w:t xml:space="preserve"> to people to get his desired client. To solve these types of problems, </w:t>
+      </w:r>
+      <w:proofErr w:type="gramStart"/>
+      <w:r>
+        <w:rPr>
+          <w:rFonts w:ascii="ff2" w:eastAsia="Times New Roman" w:hAnsi="ff2" w:cs="Times New Roman"/>
+          <w:color w:val="000000"/>
+          <w:sz w:val="78"/>
+          <w:szCs w:val="78"/>
+        </w:rPr>
+        <w:t>we're</w:t>
+      </w:r>
+      <w:proofErr w:type="gramEnd"/>
+    </w:p>
+    <w:p>
+      <w:pPr>
+        <w:shd w:val="clear" w:color="auto" w:fill="FFFFFF"/>
+        <w:spacing w:after="0" w:line="0" w:lineRule="auto"/>
+        <w:jc w:val="left"/>
+        <w:rPr>
+          <w:rFonts w:ascii="ff2" w:eastAsia="Times New Roman" w:hAnsi="ff2" w:cs="Times New Roman"/>
+          <w:color w:val="000000"/>
+          <w:sz w:val="78"/>
+          <w:szCs w:val="78"/>
+        </w:rPr>
+      </w:pPr>
+      <w:proofErr w:type="gramStart"/>
+      <w:r>
+        <w:rPr>
+          <w:rFonts w:ascii="ff2" w:eastAsia="Times New Roman" w:hAnsi="ff2" w:cs="Times New Roman"/>
+          <w:color w:val="000000"/>
+          <w:sz w:val="78"/>
+          <w:szCs w:val="78"/>
+        </w:rPr>
+        <w:t>going</w:t>
+      </w:r>
+      <w:proofErr w:type="gramEnd"/>
+      <w:r>
+        <w:rPr>
+          <w:rFonts w:ascii="ff2" w:eastAsia="Times New Roman" w:hAnsi="ff2" w:cs="Times New Roman"/>
+          <w:color w:val="000000"/>
+          <w:sz w:val="78"/>
+          <w:szCs w:val="78"/>
+        </w:rPr>
+        <w:t xml:space="preserve"> to introduce HOUSE RENTAL system</w:t>
+      </w:r>
+    </w:p>
+    <w:p>
+      <w:pPr>
+        <w:shd w:val="clear" w:color="auto" w:fill="FFFFFF"/>
+        <w:spacing w:after="0" w:line="0" w:lineRule="auto"/>
+        <w:jc w:val="left"/>
+        <w:rPr>
+          <w:rFonts w:ascii="ff2" w:eastAsia="Times New Roman" w:hAnsi="ff2" w:cs="Times New Roman"/>
+          <w:color w:val="000000"/>
+          <w:sz w:val="78"/>
+          <w:szCs w:val="78"/>
+        </w:rPr>
+      </w:pPr>
+      <w:r>
+        <w:rPr>
+          <w:rFonts w:ascii="ff2" w:eastAsia="Times New Roman" w:hAnsi="ff2" w:cs="Times New Roman"/>
+          <w:color w:val="000000"/>
+          <w:sz w:val="78"/>
+          <w:szCs w:val="78"/>
+        </w:rPr>
+        <w:t>At   present,   the   people   of   our   country   suffer   a   lot   for   want   of   accommodation</w:t>
+      </w:r>
+    </w:p>
+    <w:p>
+      <w:pPr>
+        <w:shd w:val="clear" w:color="auto" w:fill="FFFFFF"/>
+        <w:spacing w:after="0" w:line="0" w:lineRule="auto"/>
+        <w:jc w:val="left"/>
+        <w:rPr>
+          <w:rFonts w:ascii="ff2" w:eastAsia="Times New Roman" w:hAnsi="ff2" w:cs="Times New Roman"/>
+          <w:color w:val="000000"/>
+          <w:sz w:val="78"/>
+          <w:szCs w:val="78"/>
+        </w:rPr>
+      </w:pPr>
+      <w:proofErr w:type="gramStart"/>
+      <w:r>
+        <w:rPr>
+          <w:rFonts w:ascii="ff2" w:eastAsia="Times New Roman" w:hAnsi="ff2" w:cs="Times New Roman"/>
+          <w:color w:val="000000"/>
+          <w:sz w:val="78"/>
+          <w:szCs w:val="78"/>
+        </w:rPr>
+        <w:t>according</w:t>
+      </w:r>
+      <w:proofErr w:type="gramEnd"/>
+      <w:r>
+        <w:rPr>
+          <w:rFonts w:ascii="ff2" w:eastAsia="Times New Roman" w:hAnsi="ff2" w:cs="Times New Roman"/>
+          <w:color w:val="000000"/>
+          <w:sz w:val="78"/>
+          <w:szCs w:val="78"/>
+        </w:rPr>
+        <w:t xml:space="preserve">   to  their   demand.   </w:t>
+      </w:r>
+      <w:proofErr w:type="gramStart"/>
+      <w:r>
+        <w:rPr>
+          <w:rFonts w:ascii="ff2" w:eastAsia="Times New Roman" w:hAnsi="ff2" w:cs="Times New Roman"/>
+          <w:color w:val="000000"/>
+          <w:sz w:val="78"/>
+          <w:szCs w:val="78"/>
+        </w:rPr>
+        <w:t>They've  to</w:t>
+      </w:r>
+      <w:proofErr w:type="gramEnd"/>
+      <w:r>
+        <w:rPr>
+          <w:rFonts w:ascii="ff2" w:eastAsia="Times New Roman" w:hAnsi="ff2" w:cs="Times New Roman"/>
+          <w:color w:val="000000"/>
+          <w:sz w:val="78"/>
+          <w:szCs w:val="78"/>
+        </w:rPr>
+        <w:t xml:space="preserve">   run  to   and  fro   for   their   desired   house   to</w:t>
+      </w:r>
+    </w:p>
+    <w:p>
+      <w:pPr>
+        <w:shd w:val="clear" w:color="auto" w:fill="FFFFFF"/>
+        <w:spacing w:after="0" w:line="0" w:lineRule="auto"/>
+        <w:jc w:val="left"/>
+        <w:rPr>
+          <w:rFonts w:ascii="ff2" w:eastAsia="Times New Roman" w:hAnsi="ff2" w:cs="Times New Roman"/>
+          <w:color w:val="000000"/>
+          <w:sz w:val="78"/>
+          <w:szCs w:val="78"/>
+        </w:rPr>
+      </w:pPr>
+      <w:proofErr w:type="gramStart"/>
+      <w:r>
+        <w:rPr>
+          <w:rFonts w:ascii="ff2" w:eastAsia="Times New Roman" w:hAnsi="ff2" w:cs="Times New Roman"/>
+          <w:color w:val="000000"/>
+          <w:sz w:val="78"/>
+          <w:szCs w:val="78"/>
+        </w:rPr>
+        <w:t>buy/rent</w:t>
+      </w:r>
+      <w:proofErr w:type="gramEnd"/>
+      <w:r>
+        <w:rPr>
+          <w:rFonts w:ascii="ff2" w:eastAsia="Times New Roman" w:hAnsi="ff2" w:cs="Times New Roman"/>
+          <w:color w:val="000000"/>
+          <w:sz w:val="78"/>
+          <w:szCs w:val="78"/>
+        </w:rPr>
+        <w:t>. They have to go through every corner of society to get information about the</w:t>
+      </w:r>
+    </w:p>
+    <w:p>
+      <w:pPr>
+        <w:shd w:val="clear" w:color="auto" w:fill="FFFFFF"/>
+        <w:spacing w:after="0" w:line="0" w:lineRule="auto"/>
+        <w:jc w:val="left"/>
+        <w:rPr>
+          <w:rFonts w:ascii="ff2" w:eastAsia="Times New Roman" w:hAnsi="ff2" w:cs="Times New Roman"/>
+          <w:color w:val="000000"/>
+          <w:sz w:val="78"/>
+          <w:szCs w:val="78"/>
+        </w:rPr>
+      </w:pPr>
+      <w:proofErr w:type="gramStart"/>
+      <w:r>
+        <w:rPr>
+          <w:rFonts w:ascii="ff2" w:eastAsia="Times New Roman" w:hAnsi="ff2" w:cs="Times New Roman"/>
+          <w:color w:val="000000"/>
+          <w:sz w:val="78"/>
+          <w:szCs w:val="78"/>
+        </w:rPr>
+        <w:t>house/land</w:t>
+      </w:r>
+      <w:proofErr w:type="gramEnd"/>
+      <w:r>
+        <w:rPr>
+          <w:rFonts w:ascii="ff2" w:eastAsia="Times New Roman" w:hAnsi="ff2" w:cs="Times New Roman"/>
+          <w:color w:val="000000"/>
+          <w:sz w:val="78"/>
+          <w:szCs w:val="78"/>
+        </w:rPr>
+        <w:t xml:space="preserve">   that   is   available.   Similarly,   a   landlord/house   owner   also   has   to   suffer</w:t>
+      </w:r>
+    </w:p>
+    <w:p>
+      <w:pPr>
+        <w:shd w:val="clear" w:color="auto" w:fill="FFFFFF"/>
+        <w:spacing w:after="0" w:line="0" w:lineRule="auto"/>
+        <w:jc w:val="left"/>
+        <w:rPr>
+          <w:rFonts w:ascii="ff2" w:eastAsia="Times New Roman" w:hAnsi="ff2" w:cs="Times New Roman"/>
+          <w:color w:val="000000"/>
+          <w:sz w:val="78"/>
+          <w:szCs w:val="78"/>
+        </w:rPr>
+      </w:pPr>
+      <w:proofErr w:type="gramStart"/>
+      <w:r>
+        <w:rPr>
+          <w:rFonts w:ascii="ff2" w:eastAsia="Times New Roman" w:hAnsi="ff2" w:cs="Times New Roman"/>
+          <w:color w:val="000000"/>
+          <w:sz w:val="78"/>
+          <w:szCs w:val="78"/>
+        </w:rPr>
+        <w:t>sometime</w:t>
+      </w:r>
+      <w:proofErr w:type="gramEnd"/>
+      <w:r>
+        <w:rPr>
+          <w:rFonts w:ascii="ff2" w:eastAsia="Times New Roman" w:hAnsi="ff2" w:cs="Times New Roman"/>
+          <w:color w:val="000000"/>
+          <w:sz w:val="78"/>
+          <w:szCs w:val="78"/>
+        </w:rPr>
+        <w:t xml:space="preserve"> when  he wants to rent/sell  his properties.  </w:t>
+      </w:r>
+      <w:proofErr w:type="gramStart"/>
+      <w:r>
+        <w:rPr>
+          <w:rFonts w:ascii="ff2" w:eastAsia="Times New Roman" w:hAnsi="ff2" w:cs="Times New Roman"/>
+          <w:color w:val="000000"/>
+          <w:sz w:val="78"/>
+          <w:szCs w:val="78"/>
+        </w:rPr>
+        <w:t>He  has</w:t>
+      </w:r>
+      <w:proofErr w:type="gramEnd"/>
+      <w:r>
+        <w:rPr>
+          <w:rFonts w:ascii="ff2" w:eastAsia="Times New Roman" w:hAnsi="ff2" w:cs="Times New Roman"/>
+          <w:color w:val="000000"/>
+          <w:sz w:val="78"/>
+          <w:szCs w:val="78"/>
+        </w:rPr>
+        <w:t xml:space="preserve"> to expose the  subject</w:t>
+      </w:r>
+    </w:p>
+    <w:p>
+      <w:pPr>
+        <w:shd w:val="clear" w:color="auto" w:fill="FFFFFF"/>
+        <w:spacing w:after="0" w:line="0" w:lineRule="auto"/>
+        <w:jc w:val="left"/>
+        <w:rPr>
+          <w:rFonts w:ascii="ff2" w:eastAsia="Times New Roman" w:hAnsi="ff2" w:cs="Times New Roman"/>
+          <w:color w:val="000000"/>
+          <w:sz w:val="78"/>
+          <w:szCs w:val="78"/>
+        </w:rPr>
+      </w:pPr>
+      <w:proofErr w:type="gramStart"/>
+      <w:r>
+        <w:rPr>
+          <w:rFonts w:ascii="ff2" w:eastAsia="Times New Roman" w:hAnsi="ff2" w:cs="Times New Roman"/>
+          <w:color w:val="000000"/>
+          <w:sz w:val="78"/>
+          <w:szCs w:val="78"/>
+        </w:rPr>
+        <w:t>people</w:t>
+      </w:r>
+      <w:proofErr w:type="gramEnd"/>
+      <w:r>
+        <w:rPr>
+          <w:rFonts w:ascii="ff2" w:eastAsia="Times New Roman" w:hAnsi="ff2" w:cs="Times New Roman"/>
+          <w:color w:val="000000"/>
+          <w:sz w:val="78"/>
+          <w:szCs w:val="78"/>
+        </w:rPr>
+        <w:t xml:space="preserve"> to people to get his desired client. To solve these types of problems, </w:t>
+      </w:r>
+      <w:proofErr w:type="gramStart"/>
+      <w:r>
+        <w:rPr>
+          <w:rFonts w:ascii="ff2" w:eastAsia="Times New Roman" w:hAnsi="ff2" w:cs="Times New Roman"/>
+          <w:color w:val="000000"/>
+          <w:sz w:val="78"/>
+          <w:szCs w:val="78"/>
+        </w:rPr>
+        <w:t>we're</w:t>
+      </w:r>
+      <w:proofErr w:type="gramEnd"/>
+    </w:p>
+    <w:p>
+      <w:pPr>
+        <w:shd w:val="clear" w:color="auto" w:fill="FFFFFF"/>
+        <w:spacing w:after="0" w:line="0" w:lineRule="auto"/>
+        <w:jc w:val="left"/>
+        <w:rPr>
+          <w:rFonts w:ascii="ff2" w:eastAsia="Times New Roman" w:hAnsi="ff2" w:cs="Times New Roman"/>
+          <w:color w:val="000000"/>
+          <w:sz w:val="78"/>
+          <w:szCs w:val="78"/>
+        </w:rPr>
+      </w:pPr>
+      <w:proofErr w:type="gramStart"/>
+      <w:r>
+        <w:rPr>
+          <w:rFonts w:ascii="ff2" w:eastAsia="Times New Roman" w:hAnsi="ff2" w:cs="Times New Roman"/>
+          <w:color w:val="000000"/>
+          <w:sz w:val="78"/>
+          <w:szCs w:val="78"/>
+        </w:rPr>
+        <w:t>going</w:t>
+      </w:r>
+      <w:proofErr w:type="gramEnd"/>
+      <w:r>
+        <w:rPr>
+          <w:rFonts w:ascii="ff2" w:eastAsia="Times New Roman" w:hAnsi="ff2" w:cs="Times New Roman"/>
+          <w:color w:val="000000"/>
+          <w:sz w:val="78"/>
+          <w:szCs w:val="78"/>
+        </w:rPr>
+        <w:t xml:space="preserve"> to introduce HOUSE RENTAL system</w:t>
       </w:r>
     </w:p>
     <w:p>
@@ -14629,7 +15640,15 @@
         </w:numPr>
       </w:pPr>
       <w:r>
-        <w:t xml:space="preserve"> Monthly rental report is digitized.</w:t>
+        <w:t xml:space="preserve"> Monthly rental report </w:t>
+      </w:r>
+      <w:proofErr w:type="gramStart"/>
+      <w:r>
+        <w:t>is digitized</w:t>
+      </w:r>
+      <w:proofErr w:type="gramEnd"/>
+      <w:r>
+        <w:t>.</w:t>
       </w:r>
     </w:p>
     <w:p>
@@ -14678,7 +15697,15 @@
         <w:t>The system</w:t>
       </w:r>
       <w:r>
-        <w:t xml:space="preserve"> development methodology is a technique that is used to show how the </w:t>
+        <w:t xml:space="preserve"> development methodology is a technique that </w:t>
+      </w:r>
+      <w:proofErr w:type="gramStart"/>
+      <w:r>
+        <w:t>is used</w:t>
+      </w:r>
+      <w:proofErr w:type="gramEnd"/>
+      <w:r>
+        <w:t xml:space="preserve"> to show how the </w:t>
       </w:r>
       <w:r>
         <w:t>proposed</w:t>
@@ -14732,11 +15759,16 @@
         <w:t>development-based</w:t>
       </w:r>
       <w:r>
-        <w:t xml:space="preserve"> methodologies, the analysts and users proceed sequentially from one phase to the next. The deliverables from each phase are voluminous and are </w:t>
+        <w:t xml:space="preserve"> methodologies, the analysts and users proceed sequentially from one phase to the next. The deliverables from each phase are voluminous and </w:t>
+      </w:r>
+      <w:proofErr w:type="gramStart"/>
+      <w:r>
+        <w:t xml:space="preserve">are </w:t>
       </w:r>
       <w:r>
         <w:t>presented</w:t>
       </w:r>
+      <w:proofErr w:type="gramEnd"/>
       <w:r>
         <w:t xml:space="preserve"> to the project sponsor for approval as the project moves from phase to phase. Once the sponsor approves the phase, it ends and the next phase begins.</w:t>
       </w:r>
@@ -14895,9 +15927,11 @@
       <w:r>
         <w:t xml:space="preserve"> or activity that </w:t>
       </w:r>
+      <w:proofErr w:type="gramStart"/>
       <w:r>
         <w:t>was accomplished</w:t>
       </w:r>
+      <w:proofErr w:type="gramEnd"/>
       <w:r>
         <w:t>. The proposed system is able to:</w:t>
       </w:r>
@@ -14925,8 +15959,13 @@
       <w:r>
         <w:t xml:space="preserve"> and </w:t>
       </w:r>
-      <w:r>
-        <w:t xml:space="preserve">landlord </w:t>
+      <w:proofErr w:type="gramStart"/>
+      <w:r>
+        <w:t>landlord</w:t>
+      </w:r>
+      <w:proofErr w:type="gramEnd"/>
+      <w:r>
+        <w:t xml:space="preserve"> </w:t>
       </w:r>
       <w:r>
         <w:t>details.</w:t>
@@ -14955,9 +15994,11 @@
       <w:r>
         <w:t xml:space="preserve"> and </w:t>
       </w:r>
+      <w:proofErr w:type="gramStart"/>
       <w:r>
         <w:t>landlord</w:t>
       </w:r>
+      <w:proofErr w:type="gramEnd"/>
       <w:r>
         <w:t xml:space="preserve"> details.</w:t>
       </w:r>
@@ -15535,7 +16576,15 @@
         <w:t>is easy to use.</w:t>
       </w:r>
       <w:r>
-        <w:t xml:space="preserve"> no need </w:t>
+        <w:t xml:space="preserve"> </w:t>
+      </w:r>
+      <w:proofErr w:type="gramStart"/>
+      <w:r>
+        <w:t>no</w:t>
+      </w:r>
+      <w:proofErr w:type="gramEnd"/>
+      <w:r>
+        <w:t xml:space="preserve"> need </w:t>
       </w:r>
       <w:r>
         <w:t>technical knowledge.</w:t>
@@ -15921,9 +16970,11 @@
       <w:r>
         <w:t xml:space="preserve">to </w:t>
       </w:r>
+      <w:proofErr w:type="gramStart"/>
       <w:r>
         <w:t>be developed</w:t>
       </w:r>
+      <w:proofErr w:type="gramEnd"/>
       <w:r>
         <w:t xml:space="preserve"> by using technologically system development </w:t>
       </w:r>
@@ -15961,11 +17012,16 @@
         <w:t xml:space="preserve"> that is technically effective</w:t>
       </w:r>
       <w:r>
-        <w:t xml:space="preserve"> for managing the Online Trade interaction system. Therefore, it can be </w:t>
+        <w:t xml:space="preserve"> for managing the Online Trade interaction system. Therefore, it </w:t>
+      </w:r>
+      <w:proofErr w:type="gramStart"/>
+      <w:r>
+        <w:t xml:space="preserve">can be </w:t>
       </w:r>
       <w:r>
         <w:t>concluded</w:t>
       </w:r>
+      <w:proofErr w:type="gramEnd"/>
       <w:r>
         <w:t xml:space="preserve"> that the system is technically feasible.</w:t>
       </w:r>
@@ -16070,17 +17126,24 @@
         <w:ind w:left="1260"/>
       </w:pPr>
       <w:r>
-        <w:t xml:space="preserve">The project will be </w:t>
+        <w:t xml:space="preserve">The project </w:t>
+      </w:r>
+      <w:proofErr w:type="gramStart"/>
+      <w:r>
+        <w:t xml:space="preserve">will be </w:t>
       </w:r>
       <w:r>
         <w:t>completed</w:t>
       </w:r>
+      <w:proofErr w:type="gramEnd"/>
       <w:r>
         <w:t xml:space="preserve"> according to a planned schedule. The planned schedule </w:t>
       </w:r>
+      <w:proofErr w:type="gramStart"/>
       <w:r>
         <w:t>is displayed</w:t>
       </w:r>
+      <w:proofErr w:type="gramEnd"/>
       <w:r>
         <w:t xml:space="preserve"> in the form of a Gantt chart.</w:t>
       </w:r>
@@ -16128,9 +17191,14 @@
         <w:fldChar w:fldCharType="end"/>
       </w:r>
       <w:r>
-        <w:t>: Gantt Chart</w:t>
+        <w:t xml:space="preserve">: Gantt </w:t>
+      </w:r>
+      <w:proofErr w:type="gramStart"/>
+      <w:r>
+        <w:t>Chart</w:t>
       </w:r>
       <w:bookmarkEnd w:id="56"/>
+      <w:proofErr w:type="gramEnd"/>
     </w:p>
     <w:tbl>
       <w:tblPr>
@@ -19754,7 +20822,15 @@
     </w:p>
     <w:p>
       <w:r>
-        <w:t>A system architecture is the conceptual model that defines the structure, behavior and more views of a system. It is the structure of an IT system. The system architecture is based of the Dart and flutter architecture.</w:t>
+        <w:t xml:space="preserve">A system architecture is the conceptual model that defines the structure, behavior and more views of a system. It is the structure of an IT system. The system architecture is based </w:t>
+      </w:r>
+      <w:proofErr w:type="spellStart"/>
+      <w:r>
+        <w:t>of</w:t>
+      </w:r>
+      <w:proofErr w:type="spellEnd"/>
+      <w:r>
+        <w:t xml:space="preserve"> the Dart and flutter architecture.</w:t>
       </w:r>
     </w:p>
     <w:p/>
@@ -19890,10 +20966,10 @@
           <w:noProof/>
         </w:rPr>
         <w:drawing>
-          <wp:inline distT="0" distB="0" distL="0" distR="0" wp14:anchorId="612D825F" wp14:editId="7744458C">
+          <wp:inline distT="0" distB="0" distL="0" distR="0" wp14:anchorId="1144A44F" wp14:editId="35BFCA79">
             <wp:extent cx="5257800" cy="4077970"/>
             <wp:effectExtent l="0" t="0" r="0" b="0"/>
-            <wp:docPr id="19" name="Picture 19"/>
+            <wp:docPr id="2" name="Picture 2"/>
             <wp:cNvGraphicFramePr>
               <a:graphicFrameLocks xmlns:a="http://schemas.openxmlformats.org/drawingml/2006/main" noChangeAspect="1"/>
             </wp:cNvGraphicFramePr>
@@ -19901,7 +20977,7 @@
               <a:graphicData uri="http://schemas.openxmlformats.org/drawingml/2006/picture">
                 <pic:pic xmlns:pic="http://schemas.openxmlformats.org/drawingml/2006/picture">
                   <pic:nvPicPr>
-                    <pic:cNvPr id="19" name="GharBeti(Diagrams)-Context Diagram.png"/>
+                    <pic:cNvPr id="2" name="GharBeti(Diagrams)-Context Diagram.png"/>
                     <pic:cNvPicPr/>
                   </pic:nvPicPr>
                   <pic:blipFill>
@@ -19999,10 +21075,10 @@
           <w:noProof/>
         </w:rPr>
         <w:drawing>
-          <wp:inline distT="0" distB="0" distL="0" distR="0" wp14:anchorId="4C8887F8" wp14:editId="4196EA18">
-            <wp:extent cx="5257800" cy="5851525"/>
+          <wp:inline distT="0" distB="0" distL="0" distR="0" wp14:anchorId="44835AC5" wp14:editId="73D5C5D0">
+            <wp:extent cx="5257800" cy="4992370"/>
             <wp:effectExtent l="0" t="0" r="0" b="0"/>
-            <wp:docPr id="21" name="Picture 21"/>
+            <wp:docPr id="30" name="Picture 30"/>
             <wp:cNvGraphicFramePr>
               <a:graphicFrameLocks xmlns:a="http://schemas.openxmlformats.org/drawingml/2006/main" noChangeAspect="1"/>
             </wp:cNvGraphicFramePr>
@@ -20010,7 +21086,7 @@
               <a:graphicData uri="http://schemas.openxmlformats.org/drawingml/2006/picture">
                 <pic:pic xmlns:pic="http://schemas.openxmlformats.org/drawingml/2006/picture">
                   <pic:nvPicPr>
-                    <pic:cNvPr id="21" name="GharBeti(Diagrams)-Level 1 DFD.png"/>
+                    <pic:cNvPr id="30" name="GharBeti(Diagrams)-Level 1 DFD.png"/>
                     <pic:cNvPicPr/>
                   </pic:nvPicPr>
                   <pic:blipFill>
@@ -20028,7 +21104,7 @@
                   <pic:spPr>
                     <a:xfrm>
                       <a:off x="0" y="0"/>
-                      <a:ext cx="5257800" cy="5851525"/>
+                      <a:ext cx="5257800" cy="4992370"/>
                     </a:xfrm>
                     <a:prstGeom prst="rect">
                       <a:avLst/>
@@ -20105,10 +21181,10 @@
           <w:noProof/>
         </w:rPr>
         <w:drawing>
-          <wp:inline distT="0" distB="0" distL="0" distR="0" wp14:anchorId="7B9E43CC" wp14:editId="1C03249E">
-            <wp:extent cx="4607169" cy="6767641"/>
-            <wp:effectExtent l="0" t="0" r="3175" b="1905"/>
-            <wp:docPr id="3" name="Picture 3"/>
+          <wp:inline distT="0" distB="0" distL="0" distR="0" wp14:anchorId="78108367" wp14:editId="32516660">
+            <wp:extent cx="5257800" cy="6701790"/>
+            <wp:effectExtent l="0" t="0" r="0" b="3810"/>
+            <wp:docPr id="7" name="Picture 7"/>
             <wp:cNvGraphicFramePr>
               <a:graphicFrameLocks xmlns:a="http://schemas.openxmlformats.org/drawingml/2006/main" noChangeAspect="1"/>
             </wp:cNvGraphicFramePr>
@@ -20116,7 +21192,7 @@
               <a:graphicData uri="http://schemas.openxmlformats.org/drawingml/2006/picture">
                 <pic:pic xmlns:pic="http://schemas.openxmlformats.org/drawingml/2006/picture">
                   <pic:nvPicPr>
-                    <pic:cNvPr id="3" name="GharBeti(Diagrams)-UseCase.png"/>
+                    <pic:cNvPr id="7" name="GharBeti(Diagrams)-UseCase.png"/>
                     <pic:cNvPicPr/>
                   </pic:nvPicPr>
                   <pic:blipFill>
@@ -20134,7 +21210,7 @@
                   <pic:spPr>
                     <a:xfrm>
                       <a:off x="0" y="0"/>
-                      <a:ext cx="4616483" cy="6781323"/>
+                      <a:ext cx="5257800" cy="6701790"/>
                     </a:xfrm>
                     <a:prstGeom prst="rect">
                       <a:avLst/>
@@ -20208,7 +21284,15 @@
     </w:p>
     <w:p>
       <w:r>
-        <w:t>It shows the control flow from one activities to another. Activity diagram is another important diagram to describe dynamic behavior. Activity diagram consists of activities, links, relationships etc. It models all types of flows like parallel, single, concurrent etc. Activity diagram describes the flow control from one activity to another without any messages. These diagrams are used to model high-level</w:t>
+        <w:t xml:space="preserve">It shows the control flow from one activities to another. Activity diagram is another important diagram to describe dynamic behavior. Activity diagram consists of activities, links, relationships etc. It models all types of flows like parallel, single, concurrent etc. Activity diagram describes the flow control from one activity to another without any messages. These diagrams </w:t>
+      </w:r>
+      <w:proofErr w:type="gramStart"/>
+      <w:r>
+        <w:t>are used</w:t>
+      </w:r>
+      <w:proofErr w:type="gramEnd"/>
+      <w:r>
+        <w:t xml:space="preserve"> to model high-level</w:t>
       </w:r>
       <w:r>
         <w:t xml:space="preserve"> </w:t>
@@ -20233,10 +21317,10 @@
           <w:noProof/>
         </w:rPr>
         <w:drawing>
-          <wp:inline distT="0" distB="0" distL="0" distR="0" wp14:anchorId="7E17ECEA" wp14:editId="2F4BF5C5">
-            <wp:extent cx="4688732" cy="3594497"/>
-            <wp:effectExtent l="0" t="0" r="0" b="6350"/>
-            <wp:docPr id="26" name="Picture 26"/>
+          <wp:inline distT="0" distB="0" distL="0" distR="0" wp14:anchorId="2C91B07F" wp14:editId="502B930B">
+            <wp:extent cx="4756826" cy="5097145"/>
+            <wp:effectExtent l="0" t="0" r="5715" b="8255"/>
+            <wp:docPr id="16" name="Picture 16"/>
             <wp:cNvGraphicFramePr>
               <a:graphicFrameLocks xmlns:a="http://schemas.openxmlformats.org/drawingml/2006/main" noChangeAspect="1"/>
             </wp:cNvGraphicFramePr>
@@ -20244,7 +21328,7 @@
               <a:graphicData uri="http://schemas.openxmlformats.org/drawingml/2006/picture">
                 <pic:pic xmlns:pic="http://schemas.openxmlformats.org/drawingml/2006/picture">
                   <pic:nvPicPr>
-                    <pic:cNvPr id="26" name="GharBeti(Diagrams)-Activity Diagram(landlord).png"/>
+                    <pic:cNvPr id="16" name="GharBeti(Diagrams)-Activity Diagram(landlord).png"/>
                     <pic:cNvPicPr/>
                   </pic:nvPicPr>
                   <pic:blipFill>
@@ -20262,7 +21346,7 @@
                   <pic:spPr>
                     <a:xfrm>
                       <a:off x="0" y="0"/>
-                      <a:ext cx="4742341" cy="3635595"/>
+                      <a:ext cx="4769866" cy="5111118"/>
                     </a:xfrm>
                     <a:prstGeom prst="rect">
                       <a:avLst/>
@@ -20319,8 +21403,13 @@
       </w:r>
       <w:bookmarkEnd w:id="68"/>
       <w:r>
-        <w:t xml:space="preserve"> for landlord</w:t>
-      </w:r>
+        <w:t xml:space="preserve"> for </w:t>
+      </w:r>
+      <w:proofErr w:type="gramStart"/>
+      <w:r>
+        <w:t>landlord</w:t>
+      </w:r>
+      <w:proofErr w:type="gramEnd"/>
     </w:p>
     <w:p>
       <w:pPr>
@@ -20332,10 +21421,10 @@
         </w:rPr>
         <w:lastRenderedPageBreak/>
         <w:drawing>
-          <wp:inline distT="0" distB="0" distL="0" distR="0" wp14:anchorId="192AE546" wp14:editId="101D4D0F">
-            <wp:extent cx="5257800" cy="5448300"/>
+          <wp:inline distT="0" distB="0" distL="0" distR="0" wp14:anchorId="09B68C65" wp14:editId="1339BB22">
+            <wp:extent cx="4484181" cy="3838356"/>
             <wp:effectExtent l="0" t="0" r="0" b="0"/>
-            <wp:docPr id="27" name="Picture 27"/>
+            <wp:docPr id="29" name="Picture 29"/>
             <wp:cNvGraphicFramePr>
               <a:graphicFrameLocks xmlns:a="http://schemas.openxmlformats.org/drawingml/2006/main" noChangeAspect="1"/>
             </wp:cNvGraphicFramePr>
@@ -20343,7 +21432,7 @@
               <a:graphicData uri="http://schemas.openxmlformats.org/drawingml/2006/picture">
                 <pic:pic xmlns:pic="http://schemas.openxmlformats.org/drawingml/2006/picture">
                   <pic:nvPicPr>
-                    <pic:cNvPr id="27" name="GharBeti(Diagrams)-Activity Diagram(tenant).png"/>
+                    <pic:cNvPr id="29" name="GharBeti(Diagrams)-Activity Diagram(tenant).png"/>
                     <pic:cNvPicPr/>
                   </pic:nvPicPr>
                   <pic:blipFill>
@@ -20361,7 +21450,7 @@
                   <pic:spPr>
                     <a:xfrm>
                       <a:off x="0" y="0"/>
-                      <a:ext cx="5257800" cy="5448300"/>
+                      <a:ext cx="4495839" cy="3848335"/>
                     </a:xfrm>
                     <a:prstGeom prst="rect">
                       <a:avLst/>
@@ -20412,8 +21501,13 @@
         </w:rPr>
         <w:fldChar w:fldCharType="end"/>
       </w:r>
-      <w:r>
-        <w:t>:Activity diagram for tenant</w:t>
+      <w:proofErr w:type="gramStart"/>
+      <w:r>
+        <w:t>:Activity</w:t>
+      </w:r>
+      <w:proofErr w:type="gramEnd"/>
+      <w:r>
+        <w:t xml:space="preserve"> diagram for tenant</w:t>
       </w:r>
     </w:p>
     <w:p/>
@@ -21325,6 +22419,8 @@
             </w:r>
           </w:p>
         </w:tc>
+        <w:bookmarkStart w:id="74" w:name="_GoBack"/>
+        <w:bookmarkEnd w:id="74"/>
       </w:tr>
       <w:tr>
         <w:tc>
@@ -22106,14 +23202,14 @@
       <w:pPr>
         <w:pStyle w:val="Heading3"/>
       </w:pPr>
-      <w:bookmarkStart w:id="74" w:name="_Toc111917844"/>
+      <w:bookmarkStart w:id="75" w:name="_Toc111917844"/>
       <w:r>
         <w:t xml:space="preserve">4.5.3. </w:t>
       </w:r>
       <w:r>
         <w:t>Data Dictionary</w:t>
       </w:r>
-      <w:bookmarkEnd w:id="74"/>
+      <w:bookmarkEnd w:id="75"/>
     </w:p>
     <w:p>
       <w:r>
@@ -22168,7 +23264,7 @@
         <w:keepNext/>
         <w:jc w:val="center"/>
       </w:pPr>
-      <w:bookmarkStart w:id="75" w:name="_Toc111230976"/>
+      <w:bookmarkStart w:id="76" w:name="_Toc111230976"/>
       <w:r>
         <w:t xml:space="preserve">Table </w:t>
       </w:r>
@@ -22208,7 +23304,7 @@
       <w:r>
         <w:t>Data Dictionary</w:t>
       </w:r>
-      <w:bookmarkEnd w:id="75"/>
+      <w:bookmarkEnd w:id="76"/>
     </w:p>
     <w:tbl>
       <w:tblPr>
@@ -23327,18 +24423,26 @@
       <w:pPr>
         <w:pStyle w:val="Heading2"/>
       </w:pPr>
-      <w:bookmarkStart w:id="76" w:name="_Toc111917845"/>
+      <w:bookmarkStart w:id="77" w:name="_Toc111917845"/>
       <w:r>
         <w:t>4.6. UI/UX Mechanism</w:t>
       </w:r>
-      <w:bookmarkEnd w:id="76"/>
+      <w:bookmarkEnd w:id="77"/>
     </w:p>
     <w:p>
       <w:r>
         <w:t>The d</w:t>
       </w:r>
       <w:r>
-        <w:t>evelopment is based on a web</w:t>
+        <w:t xml:space="preserve">evelopment </w:t>
+      </w:r>
+      <w:proofErr w:type="gramStart"/>
+      <w:r>
+        <w:t>is based</w:t>
+      </w:r>
+      <w:proofErr w:type="gramEnd"/>
+      <w:r>
+        <w:t xml:space="preserve"> on a web</w:t>
       </w:r>
       <w:r>
         <w:t xml:space="preserve"> application, so th</w:t>
@@ -23464,7 +24568,7 @@
       <w:pPr>
         <w:pStyle w:val="Heading2"/>
       </w:pPr>
-      <w:bookmarkStart w:id="77" w:name="_Toc111917846"/>
+      <w:bookmarkStart w:id="78" w:name="_Toc111917846"/>
       <w:r>
         <w:lastRenderedPageBreak/>
         <w:t xml:space="preserve">Chapter 5 Experimental Result </w:t>
@@ -23472,27 +24576,35 @@
       <w:r>
         <w:t>and Analysis</w:t>
       </w:r>
-      <w:bookmarkEnd w:id="77"/>
+      <w:bookmarkEnd w:id="78"/>
     </w:p>
     <w:p>
       <w:pPr>
         <w:pStyle w:val="Heading2"/>
       </w:pPr>
-      <w:bookmarkStart w:id="78" w:name="_Toc111917847"/>
+      <w:bookmarkStart w:id="79" w:name="_Toc111917847"/>
       <w:r>
         <w:t>5.1</w:t>
       </w:r>
       <w:r>
         <w:t>. Programming platform</w:t>
       </w:r>
-      <w:bookmarkEnd w:id="78"/>
+      <w:bookmarkEnd w:id="79"/>
     </w:p>
     <w:p>
       <w:r>
         <w:tab/>
       </w:r>
       <w:r>
-        <w:t xml:space="preserve">The project is developed based on </w:t>
+        <w:t xml:space="preserve">The project </w:t>
+      </w:r>
+      <w:proofErr w:type="gramStart"/>
+      <w:r>
+        <w:t>is developed</w:t>
+      </w:r>
+      <w:proofErr w:type="gramEnd"/>
+      <w:r>
+        <w:t xml:space="preserve"> based on </w:t>
       </w:r>
       <w:r>
         <w:t>Application Development</w:t>
@@ -23643,11 +24755,11 @@
       <w:pPr>
         <w:pStyle w:val="Heading2"/>
       </w:pPr>
-      <w:bookmarkStart w:id="79" w:name="_Toc111917848"/>
+      <w:bookmarkStart w:id="80" w:name="_Toc111917848"/>
       <w:r>
         <w:t>5.2. Operating Environment</w:t>
       </w:r>
-      <w:bookmarkEnd w:id="79"/>
+      <w:bookmarkEnd w:id="80"/>
     </w:p>
     <w:p>
       <w:r>
@@ -23706,29 +24818,37 @@
       <w:pPr>
         <w:pStyle w:val="Heading2"/>
       </w:pPr>
-      <w:bookmarkStart w:id="80" w:name="_Toc111917849"/>
+      <w:bookmarkStart w:id="81" w:name="_Toc111917849"/>
       <w:r>
         <w:t>5.3. Testing and Debugging</w:t>
       </w:r>
-      <w:bookmarkEnd w:id="80"/>
+      <w:bookmarkEnd w:id="81"/>
     </w:p>
     <w:p>
       <w:pPr>
         <w:pStyle w:val="Heading3"/>
         <w:ind w:left="1440"/>
       </w:pPr>
-      <w:bookmarkStart w:id="81" w:name="_Toc111917850"/>
+      <w:bookmarkStart w:id="82" w:name="_Toc111917850"/>
       <w:r>
         <w:t>5.3.1. Testing</w:t>
       </w:r>
-      <w:bookmarkEnd w:id="81"/>
+      <w:bookmarkEnd w:id="82"/>
     </w:p>
     <w:p>
       <w:pPr>
         <w:ind w:left="2160"/>
       </w:pPr>
       <w:r>
-        <w:t>Each component is tested independently, without other system components interfering. This process is concerned with finding errors. It is also concerned with validating that the system meets its functional &amp; non-functional requirements.</w:t>
+        <w:t xml:space="preserve">Each component </w:t>
+      </w:r>
+      <w:proofErr w:type="gramStart"/>
+      <w:r>
+        <w:t>is tested</w:t>
+      </w:r>
+      <w:proofErr w:type="gramEnd"/>
+      <w:r>
+        <w:t xml:space="preserve"> independently, without other system components interfering. This process is concerned with finding errors. It is also concerned with validating that the system meets its functional &amp; non-functional requirements.</w:t>
       </w:r>
     </w:p>
     <w:p>
@@ -23755,7 +24875,7 @@
         <w:keepNext/>
         <w:jc w:val="center"/>
       </w:pPr>
-      <w:bookmarkStart w:id="82" w:name="_Toc111230980"/>
+      <w:bookmarkStart w:id="83" w:name="_Toc111230980"/>
       <w:r>
         <w:t xml:space="preserve">Table </w:t>
       </w:r>
@@ -23792,7 +24912,7 @@
       <w:r>
         <w:t>: Test Case</w:t>
       </w:r>
-      <w:bookmarkEnd w:id="82"/>
+      <w:bookmarkEnd w:id="83"/>
     </w:p>
     <w:tbl>
       <w:tblPr>
@@ -24793,7 +25913,7 @@
       <w:pPr>
         <w:pStyle w:val="Heading2"/>
       </w:pPr>
-      <w:bookmarkStart w:id="83" w:name="_Toc111917851"/>
+      <w:bookmarkStart w:id="84" w:name="_Toc111917851"/>
       <w:r>
         <w:t xml:space="preserve">5.3. Experiment </w:t>
       </w:r>
@@ -24803,7 +25923,7 @@
       <w:r>
         <w:t xml:space="preserve"> Result Analysis</w:t>
       </w:r>
-      <w:bookmarkEnd w:id="83"/>
+      <w:bookmarkEnd w:id="84"/>
       <w:r>
         <w:t xml:space="preserve"> </w:t>
       </w:r>
@@ -24812,14 +25932,14 @@
       <w:pPr>
         <w:pStyle w:val="Heading3"/>
       </w:pPr>
-      <w:bookmarkStart w:id="84" w:name="_Toc111917852"/>
+      <w:bookmarkStart w:id="85" w:name="_Toc111917852"/>
       <w:r>
         <w:t xml:space="preserve">5.3.1. </w:t>
       </w:r>
       <w:r>
         <w:t>Experiment</w:t>
       </w:r>
-      <w:bookmarkEnd w:id="84"/>
+      <w:bookmarkEnd w:id="85"/>
     </w:p>
     <w:p>
       <w:pPr>
@@ -24832,7 +25952,35 @@
         <w:rPr>
           <w:rFonts w:cs="Times New Roman"/>
         </w:rPr>
-        <w:t>The coding and testing process was completed successfully and the software behaves as desired. All the objectives of the project were met and we were able to provide all necessary features in the system.</w:t>
+        <w:t xml:space="preserve">The coding and testing process </w:t>
+      </w:r>
+      <w:proofErr w:type="gramStart"/>
+      <w:r>
+        <w:rPr>
+          <w:rFonts w:cs="Times New Roman"/>
+        </w:rPr>
+        <w:t>was completed</w:t>
+      </w:r>
+      <w:proofErr w:type="gramEnd"/>
+      <w:r>
+        <w:rPr>
+          <w:rFonts w:cs="Times New Roman"/>
+        </w:rPr>
+        <w:t xml:space="preserve"> successfully and the software behaves as desired. All the objectives of the project </w:t>
+      </w:r>
+      <w:proofErr w:type="gramStart"/>
+      <w:r>
+        <w:rPr>
+          <w:rFonts w:cs="Times New Roman"/>
+        </w:rPr>
+        <w:t>were met</w:t>
+      </w:r>
+      <w:proofErr w:type="gramEnd"/>
+      <w:r>
+        <w:rPr>
+          <w:rFonts w:cs="Times New Roman"/>
+        </w:rPr>
+        <w:t xml:space="preserve"> and we were able to provide all necessary features in the system.</w:t>
       </w:r>
     </w:p>
     <w:p>
@@ -24847,7 +25995,21 @@
           <w:rFonts w:cs="Times New Roman"/>
         </w:rPr>
         <w:lastRenderedPageBreak/>
-        <w:t>Due to external issues, there was some difference with the time schedule specified in the analysis phase. The project completion Gantt chart is provided as an appendix in appendix 2</w:t>
+        <w:t xml:space="preserve">Due to external issues, there was some difference with the time schedule specified in the analysis phase. The project completion Gantt chart </w:t>
+      </w:r>
+      <w:proofErr w:type="gramStart"/>
+      <w:r>
+        <w:rPr>
+          <w:rFonts w:cs="Times New Roman"/>
+        </w:rPr>
+        <w:t>is provided</w:t>
+      </w:r>
+      <w:proofErr w:type="gramEnd"/>
+      <w:r>
+        <w:rPr>
+          <w:rFonts w:cs="Times New Roman"/>
+        </w:rPr>
+        <w:t xml:space="preserve"> as an appendix in appendix 2</w:t>
       </w:r>
     </w:p>
     <w:p>
@@ -24859,11 +26021,11 @@
       <w:pPr>
         <w:pStyle w:val="Heading3"/>
       </w:pPr>
-      <w:bookmarkStart w:id="85" w:name="_Toc111917853"/>
+      <w:bookmarkStart w:id="86" w:name="_Toc111917853"/>
       <w:r>
         <w:t>5.3.2. Expected Result</w:t>
       </w:r>
-      <w:bookmarkEnd w:id="85"/>
+      <w:bookmarkEnd w:id="86"/>
     </w:p>
     <w:p>
       <w:pPr>
@@ -24916,7 +26078,15 @@
         </w:numPr>
       </w:pPr>
       <w:r>
-        <w:t>It will be an Open Source Application which can be freely Install in android smart Phones.</w:t>
+        <w:t xml:space="preserve">It will be an Open Source </w:t>
+      </w:r>
+      <w:proofErr w:type="gramStart"/>
+      <w:r>
+        <w:t>Application which can be freely</w:t>
+      </w:r>
+      <w:proofErr w:type="gramEnd"/>
+      <w:r>
+        <w:t xml:space="preserve"> Install in android smart Phones.</w:t>
       </w:r>
     </w:p>
     <w:p>
@@ -24935,24 +26105,24 @@
       <w:pPr>
         <w:pStyle w:val="Heading1"/>
       </w:pPr>
-      <w:bookmarkStart w:id="86" w:name="_Toc111917854"/>
+      <w:bookmarkStart w:id="87" w:name="_Toc111917854"/>
       <w:r>
         <w:t>Chapter 6</w:t>
       </w:r>
       <w:r>
         <w:t>: Conclusion and Future Enhancement</w:t>
       </w:r>
-      <w:bookmarkEnd w:id="86"/>
+      <w:bookmarkEnd w:id="87"/>
     </w:p>
     <w:p>
       <w:pPr>
         <w:pStyle w:val="Heading2"/>
       </w:pPr>
-      <w:bookmarkStart w:id="87" w:name="_Toc111917855"/>
+      <w:bookmarkStart w:id="88" w:name="_Toc111917855"/>
       <w:r>
         <w:t>6.1. Conclusion</w:t>
       </w:r>
-      <w:bookmarkEnd w:id="87"/>
+      <w:bookmarkEnd w:id="88"/>
     </w:p>
     <w:p>
       <w:r>
@@ -24992,7 +26162,15 @@
         <w:t xml:space="preserve"> every activity concerning</w:t>
       </w:r>
       <w:r>
-        <w:t xml:space="preserve"> rental business was limited to a physical location only. Even though the physical search for houses has not been totally eradicated; the nature of functions and how these functions are achieved has been reshaped by the power of internet. Nowadays, renters can reserve houses online once the customer is a </w:t>
+        <w:t xml:space="preserve"> rental business was limited to a physical location only. Even though the physical search for houses has not been </w:t>
+      </w:r>
+      <w:proofErr w:type="gramStart"/>
+      <w:r>
+        <w:t>totally</w:t>
+      </w:r>
+      <w:proofErr w:type="gramEnd"/>
+      <w:r>
+        <w:t xml:space="preserve"> eradicated; the nature of functions and how these functions are achieved has been reshaped by the power of internet. Nowadays, renters can reserve houses online once the customer is a </w:t>
       </w:r>
       <w:r>
         <w:t xml:space="preserve">registered member of the application. The </w:t>
@@ -25010,14 +26188,22 @@
         <w:t>property</w:t>
       </w:r>
       <w:r>
-        <w:t xml:space="preserve"> rental system has offered an advantage to both landlords as well as the tenants efficiently and effectively just with the click of a button. </w:t>
+        <w:t xml:space="preserve"> rental system has offered an advantage to both </w:t>
+      </w:r>
+      <w:proofErr w:type="gramStart"/>
+      <w:r>
+        <w:t>landlords</w:t>
+      </w:r>
+      <w:proofErr w:type="gramEnd"/>
+      <w:r>
+        <w:t xml:space="preserve"> as well as the tenants efficiently and effectively just with the click of a button. </w:t>
       </w:r>
     </w:p>
     <w:p>
       <w:pPr>
         <w:pStyle w:val="Heading2"/>
       </w:pPr>
-      <w:bookmarkStart w:id="88" w:name="_Toc111917856"/>
+      <w:bookmarkStart w:id="89" w:name="_Toc111917856"/>
       <w:r>
         <w:t>6.</w:t>
       </w:r>
@@ -25027,7 +26213,7 @@
       <w:r>
         <w:t>. Limitations</w:t>
       </w:r>
-      <w:bookmarkEnd w:id="88"/>
+      <w:bookmarkEnd w:id="89"/>
     </w:p>
     <w:p>
       <w:pPr>
@@ -25075,7 +26261,7 @@
       <w:pPr>
         <w:pStyle w:val="Heading2"/>
       </w:pPr>
-      <w:bookmarkStart w:id="89" w:name="_Toc111917857"/>
+      <w:bookmarkStart w:id="90" w:name="_Toc111917857"/>
       <w:r>
         <w:t>6.</w:t>
       </w:r>
@@ -25085,7 +26271,7 @@
       <w:r>
         <w:t>. Future Enhancement</w:t>
       </w:r>
-      <w:bookmarkEnd w:id="89"/>
+      <w:bookmarkEnd w:id="90"/>
     </w:p>
     <w:p>
       <w:pPr>
@@ -25134,11 +26320,11 @@
       <w:pPr>
         <w:pStyle w:val="Heading1"/>
       </w:pPr>
-      <w:bookmarkStart w:id="90" w:name="_Toc111917858"/>
+      <w:bookmarkStart w:id="91" w:name="_Toc111917858"/>
       <w:r>
         <w:t>Reference</w:t>
       </w:r>
-      <w:bookmarkEnd w:id="90"/>
+      <w:bookmarkEnd w:id="91"/>
     </w:p>
     <w:p>
       <w:pPr>
@@ -25177,6 +26363,7 @@
           <w:u w:val="none"/>
         </w:rPr>
       </w:pPr>
+      <w:proofErr w:type="spellStart"/>
       <w:r>
         <w:rPr>
           <w:rFonts w:cs="Times New Roman"/>
@@ -25193,7 +26380,17 @@
           <w:szCs w:val="24"/>
           <w:shd w:val="clear" w:color="auto" w:fill="FFFFFF"/>
         </w:rPr>
-        <w:t>.August 28, 2020. Online House Rental Management</w:t>
+        <w:t>.August</w:t>
+      </w:r>
+      <w:proofErr w:type="spellEnd"/>
+      <w:r>
+        <w:rPr>
+          <w:rFonts w:cs="Times New Roman"/>
+          <w:color w:val="212529"/>
+          <w:szCs w:val="24"/>
+          <w:shd w:val="clear" w:color="auto" w:fill="FFFFFF"/>
+        </w:rPr>
+        <w:t xml:space="preserve"> 28, 2020. Online House Rental Management</w:t>
       </w:r>
     </w:p>
     <w:p>
@@ -25210,7 +26407,25 @@
           <w:color w:val="auto"/>
           <w:u w:val="none"/>
         </w:rPr>
-        <w:t xml:space="preserve">Retrieve from :- </w:t>
+        <w:t xml:space="preserve">Retrieve </w:t>
+      </w:r>
+      <w:proofErr w:type="gramStart"/>
+      <w:r>
+        <w:rPr>
+          <w:rStyle w:val="Hyperlink"/>
+          <w:color w:val="auto"/>
+          <w:u w:val="none"/>
+        </w:rPr>
+        <w:t>from :-</w:t>
+      </w:r>
+      <w:proofErr w:type="gramEnd"/>
+      <w:r>
+        <w:rPr>
+          <w:rStyle w:val="Hyperlink"/>
+          <w:color w:val="auto"/>
+          <w:u w:val="none"/>
+        </w:rPr>
+        <w:t xml:space="preserve"> </w:t>
       </w:r>
       <w:hyperlink r:id="rId21" w:history="1">
         <w:r>
@@ -25244,13 +26459,41 @@
         </w:rPr>
         <w:t xml:space="preserve">Rap </w:t>
       </w:r>
+      <w:proofErr w:type="spellStart"/>
       <w:r>
         <w:rPr>
           <w:rStyle w:val="Hyperlink"/>
           <w:color w:val="auto"/>
           <w:u w:val="none"/>
         </w:rPr>
-        <w:t>Payne.May 2017.Beginning App Development witth Flutter</w:t>
+        <w:t>Payne.May</w:t>
+      </w:r>
+      <w:proofErr w:type="spellEnd"/>
+      <w:r>
+        <w:rPr>
+          <w:rStyle w:val="Hyperlink"/>
+          <w:color w:val="auto"/>
+          <w:u w:val="none"/>
+        </w:rPr>
+        <w:t xml:space="preserve"> 2017.Beginning App Development </w:t>
+      </w:r>
+      <w:proofErr w:type="spellStart"/>
+      <w:r>
+        <w:rPr>
+          <w:rStyle w:val="Hyperlink"/>
+          <w:color w:val="auto"/>
+          <w:u w:val="none"/>
+        </w:rPr>
+        <w:t>witth</w:t>
+      </w:r>
+      <w:proofErr w:type="spellEnd"/>
+      <w:r>
+        <w:rPr>
+          <w:rStyle w:val="Hyperlink"/>
+          <w:color w:val="auto"/>
+          <w:u w:val="none"/>
+        </w:rPr>
+        <w:t xml:space="preserve"> Flutter</w:t>
       </w:r>
     </w:p>
     <w:p>
@@ -25305,7 +26548,55 @@
           <w:color w:val="292B2C"/>
           <w:shd w:val="clear" w:color="auto" w:fill="FFFFFF"/>
         </w:rPr>
-        <w:t>Khalid Elshafie ,&amp; Mozafar Haider.February 2022.Designing Web APIs with Strapi</w:t>
+        <w:t xml:space="preserve">Khalid </w:t>
+      </w:r>
+      <w:proofErr w:type="spellStart"/>
+      <w:r>
+        <w:rPr>
+          <w:color w:val="292B2C"/>
+          <w:shd w:val="clear" w:color="auto" w:fill="FFFFFF"/>
+        </w:rPr>
+        <w:t>Elshafie</w:t>
+      </w:r>
+      <w:proofErr w:type="spellEnd"/>
+      <w:r>
+        <w:rPr>
+          <w:color w:val="292B2C"/>
+          <w:shd w:val="clear" w:color="auto" w:fill="FFFFFF"/>
+        </w:rPr>
+        <w:t xml:space="preserve"> ,&amp; </w:t>
+      </w:r>
+      <w:proofErr w:type="spellStart"/>
+      <w:r>
+        <w:rPr>
+          <w:color w:val="292B2C"/>
+          <w:shd w:val="clear" w:color="auto" w:fill="FFFFFF"/>
+        </w:rPr>
+        <w:t>Mozafar</w:t>
+      </w:r>
+      <w:proofErr w:type="spellEnd"/>
+      <w:r>
+        <w:rPr>
+          <w:color w:val="292B2C"/>
+          <w:shd w:val="clear" w:color="auto" w:fill="FFFFFF"/>
+        </w:rPr>
+        <w:t xml:space="preserve"> </w:t>
+      </w:r>
+      <w:proofErr w:type="spellStart"/>
+      <w:r>
+        <w:rPr>
+          <w:color w:val="292B2C"/>
+          <w:shd w:val="clear" w:color="auto" w:fill="FFFFFF"/>
+        </w:rPr>
+        <w:t>Haider.February</w:t>
+      </w:r>
+      <w:proofErr w:type="spellEnd"/>
+      <w:r>
+        <w:rPr>
+          <w:color w:val="292B2C"/>
+          <w:shd w:val="clear" w:color="auto" w:fill="FFFFFF"/>
+        </w:rPr>
+        <w:t xml:space="preserve"> 2022.Designing Web APIs with Strapi</w:t>
       </w:r>
     </w:p>
     <w:p>
@@ -25318,7 +26609,23 @@
           <w:color w:val="292B2C"/>
           <w:shd w:val="clear" w:color="auto" w:fill="FFFFFF"/>
         </w:rPr>
-        <w:t xml:space="preserve">Retrieve from:- </w:t>
+        <w:t>Retrieve from</w:t>
+      </w:r>
+      <w:proofErr w:type="gramStart"/>
+      <w:r>
+        <w:rPr>
+          <w:color w:val="292B2C"/>
+          <w:shd w:val="clear" w:color="auto" w:fill="FFFFFF"/>
+        </w:rPr>
+        <w:t>:-</w:t>
+      </w:r>
+      <w:proofErr w:type="gramEnd"/>
+      <w:r>
+        <w:rPr>
+          <w:color w:val="292B2C"/>
+          <w:shd w:val="clear" w:color="auto" w:fill="FFFFFF"/>
+        </w:rPr>
+        <w:t xml:space="preserve"> </w:t>
       </w:r>
       <w:r>
         <w:rPr>
@@ -25386,18 +26693,18 @@
       <w:pPr>
         <w:pStyle w:val="Heading2"/>
       </w:pPr>
-      <w:bookmarkStart w:id="91" w:name="_Toc111917859"/>
+      <w:bookmarkStart w:id="92" w:name="_Toc111917859"/>
       <w:r>
         <w:lastRenderedPageBreak/>
         <w:t>Appendixes</w:t>
       </w:r>
-      <w:bookmarkEnd w:id="91"/>
+      <w:bookmarkEnd w:id="92"/>
     </w:p>
     <w:p>
       <w:pPr>
         <w:pStyle w:val="Heading2"/>
       </w:pPr>
-      <w:bookmarkStart w:id="92" w:name="_Toc111917860"/>
+      <w:bookmarkStart w:id="93" w:name="_Toc111917860"/>
       <w:r>
         <w:t>Ap</w:t>
       </w:r>
@@ -25410,7 +26717,7 @@
       <w:r>
         <w:t>: Screenshot</w:t>
       </w:r>
-      <w:bookmarkEnd w:id="92"/>
+      <w:bookmarkEnd w:id="93"/>
     </w:p>
     <w:p>
       <w:r>
@@ -25690,19 +26997,19 @@
       <w:pPr>
         <w:pStyle w:val="Heading2"/>
       </w:pPr>
-      <w:bookmarkStart w:id="93" w:name="_Toc111917861"/>
+      <w:bookmarkStart w:id="94" w:name="_Toc111917861"/>
       <w:r>
         <w:lastRenderedPageBreak/>
         <w:t>Appendix2: Project Completion Gantt chart</w:t>
       </w:r>
-      <w:bookmarkEnd w:id="93"/>
+      <w:bookmarkEnd w:id="94"/>
     </w:p>
     <w:p>
       <w:pPr>
         <w:pStyle w:val="Caption"/>
         <w:framePr w:hSpace="180" w:wrap="around" w:vAnchor="page" w:hAnchor="page" w:x="3774" w:y="2544"/>
       </w:pPr>
-      <w:bookmarkStart w:id="94" w:name="_Toc111230990"/>
+      <w:bookmarkStart w:id="95" w:name="_Toc111230990"/>
       <w:r>
         <w:t xml:space="preserve">Figure </w:t>
       </w:r>
@@ -25737,9 +27044,14 @@
         <w:fldChar w:fldCharType="end"/>
       </w:r>
       <w:r>
-        <w:t>: Project Completion Gantt Chart</w:t>
-      </w:r>
-      <w:bookmarkEnd w:id="94"/>
+        <w:t xml:space="preserve">: Project Completion Gantt </w:t>
+      </w:r>
+      <w:proofErr w:type="gramStart"/>
+      <w:r>
+        <w:t>Chart</w:t>
+      </w:r>
+      <w:bookmarkEnd w:id="95"/>
+      <w:proofErr w:type="gramEnd"/>
     </w:p>
     <w:p/>
     <w:p>
@@ -29336,7 +30648,7 @@
       <w:pPr>
         <w:pStyle w:val="Heading2"/>
       </w:pPr>
-      <w:bookmarkStart w:id="95" w:name="_Toc111917862"/>
+      <w:bookmarkStart w:id="96" w:name="_Toc111917862"/>
     </w:p>
     <w:p>
       <w:pPr>
@@ -29356,7 +30668,7 @@
       <w:r>
         <w:t>User Manual</w:t>
       </w:r>
-      <w:bookmarkEnd w:id="95"/>
+      <w:bookmarkEnd w:id="96"/>
       <w:r>
         <w:t xml:space="preserve"> </w:t>
       </w:r>
@@ -29369,7 +30681,7 @@
           <w:numId w:val="29"/>
         </w:numPr>
       </w:pPr>
-      <w:bookmarkStart w:id="96" w:name="_Toc111917863"/>
+      <w:bookmarkStart w:id="97" w:name="_Toc111917863"/>
       <w:r>
         <w:rPr>
           <w:rStyle w:val="Heading3Char"/>
@@ -29380,7 +30692,7 @@
       <w:r>
         <w:t xml:space="preserve"> for landlord</w:t>
       </w:r>
-      <w:bookmarkEnd w:id="96"/>
+      <w:bookmarkEnd w:id="97"/>
     </w:p>
     <w:p>
       <w:pPr>
@@ -29475,27 +30787,12 @@
           <w:b/>
         </w:rPr>
         <w:lastRenderedPageBreak/>
-        <w:t>Sign in/login</w:t>
-      </w:r>
-      <w:r>
-        <w:rPr>
-          <w:b/>
-        </w:rPr>
-        <w:t>:</w:t>
-      </w:r>
-    </w:p>
-    <w:p>
-      <w:r>
-        <w:t xml:space="preserve">To sign in or login </w:t>
-      </w:r>
-      <w:r>
-        <w:t xml:space="preserve">the user </w:t>
-      </w:r>
-      <w:r>
-        <w:t xml:space="preserve">detail into </w:t>
-      </w:r>
-      <w:r>
-        <w:t>the system,</w:t>
+        <w:t>Sign in/login:</w:t>
+      </w:r>
+    </w:p>
+    <w:p>
+      <w:r>
+        <w:t>To sign in or login the user detail into the system,</w:t>
       </w:r>
     </w:p>
     <w:p>
@@ -29620,24 +30917,12 @@
         <w:rPr>
           <w:b/>
         </w:rPr>
-        <w:t>U</w:t>
-      </w:r>
-      <w:r>
-        <w:rPr>
-          <w:b/>
-        </w:rPr>
-        <w:t>pdate profile</w:t>
-      </w:r>
-    </w:p>
-    <w:p>
-      <w:r>
-        <w:t>T</w:t>
-      </w:r>
-      <w:r>
-        <w:t xml:space="preserve">o update profile </w:t>
-      </w:r>
-      <w:r>
-        <w:t>detail,</w:t>
+        <w:t>Update profile</w:t>
+      </w:r>
+    </w:p>
+    <w:p>
+      <w:r>
+        <w:t>To update profile detail,</w:t>
       </w:r>
     </w:p>
     <w:p>
@@ -29649,10 +30934,7 @@
         </w:numPr>
       </w:pPr>
       <w:r>
-        <w:t>After enter into the home page</w:t>
-      </w:r>
-      <w:r>
-        <w:t>, click on my profile.</w:t>
+        <w:t>After enter into the home page, click on my profile.</w:t>
       </w:r>
     </w:p>
     <w:p>
@@ -29743,7 +31025,15 @@
         </w:numPr>
       </w:pPr>
       <w:r>
-        <w:t>Monthly report is generated.</w:t>
+        <w:t xml:space="preserve">Monthly report </w:t>
+      </w:r>
+      <w:proofErr w:type="gramStart"/>
+      <w:r>
+        <w:t>is generated</w:t>
+      </w:r>
+      <w:proofErr w:type="gramEnd"/>
+      <w:r>
+        <w:t>.</w:t>
       </w:r>
     </w:p>
     <w:p>
@@ -30101,11 +31391,11 @@
       <w:pPr>
         <w:pStyle w:val="Heading3"/>
       </w:pPr>
-      <w:bookmarkStart w:id="97" w:name="_Toc111917864"/>
+      <w:bookmarkStart w:id="98" w:name="_Toc111917864"/>
       <w:r>
         <w:t>Appendix4: Revenue Model</w:t>
       </w:r>
-      <w:bookmarkEnd w:id="97"/>
+      <w:bookmarkEnd w:id="98"/>
     </w:p>
     <w:p>
       <w:pPr>
@@ -30206,7 +31496,7 @@
         <w:pStyle w:val="Caption"/>
         <w:jc w:val="center"/>
       </w:pPr>
-      <w:bookmarkStart w:id="98" w:name="_Toc111230991"/>
+      <w:bookmarkStart w:id="99" w:name="_Toc111230991"/>
       <w:r>
         <w:t xml:space="preserve">Figure </w:t>
       </w:r>
@@ -30243,7 +31533,7 @@
       <w:r>
         <w:t>: Revenue Model</w:t>
       </w:r>
-      <w:bookmarkEnd w:id="98"/>
+      <w:bookmarkEnd w:id="99"/>
     </w:p>
     <w:p/>
     <w:p>
@@ -30360,7 +31650,7 @@
           <w:b/>
         </w:rPr>
       </w:pPr>
-      <w:bookmarkStart w:id="99" w:name="_Toc111230992"/>
+      <w:bookmarkStart w:id="100" w:name="_Toc111230992"/>
       <w:r>
         <w:t xml:space="preserve">Figure </w:t>
       </w:r>
@@ -30397,7 +31687,7 @@
       <w:r>
         <w:t>: Customer pay for a solution</w:t>
       </w:r>
-      <w:bookmarkEnd w:id="99"/>
+      <w:bookmarkEnd w:id="100"/>
     </w:p>
     <w:p>
       <w:pPr>
@@ -30662,10 +31952,7 @@
         </w:rPr>
       </w:pPr>
     </w:p>
-    <w:p>
-      <w:bookmarkStart w:id="100" w:name="_GoBack"/>
-      <w:bookmarkEnd w:id="100"/>
-    </w:p>
+    <w:p/>
     <w:p/>
     <w:p>
       <w:pPr>
@@ -30824,7 +32111,7 @@
           <w:rPr>
             <w:noProof/>
           </w:rPr>
-          <w:t>- 38 -</w:t>
+          <w:t>- 22 -</w:t>
         </w:r>
         <w:r>
           <w:rPr>
@@ -36132,7 +37419,7 @@
 </file>
 
 <file path=customXml/itemProps1.xml><?xml version="1.0" encoding="utf-8"?>
-<ds:datastoreItem xmlns:ds="http://schemas.openxmlformats.org/officeDocument/2006/customXml" ds:itemID="{942E4ED3-AD6B-46DF-9CC6-0426CE68E9F2}">
+<ds:datastoreItem xmlns:ds="http://schemas.openxmlformats.org/officeDocument/2006/customXml" ds:itemID="{4296300B-3967-4FA5-AD36-0B009EEB8CA1}">
   <ds:schemaRefs>
     <ds:schemaRef ds:uri="http://schemas.openxmlformats.org/officeDocument/2006/bibliography"/>
   </ds:schemaRefs>

</xml_diff>

<commit_message>
update documentation and diagram
</commit_message>
<xml_diff>
--- a/Project Documentation.docx
+++ b/Project Documentation.docx
@@ -1685,7 +1685,7 @@
               </wp:anchor>
             </w:drawing>
           </mc:Choice>
-          <mc:Fallback xmlns:w16sdtdh="http://schemas.microsoft.com/office/word/2020/wordml/sdtdatahash" xmlns:w16="http://schemas.microsoft.com/office/word/2018/wordml" xmlns:w16cid="http://schemas.microsoft.com/office/word/2016/wordml/cid" xmlns:w16cex="http://schemas.microsoft.com/office/word/2018/wordml/cex" xmlns:oel="http://schemas.microsoft.com/office/2019/extlst" xmlns:am3d="http://schemas.microsoft.com/office/drawing/2017/model3d" xmlns:aink="http://schemas.microsoft.com/office/drawing/2016/ink" xmlns:cx8="http://schemas.microsoft.com/office/drawing/2016/5/14/chartex" xmlns:cx7="http://schemas.microsoft.com/office/drawing/2016/5/13/chartex" xmlns:cx6="http://schemas.microsoft.com/office/drawing/2016/5/12/chartex" xmlns:cx5="http://schemas.microsoft.com/office/drawing/2016/5/11/chartex" xmlns:cx4="http://schemas.microsoft.com/office/drawing/2016/5/10/chartex" xmlns:cx3="http://schemas.microsoft.com/office/drawing/2016/5/9/chartex" xmlns:cx2="http://schemas.microsoft.com/office/drawing/2015/10/21/chartex">
+          <mc:Fallback xmlns:cx2="http://schemas.microsoft.com/office/drawing/2015/10/21/chartex" xmlns:cx3="http://schemas.microsoft.com/office/drawing/2016/5/9/chartex" xmlns:cx4="http://schemas.microsoft.com/office/drawing/2016/5/10/chartex" xmlns:cx5="http://schemas.microsoft.com/office/drawing/2016/5/11/chartex" xmlns:cx6="http://schemas.microsoft.com/office/drawing/2016/5/12/chartex" xmlns:cx7="http://schemas.microsoft.com/office/drawing/2016/5/13/chartex" xmlns:cx8="http://schemas.microsoft.com/office/drawing/2016/5/14/chartex" xmlns:aink="http://schemas.microsoft.com/office/drawing/2016/ink" xmlns:am3d="http://schemas.microsoft.com/office/drawing/2017/model3d" xmlns:oel="http://schemas.microsoft.com/office/2019/extlst" xmlns:w16cex="http://schemas.microsoft.com/office/word/2018/wordml/cex" xmlns:w16cid="http://schemas.microsoft.com/office/word/2016/wordml/cid" xmlns:w16="http://schemas.microsoft.com/office/word/2018/wordml" xmlns:w16sdtdh="http://schemas.microsoft.com/office/word/2020/wordml/sdtdatahash">
             <w:pict>
               <v:line w14:anchorId="2E516347" id="Straight Connector 11" o:spid="_x0000_s1026" style="position:absolute;z-index:251661312;visibility:visible;mso-wrap-style:square;mso-width-percent:0;mso-height-percent:0;mso-wrap-distance-left:9pt;mso-wrap-distance-top:0;mso-wrap-distance-right:9pt;mso-wrap-distance-bottom:0;mso-position-horizontal:absolute;mso-position-horizontal-relative:text;mso-position-vertical:absolute;mso-position-vertical-relative:text;mso-width-percent:0;mso-height-percent:0;mso-width-relative:margin;mso-height-relative:margin" from="3pt,18.9pt" to="138pt,19.65pt" o:gfxdata="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" strokecolor="black [3200]" strokeweight=".5pt">
                 <v:stroke joinstyle="miter"/>
@@ -1838,7 +1838,7 @@
               </wp:anchor>
             </w:drawing>
           </mc:Choice>
-          <mc:Fallback xmlns:w16sdtdh="http://schemas.microsoft.com/office/word/2020/wordml/sdtdatahash" xmlns:w16="http://schemas.microsoft.com/office/word/2018/wordml" xmlns:w16cid="http://schemas.microsoft.com/office/word/2016/wordml/cid" xmlns:w16cex="http://schemas.microsoft.com/office/word/2018/wordml/cex" xmlns:oel="http://schemas.microsoft.com/office/2019/extlst" xmlns:am3d="http://schemas.microsoft.com/office/drawing/2017/model3d" xmlns:aink="http://schemas.microsoft.com/office/drawing/2016/ink" xmlns:cx8="http://schemas.microsoft.com/office/drawing/2016/5/14/chartex" xmlns:cx7="http://schemas.microsoft.com/office/drawing/2016/5/13/chartex" xmlns:cx6="http://schemas.microsoft.com/office/drawing/2016/5/12/chartex" xmlns:cx5="http://schemas.microsoft.com/office/drawing/2016/5/11/chartex" xmlns:cx4="http://schemas.microsoft.com/office/drawing/2016/5/10/chartex" xmlns:cx3="http://schemas.microsoft.com/office/drawing/2016/5/9/chartex" xmlns:cx2="http://schemas.microsoft.com/office/drawing/2015/10/21/chartex">
+          <mc:Fallback xmlns:cx2="http://schemas.microsoft.com/office/drawing/2015/10/21/chartex" xmlns:cx3="http://schemas.microsoft.com/office/drawing/2016/5/9/chartex" xmlns:cx4="http://schemas.microsoft.com/office/drawing/2016/5/10/chartex" xmlns:cx5="http://schemas.microsoft.com/office/drawing/2016/5/11/chartex" xmlns:cx6="http://schemas.microsoft.com/office/drawing/2016/5/12/chartex" xmlns:cx7="http://schemas.microsoft.com/office/drawing/2016/5/13/chartex" xmlns:cx8="http://schemas.microsoft.com/office/drawing/2016/5/14/chartex" xmlns:aink="http://schemas.microsoft.com/office/drawing/2016/ink" xmlns:am3d="http://schemas.microsoft.com/office/drawing/2017/model3d" xmlns:oel="http://schemas.microsoft.com/office/2019/extlst" xmlns:w16cex="http://schemas.microsoft.com/office/word/2018/wordml/cex" xmlns:w16cid="http://schemas.microsoft.com/office/word/2016/wordml/cid" xmlns:w16="http://schemas.microsoft.com/office/word/2018/wordml" xmlns:w16sdtdh="http://schemas.microsoft.com/office/word/2020/wordml/sdtdatahash">
             <w:pict>
               <v:line w14:anchorId="470D35CA" id="Straight Connector 10" o:spid="_x0000_s1026" style="position:absolute;flip:y;z-index:251662336;visibility:visible;mso-wrap-style:square;mso-width-percent:0;mso-height-percent:0;mso-wrap-distance-left:9pt;mso-wrap-distance-top:-3e-5mm;mso-wrap-distance-right:9pt;mso-wrap-distance-bottom:-3e-5mm;mso-position-horizontal:absolute;mso-position-horizontal-relative:margin;mso-position-vertical:absolute;mso-position-vertical-relative:text;mso-width-percent:0;mso-height-percent:0;mso-width-relative:margin;mso-height-relative:margin" from="0,26.85pt" to="162.75pt,26.85pt" o:gfxdata="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" strokecolor="black [3200]" strokeweight=".5pt">
                 <v:stroke joinstyle="miter"/>
@@ -1954,7 +1954,7 @@
               </wp:anchor>
             </w:drawing>
           </mc:Choice>
-          <mc:Fallback xmlns:w16sdtdh="http://schemas.microsoft.com/office/word/2020/wordml/sdtdatahash" xmlns:w16="http://schemas.microsoft.com/office/word/2018/wordml" xmlns:w16cid="http://schemas.microsoft.com/office/word/2016/wordml/cid" xmlns:w16cex="http://schemas.microsoft.com/office/word/2018/wordml/cex" xmlns:oel="http://schemas.microsoft.com/office/2019/extlst" xmlns:am3d="http://schemas.microsoft.com/office/drawing/2017/model3d" xmlns:aink="http://schemas.microsoft.com/office/drawing/2016/ink" xmlns:cx8="http://schemas.microsoft.com/office/drawing/2016/5/14/chartex" xmlns:cx7="http://schemas.microsoft.com/office/drawing/2016/5/13/chartex" xmlns:cx6="http://schemas.microsoft.com/office/drawing/2016/5/12/chartex" xmlns:cx5="http://schemas.microsoft.com/office/drawing/2016/5/11/chartex" xmlns:cx4="http://schemas.microsoft.com/office/drawing/2016/5/10/chartex" xmlns:cx3="http://schemas.microsoft.com/office/drawing/2016/5/9/chartex" xmlns:cx2="http://schemas.microsoft.com/office/drawing/2015/10/21/chartex">
+          <mc:Fallback xmlns:cx2="http://schemas.microsoft.com/office/drawing/2015/10/21/chartex" xmlns:cx3="http://schemas.microsoft.com/office/drawing/2016/5/9/chartex" xmlns:cx4="http://schemas.microsoft.com/office/drawing/2016/5/10/chartex" xmlns:cx5="http://schemas.microsoft.com/office/drawing/2016/5/11/chartex" xmlns:cx6="http://schemas.microsoft.com/office/drawing/2016/5/12/chartex" xmlns:cx7="http://schemas.microsoft.com/office/drawing/2016/5/13/chartex" xmlns:cx8="http://schemas.microsoft.com/office/drawing/2016/5/14/chartex" xmlns:aink="http://schemas.microsoft.com/office/drawing/2016/ink" xmlns:am3d="http://schemas.microsoft.com/office/drawing/2017/model3d" xmlns:oel="http://schemas.microsoft.com/office/2019/extlst" xmlns:w16cex="http://schemas.microsoft.com/office/word/2018/wordml/cex" xmlns:w16cid="http://schemas.microsoft.com/office/word/2016/wordml/cid" xmlns:w16="http://schemas.microsoft.com/office/word/2018/wordml" xmlns:w16sdtdh="http://schemas.microsoft.com/office/word/2020/wordml/sdtdatahash">
             <w:pict>
               <v:line w14:anchorId="744881FA" id="Straight Connector 9" o:spid="_x0000_s1026" style="position:absolute;flip:y;z-index:251663360;visibility:visible;mso-wrap-style:square;mso-width-percent:0;mso-height-percent:0;mso-wrap-distance-left:9pt;mso-wrap-distance-top:-3e-5mm;mso-wrap-distance-right:9pt;mso-wrap-distance-bottom:-3e-5mm;mso-position-horizontal:absolute;mso-position-horizontal-relative:margin;mso-position-vertical:absolute;mso-position-vertical-relative:text;mso-width-percent:0;mso-height-percent:0;mso-width-relative:margin;mso-height-relative:margin" from="0,14.95pt" to="162.75pt,14.95pt" o:gfxdata="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" strokecolor="black [3200]" strokeweight=".5pt">
                 <v:stroke joinstyle="miter"/>
@@ -15808,12 +15808,7 @@
         <w:t>stage</w:t>
       </w:r>
       <w:r>
-        <w:t xml:space="preserve"> before going to the next</w:t>
-      </w:r>
-      <w:bookmarkStart w:id="43" w:name="_GoBack"/>
-      <w:bookmarkEnd w:id="43"/>
-      <w:r>
-        <w:t xml:space="preserve"> one. It comprises the feasibility study, analysis phase, design phase, coding phase, testing phase, implementation phase</w:t>
+        <w:t xml:space="preserve"> before going to the next one. It comprises the feasibility study, analysis phase, design phase, coding phase, testing phase, implementation phase</w:t>
       </w:r>
       <w:r>
         <w:t>,</w:t>
@@ -15897,7 +15892,7 @@
         <w:pStyle w:val="Caption"/>
         <w:jc w:val="center"/>
       </w:pPr>
-      <w:bookmarkStart w:id="44" w:name="_Toc111230983"/>
+      <w:bookmarkStart w:id="43" w:name="_Toc111230983"/>
       <w:r>
         <w:t xml:space="preserve">Figure </w:t>
       </w:r>
@@ -15934,7 +15929,7 @@
       <w:r>
         <w:t>: Waterfall model</w:t>
       </w:r>
-      <w:bookmarkEnd w:id="44"/>
+      <w:bookmarkEnd w:id="43"/>
     </w:p>
     <w:p/>
     <w:p>
@@ -16203,26 +16198,32 @@
           <w:ilvl w:val="0"/>
           <w:numId w:val="46"/>
         </w:numPr>
-      </w:pPr>
-      <w:r>
-        <w:rPr>
-          <w:rFonts w:ascii="Arial" w:hAnsi="Arial" w:cs="Arial"/>
+        <w:rPr>
+          <w:rFonts w:cs="Times New Roman"/>
+          <w:szCs w:val="24"/>
+        </w:rPr>
+      </w:pPr>
+      <w:r>
+        <w:rPr>
+          <w:rFonts w:cs="Times New Roman"/>
           <w:color w:val="202122"/>
-          <w:sz w:val="21"/>
-          <w:szCs w:val="21"/>
+          <w:szCs w:val="24"/>
           <w:shd w:val="clear" w:color="auto" w:fill="FFFFFF"/>
         </w:rPr>
         <w:t>Design use</w:t>
       </w:r>
       <w:r>
+        <w:rPr>
+          <w:rFonts w:cs="Times New Roman"/>
+          <w:szCs w:val="24"/>
+        </w:rPr>
         <w:t xml:space="preserve"> case diagram</w:t>
       </w:r>
       <w:r>
         <w:rPr>
-          <w:rFonts w:ascii="Arial" w:hAnsi="Arial" w:cs="Arial"/>
+          <w:rFonts w:cs="Times New Roman"/>
           <w:color w:val="202122"/>
-          <w:sz w:val="21"/>
-          <w:szCs w:val="21"/>
+          <w:szCs w:val="24"/>
           <w:shd w:val="clear" w:color="auto" w:fill="FFFFFF"/>
         </w:rPr>
         <w:t> is a graphical depiction of a user's possible interactions with a system</w:t>
@@ -16268,10 +16269,13 @@
           <w:ilvl w:val="0"/>
           <w:numId w:val="46"/>
         </w:numPr>
-      </w:pPr>
-      <w:r>
-        <w:rPr>
-          <w:rFonts w:ascii="Arial" w:hAnsi="Arial" w:cs="Arial"/>
+        <w:rPr>
+          <w:rFonts w:cs="Times New Roman"/>
+        </w:rPr>
+      </w:pPr>
+      <w:r>
+        <w:rPr>
+          <w:rFonts w:cs="Times New Roman"/>
           <w:color w:val="000000"/>
           <w:shd w:val="clear" w:color="auto" w:fill="FFFFFF"/>
         </w:rPr>
@@ -16279,7 +16283,7 @@
       </w:r>
       <w:r>
         <w:rPr>
-          <w:rFonts w:ascii="Arial" w:hAnsi="Arial" w:cs="Arial"/>
+          <w:rFonts w:cs="Times New Roman"/>
           <w:color w:val="000000"/>
           <w:shd w:val="clear" w:color="auto" w:fill="FFFFFF"/>
         </w:rPr>
@@ -16287,7 +16291,7 @@
       </w:r>
       <w:r>
         <w:rPr>
-          <w:rFonts w:ascii="Arial" w:hAnsi="Arial" w:cs="Arial"/>
+          <w:rFonts w:cs="Times New Roman"/>
           <w:color w:val="000000"/>
           <w:shd w:val="clear" w:color="auto" w:fill="FFFFFF"/>
         </w:rPr>
@@ -16295,7 +16299,7 @@
       </w:r>
       <w:r>
         <w:rPr>
-          <w:rFonts w:ascii="Arial" w:hAnsi="Arial" w:cs="Arial"/>
+          <w:rFonts w:cs="Times New Roman"/>
           <w:color w:val="202124"/>
           <w:shd w:val="clear" w:color="auto" w:fill="FFFFFF"/>
         </w:rPr>
@@ -16307,6 +16311,7 @@
         <w:pStyle w:val="ListParagraph"/>
         <w:ind w:left="1080"/>
         <w:rPr>
+          <w:rFonts w:cs="Times New Roman"/>
           <w:b/>
         </w:rPr>
       </w:pPr>
@@ -16484,41 +16489,41 @@
       <w:pPr>
         <w:pStyle w:val="Heading2"/>
       </w:pPr>
-      <w:bookmarkStart w:id="45" w:name="_Toc112233079"/>
+      <w:bookmarkStart w:id="44" w:name="_Toc112233079"/>
       <w:r>
         <w:t>3.2. Requirement Specification</w:t>
       </w:r>
+      <w:bookmarkEnd w:id="44"/>
+    </w:p>
+    <w:p>
+      <w:r>
+        <w:t xml:space="preserve">Requirement specification involved defining consumer needs and objectives in the context of planned consumer use environments and </w:t>
+      </w:r>
+      <w:r>
+        <w:t>identifying</w:t>
+      </w:r>
+      <w:r>
+        <w:t xml:space="preserve"> system characteristics to </w:t>
+      </w:r>
+      <w:r>
+        <w:t>determine</w:t>
+      </w:r>
+      <w:r>
+        <w:t xml:space="preserve"> requirements for system functions.</w:t>
+      </w:r>
+    </w:p>
+    <w:p>
+      <w:pPr>
+        <w:pStyle w:val="Heading3"/>
+      </w:pPr>
+      <w:bookmarkStart w:id="45" w:name="_Toc112233080"/>
+      <w:r>
+        <w:t xml:space="preserve">3.2.1. </w:t>
+      </w:r>
+      <w:r>
+        <w:t>Functional Requirement</w:t>
+      </w:r>
       <w:bookmarkEnd w:id="45"/>
-    </w:p>
-    <w:p>
-      <w:r>
-        <w:t xml:space="preserve">Requirement specification involved defining consumer needs and objectives in the context of planned consumer use environments and </w:t>
-      </w:r>
-      <w:r>
-        <w:t>identifying</w:t>
-      </w:r>
-      <w:r>
-        <w:t xml:space="preserve"> system characteristics to </w:t>
-      </w:r>
-      <w:r>
-        <w:t>determine</w:t>
-      </w:r>
-      <w:r>
-        <w:t xml:space="preserve"> requirements for system functions.</w:t>
-      </w:r>
-    </w:p>
-    <w:p>
-      <w:pPr>
-        <w:pStyle w:val="Heading3"/>
-      </w:pPr>
-      <w:bookmarkStart w:id="46" w:name="_Toc112233080"/>
-      <w:r>
-        <w:t xml:space="preserve">3.2.1. </w:t>
-      </w:r>
-      <w:r>
-        <w:t>Functional Requirement</w:t>
-      </w:r>
-      <w:bookmarkEnd w:id="46"/>
       <w:r>
         <w:t xml:space="preserve"> </w:t>
       </w:r>
@@ -16648,7 +16653,7 @@
         <w:keepNext/>
         <w:jc w:val="center"/>
       </w:pPr>
-      <w:bookmarkStart w:id="47" w:name="_Toc111230973"/>
+      <w:bookmarkStart w:id="46" w:name="_Toc111230973"/>
       <w:r>
         <w:t xml:space="preserve">Table </w:t>
       </w:r>
@@ -16685,7 +16690,7 @@
       <w:r>
         <w:t>: Functional Table</w:t>
       </w:r>
-      <w:bookmarkEnd w:id="47"/>
+      <w:bookmarkEnd w:id="46"/>
     </w:p>
     <w:tbl>
       <w:tblPr>
@@ -17133,7 +17138,7 @@
       <w:pPr>
         <w:pStyle w:val="Heading3"/>
       </w:pPr>
-      <w:bookmarkStart w:id="48" w:name="_Toc112233081"/>
+      <w:bookmarkStart w:id="47" w:name="_Toc112233081"/>
       <w:r>
         <w:t xml:space="preserve">3.2.2. </w:t>
       </w:r>
@@ -17143,7 +17148,7 @@
       <w:r>
         <w:t xml:space="preserve"> Requirement</w:t>
       </w:r>
-      <w:bookmarkEnd w:id="48"/>
+      <w:bookmarkEnd w:id="47"/>
     </w:p>
     <w:p>
       <w:pPr>
@@ -17384,11 +17389,11 @@
       <w:pPr>
         <w:pStyle w:val="Heading3"/>
       </w:pPr>
-      <w:bookmarkStart w:id="49" w:name="_Toc112233082"/>
+      <w:bookmarkStart w:id="48" w:name="_Toc112233082"/>
       <w:r>
         <w:t>Hardware Requirements</w:t>
       </w:r>
-      <w:bookmarkEnd w:id="49"/>
+      <w:bookmarkEnd w:id="48"/>
     </w:p>
     <w:p>
       <w:pPr>
@@ -17493,11 +17498,11 @@
       <w:pPr>
         <w:pStyle w:val="Heading3"/>
       </w:pPr>
-      <w:bookmarkStart w:id="50" w:name="_Toc112233083"/>
+      <w:bookmarkStart w:id="49" w:name="_Toc112233083"/>
       <w:r>
         <w:t>Software Requirements</w:t>
       </w:r>
-      <w:bookmarkEnd w:id="50"/>
+      <w:bookmarkEnd w:id="49"/>
     </w:p>
     <w:p>
       <w:pPr>
@@ -17675,11 +17680,11 @@
           <w:numId w:val="17"/>
         </w:numPr>
       </w:pPr>
-      <w:bookmarkStart w:id="51" w:name="_Toc112233084"/>
+      <w:bookmarkStart w:id="50" w:name="_Toc112233084"/>
       <w:r>
         <w:t>Feasibility Study</w:t>
       </w:r>
-      <w:bookmarkEnd w:id="51"/>
+      <w:bookmarkEnd w:id="50"/>
     </w:p>
     <w:p>
       <w:r>
@@ -17718,11 +17723,11 @@
           <w:numId w:val="17"/>
         </w:numPr>
       </w:pPr>
-      <w:bookmarkStart w:id="52" w:name="_Toc112233085"/>
+      <w:bookmarkStart w:id="51" w:name="_Toc112233085"/>
       <w:r>
         <w:t>Operational Feasibility</w:t>
       </w:r>
-      <w:bookmarkEnd w:id="52"/>
+      <w:bookmarkEnd w:id="51"/>
     </w:p>
     <w:p>
       <w:r>
@@ -17764,11 +17769,11 @@
           <w:numId w:val="17"/>
         </w:numPr>
       </w:pPr>
-      <w:bookmarkStart w:id="53" w:name="_Toc112233086"/>
+      <w:bookmarkStart w:id="52" w:name="_Toc112233086"/>
       <w:r>
         <w:t>Technical Feasibility</w:t>
       </w:r>
-      <w:bookmarkEnd w:id="53"/>
+      <w:bookmarkEnd w:id="52"/>
     </w:p>
     <w:p>
       <w:r>
@@ -17848,11 +17853,11 @@
           <w:numId w:val="17"/>
         </w:numPr>
       </w:pPr>
-      <w:bookmarkStart w:id="54" w:name="_Toc112233087"/>
+      <w:bookmarkStart w:id="53" w:name="_Toc112233087"/>
       <w:r>
         <w:t>Economic Feasibility</w:t>
       </w:r>
-      <w:bookmarkEnd w:id="54"/>
+      <w:bookmarkEnd w:id="53"/>
     </w:p>
     <w:p>
       <w:r>
@@ -17909,11 +17914,11 @@
           <w:numId w:val="17"/>
         </w:numPr>
       </w:pPr>
-      <w:bookmarkStart w:id="55" w:name="_Toc112233088"/>
+      <w:bookmarkStart w:id="54" w:name="_Toc112233088"/>
       <w:r>
         <w:t>Legal and Contractual Feasibility</w:t>
       </w:r>
-      <w:bookmarkEnd w:id="55"/>
+      <w:bookmarkEnd w:id="54"/>
     </w:p>
     <w:p>
       <w:r>
@@ -17928,11 +17933,11 @@
           <w:numId w:val="17"/>
         </w:numPr>
       </w:pPr>
-      <w:bookmarkStart w:id="56" w:name="_Toc112233089"/>
+      <w:bookmarkStart w:id="55" w:name="_Toc112233089"/>
       <w:r>
         <w:t>Scheduled Feasibility</w:t>
       </w:r>
-      <w:bookmarkEnd w:id="56"/>
+      <w:bookmarkEnd w:id="55"/>
     </w:p>
     <w:p>
       <w:pPr>
@@ -18071,7 +18076,7 @@
                 <w:lang w:bidi="ne-NP"/>
               </w:rPr>
             </w:pPr>
-            <w:bookmarkStart w:id="57" w:name="_Toc111230974"/>
+            <w:bookmarkStart w:id="56" w:name="_Toc111230974"/>
             <w:r>
               <w:rPr>
                 <w:rFonts w:cs="Times New Roman"/>
@@ -20915,7 +20920,7 @@
               <w:bottom w:val="single" w:sz="4" w:space="0" w:color="000000"/>
               <w:right w:val="single" w:sz="4" w:space="0" w:color="000000"/>
             </w:tcBorders>
-            <w:shd w:val="clear" w:color="auto" w:fill="FFFFFF" w:themeFill="background1"/>
+            <w:shd w:val="clear" w:color="auto" w:fill="000000" w:themeFill="text1"/>
             <w:tcMar>
               <w:top w:w="0" w:type="dxa"/>
               <w:left w:w="108" w:type="dxa"/>
@@ -20929,6 +20934,7 @@
               <w:widowControl w:val="0"/>
               <w:rPr>
                 <w:rFonts w:cs="Times New Roman"/>
+                <w:sz w:val="20"/>
                 <w:lang w:bidi="ne-NP"/>
               </w:rPr>
             </w:pPr>
@@ -20941,7 +20947,7 @@
               <w:bottom w:val="single" w:sz="4" w:space="0" w:color="000000"/>
               <w:right w:val="single" w:sz="4" w:space="0" w:color="000000"/>
             </w:tcBorders>
-            <w:shd w:val="clear" w:color="auto" w:fill="FFFFFF" w:themeFill="background1"/>
+            <w:shd w:val="clear" w:color="auto" w:fill="000000" w:themeFill="text1"/>
             <w:tcMar>
               <w:top w:w="0" w:type="dxa"/>
               <w:left w:w="108" w:type="dxa"/>
@@ -20967,7 +20973,7 @@
               <w:bottom w:val="single" w:sz="4" w:space="0" w:color="000000"/>
               <w:right w:val="single" w:sz="4" w:space="0" w:color="000000"/>
             </w:tcBorders>
-            <w:shd w:val="clear" w:color="auto" w:fill="FFFFFF" w:themeFill="background1"/>
+            <w:shd w:val="clear" w:color="auto" w:fill="000000" w:themeFill="text1"/>
             <w:tcMar>
               <w:top w:w="0" w:type="dxa"/>
               <w:left w:w="108" w:type="dxa"/>
@@ -20993,7 +20999,7 @@
               <w:bottom w:val="single" w:sz="4" w:space="0" w:color="000000"/>
               <w:right w:val="single" w:sz="4" w:space="0" w:color="000000"/>
             </w:tcBorders>
-            <w:shd w:val="clear" w:color="auto" w:fill="FFFFFF" w:themeFill="background1"/>
+            <w:shd w:val="clear" w:color="auto" w:fill="000000" w:themeFill="text1"/>
             <w:tcMar>
               <w:top w:w="0" w:type="dxa"/>
               <w:left w:w="108" w:type="dxa"/>
@@ -21019,7 +21025,7 @@
               <w:bottom w:val="single" w:sz="4" w:space="0" w:color="000000"/>
               <w:right w:val="single" w:sz="4" w:space="0" w:color="000000"/>
             </w:tcBorders>
-            <w:shd w:val="clear" w:color="auto" w:fill="FFFFFF" w:themeFill="background1"/>
+            <w:shd w:val="clear" w:color="auto" w:fill="000000" w:themeFill="text1"/>
             <w:tcMar>
               <w:top w:w="0" w:type="dxa"/>
               <w:left w:w="108" w:type="dxa"/>
@@ -21045,7 +21051,7 @@
               <w:bottom w:val="single" w:sz="4" w:space="0" w:color="000000"/>
               <w:right w:val="single" w:sz="4" w:space="0" w:color="000000"/>
             </w:tcBorders>
-            <w:shd w:val="clear" w:color="auto" w:fill="FFFFFF" w:themeFill="background1"/>
+            <w:shd w:val="clear" w:color="auto" w:fill="000000" w:themeFill="text1"/>
             <w:tcMar>
               <w:top w:w="0" w:type="dxa"/>
               <w:left w:w="108" w:type="dxa"/>
@@ -21072,7 +21078,7 @@
               <w:bottom w:val="single" w:sz="4" w:space="0" w:color="000000"/>
               <w:right w:val="single" w:sz="4" w:space="0" w:color="000000"/>
             </w:tcBorders>
-            <w:shd w:val="clear" w:color="auto" w:fill="FFFFFF" w:themeFill="background1"/>
+            <w:shd w:val="clear" w:color="auto" w:fill="000000" w:themeFill="text1"/>
             <w:tcMar>
               <w:top w:w="0" w:type="dxa"/>
               <w:left w:w="108" w:type="dxa"/>
@@ -21592,7 +21598,7 @@
           </w:p>
         </w:tc>
       </w:tr>
-      <w:bookmarkEnd w:id="57"/>
+      <w:bookmarkEnd w:id="56"/>
     </w:tbl>
     <w:p>
       <w:pPr>
@@ -21625,7 +21631,7 @@
       <w:pPr>
         <w:pStyle w:val="Heading1"/>
       </w:pPr>
-      <w:bookmarkStart w:id="58" w:name="_Toc112233090"/>
+      <w:bookmarkStart w:id="57" w:name="_Toc112233090"/>
       <w:r>
         <w:t>Chapter 4</w:t>
       </w:r>
@@ -21635,17 +21641,17 @@
       <w:r>
         <w:t xml:space="preserve"> Design Specification and Implementation</w:t>
       </w:r>
+      <w:bookmarkEnd w:id="57"/>
+    </w:p>
+    <w:p>
+      <w:pPr>
+        <w:pStyle w:val="Heading2"/>
+      </w:pPr>
+      <w:bookmarkStart w:id="58" w:name="_Toc112233091"/>
+      <w:r>
+        <w:t>4.1. System Architecture</w:t>
+      </w:r>
       <w:bookmarkEnd w:id="58"/>
-    </w:p>
-    <w:p>
-      <w:pPr>
-        <w:pStyle w:val="Heading2"/>
-      </w:pPr>
-      <w:bookmarkStart w:id="59" w:name="_Toc112233091"/>
-      <w:r>
-        <w:t>4.1. System Architecture</w:t>
-      </w:r>
-      <w:bookmarkEnd w:id="59"/>
     </w:p>
     <w:p>
       <w:r>
@@ -21715,7 +21721,7 @@
         <w:pStyle w:val="Caption"/>
         <w:jc w:val="center"/>
       </w:pPr>
-      <w:bookmarkStart w:id="60" w:name="_Toc111230984"/>
+      <w:bookmarkStart w:id="59" w:name="_Toc111230984"/>
       <w:r>
         <w:t xml:space="preserve">Figure </w:t>
       </w:r>
@@ -21752,7 +21758,7 @@
       <w:r>
         <w:t>: System Architecture</w:t>
       </w:r>
-      <w:bookmarkEnd w:id="60"/>
+      <w:bookmarkEnd w:id="59"/>
     </w:p>
     <w:p/>
     <w:p/>
@@ -21761,7 +21767,7 @@
       <w:pPr>
         <w:pStyle w:val="Heading2"/>
       </w:pPr>
-      <w:bookmarkStart w:id="61" w:name="_Toc112233092"/>
+      <w:bookmarkStart w:id="60" w:name="_Toc112233092"/>
       <w:r>
         <w:lastRenderedPageBreak/>
         <w:t>4.</w:t>
@@ -21769,17 +21775,17 @@
       <w:r>
         <w:t>2. Data Flow Diagram (DFD)</w:t>
       </w:r>
+      <w:bookmarkEnd w:id="60"/>
+    </w:p>
+    <w:p>
+      <w:pPr>
+        <w:pStyle w:val="Heading3"/>
+      </w:pPr>
+      <w:bookmarkStart w:id="61" w:name="_Toc112233093"/>
+      <w:r>
+        <w:t>4.2.1. Context Diagram</w:t>
+      </w:r>
       <w:bookmarkEnd w:id="61"/>
-    </w:p>
-    <w:p>
-      <w:pPr>
-        <w:pStyle w:val="Heading3"/>
-      </w:pPr>
-      <w:bookmarkStart w:id="62" w:name="_Toc112233093"/>
-      <w:r>
-        <w:t>4.2.1. Context Diagram</w:t>
-      </w:r>
-      <w:bookmarkEnd w:id="62"/>
     </w:p>
     <w:p>
       <w:pPr>
@@ -21837,7 +21843,7 @@
         <w:pStyle w:val="Caption"/>
         <w:jc w:val="center"/>
       </w:pPr>
-      <w:bookmarkStart w:id="63" w:name="_Toc111230985"/>
+      <w:bookmarkStart w:id="62" w:name="_Toc111230985"/>
       <w:r>
         <w:t xml:space="preserve">Figure </w:t>
       </w:r>
@@ -21874,7 +21880,7 @@
       <w:r>
         <w:t>: Context Diagram</w:t>
       </w:r>
-      <w:bookmarkEnd w:id="63"/>
+      <w:bookmarkEnd w:id="62"/>
     </w:p>
     <w:p/>
     <w:p/>
@@ -21882,12 +21888,12 @@
       <w:pPr>
         <w:pStyle w:val="Heading3"/>
       </w:pPr>
-      <w:bookmarkStart w:id="64" w:name="_Toc112233094"/>
+      <w:bookmarkStart w:id="63" w:name="_Toc112233094"/>
       <w:r>
         <w:lastRenderedPageBreak/>
         <w:t>4.2.2. DFD Level 1</w:t>
       </w:r>
-      <w:bookmarkEnd w:id="64"/>
+      <w:bookmarkEnd w:id="63"/>
     </w:p>
     <w:p>
       <w:pPr>
@@ -21945,7 +21951,7 @@
         <w:pStyle w:val="Caption"/>
         <w:jc w:val="center"/>
       </w:pPr>
-      <w:bookmarkStart w:id="65" w:name="_Toc111230986"/>
+      <w:bookmarkStart w:id="64" w:name="_Toc111230986"/>
       <w:r>
         <w:t xml:space="preserve">Figure </w:t>
       </w:r>
@@ -21982,18 +21988,18 @@
       <w:r>
         <w:t>: Level 1 DFD</w:t>
       </w:r>
-      <w:bookmarkEnd w:id="65"/>
+      <w:bookmarkEnd w:id="64"/>
     </w:p>
     <w:p>
       <w:pPr>
         <w:pStyle w:val="Heading2"/>
       </w:pPr>
-      <w:bookmarkStart w:id="66" w:name="_Toc112233095"/>
+      <w:bookmarkStart w:id="65" w:name="_Toc112233095"/>
       <w:r>
         <w:lastRenderedPageBreak/>
         <w:t>4.3. Use Case Diagram</w:t>
       </w:r>
-      <w:bookmarkEnd w:id="66"/>
+      <w:bookmarkEnd w:id="65"/>
     </w:p>
     <w:p>
       <w:pPr>
@@ -22004,10 +22010,10 @@
           <w:noProof/>
         </w:rPr>
         <w:drawing>
-          <wp:inline distT="0" distB="0" distL="0" distR="0" wp14:anchorId="78108367" wp14:editId="32516660">
-            <wp:extent cx="5257800" cy="6701790"/>
-            <wp:effectExtent l="0" t="0" r="0" b="3810"/>
-            <wp:docPr id="7" name="Picture 7"/>
+          <wp:inline distT="0" distB="0" distL="0" distR="0" wp14:anchorId="72554BB4" wp14:editId="722873CC">
+            <wp:extent cx="5257800" cy="6825615"/>
+            <wp:effectExtent l="0" t="0" r="0" b="0"/>
+            <wp:docPr id="5" name="Picture 5"/>
             <wp:cNvGraphicFramePr>
               <a:graphicFrameLocks xmlns:a="http://schemas.openxmlformats.org/drawingml/2006/main" noChangeAspect="1"/>
             </wp:cNvGraphicFramePr>
@@ -22015,7 +22021,7 @@
               <a:graphicData uri="http://schemas.openxmlformats.org/drawingml/2006/picture">
                 <pic:pic xmlns:pic="http://schemas.openxmlformats.org/drawingml/2006/picture">
                   <pic:nvPicPr>
-                    <pic:cNvPr id="7" name="GharBeti(Diagrams)-UseCase.png"/>
+                    <pic:cNvPr id="5" name="GharBeti(Diagrams)-UseCase.png"/>
                     <pic:cNvPicPr/>
                   </pic:nvPicPr>
                   <pic:blipFill>
@@ -22033,7 +22039,7 @@
                   <pic:spPr>
                     <a:xfrm>
                       <a:off x="0" y="0"/>
-                      <a:ext cx="5257800" cy="6701790"/>
+                      <a:ext cx="5257800" cy="6825615"/>
                     </a:xfrm>
                     <a:prstGeom prst="rect">
                       <a:avLst/>
@@ -22051,7 +22057,7 @@
         <w:pStyle w:val="Caption"/>
         <w:jc w:val="center"/>
       </w:pPr>
-      <w:bookmarkStart w:id="67" w:name="_Toc111230987"/>
+      <w:bookmarkStart w:id="66" w:name="_Toc111230987"/>
       <w:r>
         <w:t xml:space="preserve">Figure </w:t>
       </w:r>
@@ -22088,7 +22094,7 @@
       <w:r>
         <w:t>: Use Case Diagram</w:t>
       </w:r>
-      <w:bookmarkEnd w:id="67"/>
+      <w:bookmarkEnd w:id="66"/>
     </w:p>
     <w:p>
       <w:pPr>
@@ -22098,12 +22104,12 @@
           <w:numId w:val="17"/>
         </w:numPr>
       </w:pPr>
-      <w:bookmarkStart w:id="68" w:name="_Toc112233096"/>
+      <w:bookmarkStart w:id="67" w:name="_Toc112233096"/>
       <w:r>
         <w:lastRenderedPageBreak/>
         <w:t>Activity diagram</w:t>
       </w:r>
-      <w:bookmarkEnd w:id="68"/>
+      <w:bookmarkEnd w:id="67"/>
     </w:p>
     <w:p>
       <w:r>
@@ -22193,7 +22199,7 @@
         <w:pStyle w:val="Caption"/>
         <w:jc w:val="center"/>
       </w:pPr>
-      <w:bookmarkStart w:id="69" w:name="_Toc111230988"/>
+      <w:bookmarkStart w:id="68" w:name="_Toc111230988"/>
       <w:r>
         <w:t xml:space="preserve">Figure </w:t>
       </w:r>
@@ -22230,7 +22236,7 @@
       <w:r>
         <w:t>: Activity diagram</w:t>
       </w:r>
-      <w:bookmarkEnd w:id="69"/>
+      <w:bookmarkEnd w:id="68"/>
       <w:r>
         <w:t xml:space="preserve"> for </w:t>
       </w:r>
@@ -22348,11 +22354,11 @@
           <w:numId w:val="17"/>
         </w:numPr>
       </w:pPr>
-      <w:bookmarkStart w:id="70" w:name="_Toc112233097"/>
+      <w:bookmarkStart w:id="69" w:name="_Toc112233097"/>
       <w:r>
         <w:t>Database Diagram</w:t>
       </w:r>
-      <w:bookmarkEnd w:id="70"/>
+      <w:bookmarkEnd w:id="69"/>
     </w:p>
     <w:p>
       <w:pPr>
@@ -22408,12 +22414,12 @@
       <w:pPr>
         <w:pStyle w:val="Heading3"/>
       </w:pPr>
-      <w:bookmarkStart w:id="71" w:name="_Toc112233098"/>
+      <w:bookmarkStart w:id="70" w:name="_Toc112233098"/>
       <w:r>
         <w:lastRenderedPageBreak/>
         <w:t>4.5.1. E-R Diagram</w:t>
       </w:r>
-      <w:bookmarkEnd w:id="71"/>
+      <w:bookmarkEnd w:id="70"/>
     </w:p>
     <w:p>
       <w:pPr>
@@ -22471,7 +22477,7 @@
         <w:pStyle w:val="Caption"/>
         <w:jc w:val="center"/>
       </w:pPr>
-      <w:bookmarkStart w:id="72" w:name="_Toc111230989"/>
+      <w:bookmarkStart w:id="71" w:name="_Toc111230989"/>
       <w:r>
         <w:t xml:space="preserve">Figure </w:t>
       </w:r>
@@ -22508,20 +22514,20 @@
       <w:r>
         <w:t>: ER Diagram</w:t>
       </w:r>
+      <w:bookmarkEnd w:id="71"/>
+    </w:p>
+    <w:p>
+      <w:pPr>
+        <w:pStyle w:val="Heading3"/>
+      </w:pPr>
+      <w:bookmarkStart w:id="72" w:name="_Toc112233099"/>
+      <w:r>
+        <w:t>4.5.2.</w:t>
+      </w:r>
+      <w:r>
+        <w:t xml:space="preserve"> Relational Data Structure</w:t>
+      </w:r>
       <w:bookmarkEnd w:id="72"/>
-    </w:p>
-    <w:p>
-      <w:pPr>
-        <w:pStyle w:val="Heading3"/>
-      </w:pPr>
-      <w:bookmarkStart w:id="73" w:name="_Toc112233099"/>
-      <w:r>
-        <w:t>4.5.2.</w:t>
-      </w:r>
-      <w:r>
-        <w:t xml:space="preserve"> Relational Data Structure</w:t>
-      </w:r>
-      <w:bookmarkEnd w:id="73"/>
     </w:p>
     <w:p>
       <w:pPr>
@@ -22529,7 +22535,7 @@
         <w:keepNext/>
         <w:jc w:val="center"/>
       </w:pPr>
-      <w:bookmarkStart w:id="74" w:name="_Toc111230975"/>
+      <w:bookmarkStart w:id="73" w:name="_Toc111230975"/>
       <w:r>
         <w:t xml:space="preserve">Table </w:t>
       </w:r>
@@ -22566,7 +22572,7 @@
       <w:r>
         <w:t>: Relational Data Structure</w:t>
       </w:r>
-      <w:bookmarkEnd w:id="74"/>
+      <w:bookmarkEnd w:id="73"/>
     </w:p>
     <w:tbl>
       <w:tblPr>
@@ -23977,14 +23983,14 @@
       <w:pPr>
         <w:pStyle w:val="Heading3"/>
       </w:pPr>
-      <w:bookmarkStart w:id="75" w:name="_Toc112233100"/>
+      <w:bookmarkStart w:id="74" w:name="_Toc112233100"/>
       <w:r>
         <w:t xml:space="preserve">4.5.3. </w:t>
       </w:r>
       <w:r>
         <w:t>Data Dictionary</w:t>
       </w:r>
-      <w:bookmarkEnd w:id="75"/>
+      <w:bookmarkEnd w:id="74"/>
     </w:p>
     <w:p>
       <w:r>
@@ -24039,7 +24045,7 @@
         <w:keepNext/>
         <w:jc w:val="center"/>
       </w:pPr>
-      <w:bookmarkStart w:id="76" w:name="_Toc111230976"/>
+      <w:bookmarkStart w:id="75" w:name="_Toc111230976"/>
       <w:r>
         <w:t xml:space="preserve">Table </w:t>
       </w:r>
@@ -24079,7 +24085,7 @@
       <w:r>
         <w:t>Data Dictionary</w:t>
       </w:r>
-      <w:bookmarkEnd w:id="76"/>
+      <w:bookmarkEnd w:id="75"/>
     </w:p>
     <w:tbl>
       <w:tblPr>
@@ -25153,11 +25159,11 @@
       <w:pPr>
         <w:pStyle w:val="Heading2"/>
       </w:pPr>
-      <w:bookmarkStart w:id="77" w:name="_Toc112233101"/>
+      <w:bookmarkStart w:id="76" w:name="_Toc112233101"/>
       <w:r>
         <w:t>4.6. UI/UX Mechanism</w:t>
       </w:r>
-      <w:bookmarkEnd w:id="77"/>
+      <w:bookmarkEnd w:id="76"/>
     </w:p>
     <w:p>
       <w:r>
@@ -25298,7 +25304,7 @@
       <w:pPr>
         <w:pStyle w:val="Heading2"/>
       </w:pPr>
-      <w:bookmarkStart w:id="78" w:name="_Toc112233102"/>
+      <w:bookmarkStart w:id="77" w:name="_Toc112233102"/>
       <w:r>
         <w:lastRenderedPageBreak/>
         <w:t xml:space="preserve">Chapter 5 Experimental Result </w:t>
@@ -25306,20 +25312,20 @@
       <w:r>
         <w:t>and Analysis</w:t>
       </w:r>
+      <w:bookmarkEnd w:id="77"/>
+    </w:p>
+    <w:p>
+      <w:pPr>
+        <w:pStyle w:val="Heading2"/>
+      </w:pPr>
+      <w:bookmarkStart w:id="78" w:name="_Toc112233103"/>
+      <w:r>
+        <w:t>5.1</w:t>
+      </w:r>
+      <w:r>
+        <w:t>. Programming platform</w:t>
+      </w:r>
       <w:bookmarkEnd w:id="78"/>
-    </w:p>
-    <w:p>
-      <w:pPr>
-        <w:pStyle w:val="Heading2"/>
-      </w:pPr>
-      <w:bookmarkStart w:id="79" w:name="_Toc112233103"/>
-      <w:r>
-        <w:t>5.1</w:t>
-      </w:r>
-      <w:r>
-        <w:t>. Programming platform</w:t>
-      </w:r>
-      <w:bookmarkEnd w:id="79"/>
     </w:p>
     <w:p>
       <w:r>
@@ -25485,11 +25491,11 @@
       <w:pPr>
         <w:pStyle w:val="Heading2"/>
       </w:pPr>
-      <w:bookmarkStart w:id="80" w:name="_Toc112233104"/>
+      <w:bookmarkStart w:id="79" w:name="_Toc112233104"/>
       <w:r>
         <w:t>5.2. Operating Environment</w:t>
       </w:r>
-      <w:bookmarkEnd w:id="80"/>
+      <w:bookmarkEnd w:id="79"/>
     </w:p>
     <w:p>
       <w:r>
@@ -25554,21 +25560,21 @@
       <w:pPr>
         <w:pStyle w:val="Heading2"/>
       </w:pPr>
-      <w:bookmarkStart w:id="81" w:name="_Toc112233105"/>
+      <w:bookmarkStart w:id="80" w:name="_Toc112233105"/>
       <w:r>
         <w:t>5.3. Testing and Debugging</w:t>
       </w:r>
+      <w:bookmarkEnd w:id="80"/>
+    </w:p>
+    <w:p>
+      <w:pPr>
+        <w:pStyle w:val="Heading3"/>
+      </w:pPr>
+      <w:bookmarkStart w:id="81" w:name="_Toc112233106"/>
+      <w:r>
+        <w:t>5.3.1. Testing</w:t>
+      </w:r>
       <w:bookmarkEnd w:id="81"/>
-    </w:p>
-    <w:p>
-      <w:pPr>
-        <w:pStyle w:val="Heading3"/>
-      </w:pPr>
-      <w:bookmarkStart w:id="82" w:name="_Toc112233106"/>
-      <w:r>
-        <w:t>5.3.1. Testing</w:t>
-      </w:r>
-      <w:bookmarkEnd w:id="82"/>
     </w:p>
     <w:p>
       <w:pPr>
@@ -25610,7 +25616,7 @@
         <w:keepNext/>
         <w:jc w:val="center"/>
       </w:pPr>
-      <w:bookmarkStart w:id="83" w:name="_Toc111230980"/>
+      <w:bookmarkStart w:id="82" w:name="_Toc111230980"/>
       <w:r>
         <w:t xml:space="preserve">Table </w:t>
       </w:r>
@@ -25647,7 +25653,7 @@
       <w:r>
         <w:t>: Test Case</w:t>
       </w:r>
-      <w:bookmarkEnd w:id="83"/>
+      <w:bookmarkEnd w:id="82"/>
     </w:p>
     <w:tbl>
       <w:tblPr>
@@ -26272,7 +26278,7 @@
       <w:pPr>
         <w:pStyle w:val="Heading2"/>
       </w:pPr>
-      <w:bookmarkStart w:id="84" w:name="_Toc112233107"/>
+      <w:bookmarkStart w:id="83" w:name="_Toc112233107"/>
       <w:r>
         <w:t xml:space="preserve">5.3. Experiment </w:t>
       </w:r>
@@ -26282,108 +26288,108 @@
       <w:r>
         <w:t xml:space="preserve"> Result Analysis</w:t>
       </w:r>
+      <w:bookmarkEnd w:id="83"/>
+      <w:r>
+        <w:t xml:space="preserve"> </w:t>
+      </w:r>
+    </w:p>
+    <w:p>
+      <w:pPr>
+        <w:pStyle w:val="Heading3"/>
+      </w:pPr>
+      <w:bookmarkStart w:id="84" w:name="_Toc112233108"/>
+      <w:r>
+        <w:t xml:space="preserve">5.3.1. </w:t>
+      </w:r>
+      <w:r>
+        <w:t>Experiment</w:t>
+      </w:r>
       <w:bookmarkEnd w:id="84"/>
-      <w:r>
-        <w:t xml:space="preserve"> </w:t>
-      </w:r>
+    </w:p>
+    <w:p>
+      <w:pPr>
+        <w:ind w:left="1440"/>
+        <w:rPr>
+          <w:rFonts w:cs="Times New Roman"/>
+        </w:rPr>
+      </w:pPr>
+      <w:r>
+        <w:rPr>
+          <w:rFonts w:cs="Times New Roman"/>
+        </w:rPr>
+        <w:t xml:space="preserve">The coding and testing process </w:t>
+      </w:r>
+      <w:proofErr w:type="gramStart"/>
+      <w:r>
+        <w:rPr>
+          <w:rFonts w:cs="Times New Roman"/>
+        </w:rPr>
+        <w:t>was completed</w:t>
+      </w:r>
+      <w:proofErr w:type="gramEnd"/>
+      <w:r>
+        <w:rPr>
+          <w:rFonts w:cs="Times New Roman"/>
+        </w:rPr>
+        <w:t xml:space="preserve"> successfully and the software behaves as desired. All the objectives of the project </w:t>
+      </w:r>
+      <w:proofErr w:type="gramStart"/>
+      <w:r>
+        <w:rPr>
+          <w:rFonts w:cs="Times New Roman"/>
+        </w:rPr>
+        <w:t>were met</w:t>
+      </w:r>
+      <w:proofErr w:type="gramEnd"/>
+      <w:r>
+        <w:rPr>
+          <w:rFonts w:cs="Times New Roman"/>
+        </w:rPr>
+        <w:t xml:space="preserve"> and we were able to provide all necessary features in the system.</w:t>
+      </w:r>
+    </w:p>
+    <w:p>
+      <w:pPr>
+        <w:ind w:left="1440"/>
+        <w:rPr>
+          <w:rFonts w:cs="Times New Roman"/>
+        </w:rPr>
+      </w:pPr>
+      <w:r>
+        <w:rPr>
+          <w:rFonts w:cs="Times New Roman"/>
+        </w:rPr>
+        <w:t xml:space="preserve">Due to external issues, there was some difference with the time schedule specified in the analysis phase. The project completion Gantt chart </w:t>
+      </w:r>
+      <w:proofErr w:type="gramStart"/>
+      <w:r>
+        <w:rPr>
+          <w:rFonts w:cs="Times New Roman"/>
+        </w:rPr>
+        <w:t>is provided</w:t>
+      </w:r>
+      <w:proofErr w:type="gramEnd"/>
+      <w:r>
+        <w:rPr>
+          <w:rFonts w:cs="Times New Roman"/>
+        </w:rPr>
+        <w:t xml:space="preserve"> as an appendix in appendix 2</w:t>
+      </w:r>
+    </w:p>
+    <w:p>
+      <w:pPr>
+        <w:ind w:left="1440"/>
+      </w:pPr>
     </w:p>
     <w:p>
       <w:pPr>
         <w:pStyle w:val="Heading3"/>
       </w:pPr>
-      <w:bookmarkStart w:id="85" w:name="_Toc112233108"/>
-      <w:r>
-        <w:t xml:space="preserve">5.3.1. </w:t>
-      </w:r>
-      <w:r>
-        <w:t>Experiment</w:t>
+      <w:bookmarkStart w:id="85" w:name="_Toc112233109"/>
+      <w:r>
+        <w:t>5.3.2. Expected Result</w:t>
       </w:r>
       <w:bookmarkEnd w:id="85"/>
-    </w:p>
-    <w:p>
-      <w:pPr>
-        <w:ind w:left="1440"/>
-        <w:rPr>
-          <w:rFonts w:cs="Times New Roman"/>
-        </w:rPr>
-      </w:pPr>
-      <w:r>
-        <w:rPr>
-          <w:rFonts w:cs="Times New Roman"/>
-        </w:rPr>
-        <w:t xml:space="preserve">The coding and testing process </w:t>
-      </w:r>
-      <w:proofErr w:type="gramStart"/>
-      <w:r>
-        <w:rPr>
-          <w:rFonts w:cs="Times New Roman"/>
-        </w:rPr>
-        <w:t>was completed</w:t>
-      </w:r>
-      <w:proofErr w:type="gramEnd"/>
-      <w:r>
-        <w:rPr>
-          <w:rFonts w:cs="Times New Roman"/>
-        </w:rPr>
-        <w:t xml:space="preserve"> successfully and the software behaves as desired. All the objectives of the project </w:t>
-      </w:r>
-      <w:proofErr w:type="gramStart"/>
-      <w:r>
-        <w:rPr>
-          <w:rFonts w:cs="Times New Roman"/>
-        </w:rPr>
-        <w:t>were met</w:t>
-      </w:r>
-      <w:proofErr w:type="gramEnd"/>
-      <w:r>
-        <w:rPr>
-          <w:rFonts w:cs="Times New Roman"/>
-        </w:rPr>
-        <w:t xml:space="preserve"> and we were able to provide all necessary features in the system.</w:t>
-      </w:r>
-    </w:p>
-    <w:p>
-      <w:pPr>
-        <w:ind w:left="1440"/>
-        <w:rPr>
-          <w:rFonts w:cs="Times New Roman"/>
-        </w:rPr>
-      </w:pPr>
-      <w:r>
-        <w:rPr>
-          <w:rFonts w:cs="Times New Roman"/>
-        </w:rPr>
-        <w:t xml:space="preserve">Due to external issues, there was some difference with the time schedule specified in the analysis phase. The project completion Gantt chart </w:t>
-      </w:r>
-      <w:proofErr w:type="gramStart"/>
-      <w:r>
-        <w:rPr>
-          <w:rFonts w:cs="Times New Roman"/>
-        </w:rPr>
-        <w:t>is provided</w:t>
-      </w:r>
-      <w:proofErr w:type="gramEnd"/>
-      <w:r>
-        <w:rPr>
-          <w:rFonts w:cs="Times New Roman"/>
-        </w:rPr>
-        <w:t xml:space="preserve"> as an appendix in appendix 2</w:t>
-      </w:r>
-    </w:p>
-    <w:p>
-      <w:pPr>
-        <w:ind w:left="1440"/>
-      </w:pPr>
-    </w:p>
-    <w:p>
-      <w:pPr>
-        <w:pStyle w:val="Heading3"/>
-      </w:pPr>
-      <w:bookmarkStart w:id="86" w:name="_Toc112233109"/>
-      <w:r>
-        <w:t>5.3.2. Expected Result</w:t>
-      </w:r>
-      <w:bookmarkEnd w:id="86"/>
     </w:p>
     <w:p>
       <w:pPr>
@@ -26538,7 +26544,7 @@
       <w:pPr>
         <w:pStyle w:val="Heading1"/>
       </w:pPr>
-      <w:bookmarkStart w:id="87" w:name="_Toc112233110"/>
+      <w:bookmarkStart w:id="86" w:name="_Toc112233110"/>
       <w:r>
         <w:lastRenderedPageBreak/>
         <w:t>Chapter 6</w:t>
@@ -26546,108 +26552,108 @@
       <w:r>
         <w:t>: Conclusion and Future Enhancement</w:t>
       </w:r>
+      <w:bookmarkEnd w:id="86"/>
+    </w:p>
+    <w:p>
+      <w:pPr>
+        <w:pStyle w:val="Heading2"/>
+      </w:pPr>
+      <w:bookmarkStart w:id="87" w:name="_Toc112233111"/>
+      <w:r>
+        <w:t>6.1. Conclusion</w:t>
+      </w:r>
       <w:bookmarkEnd w:id="87"/>
     </w:p>
     <w:p>
+      <w:r>
+        <w:t>Online</w:t>
+      </w:r>
+      <w:r>
+        <w:t xml:space="preserve"> </w:t>
+      </w:r>
+      <w:r>
+        <w:t xml:space="preserve">Property </w:t>
+      </w:r>
+      <w:r>
+        <w:t xml:space="preserve">rental business has emerged with a </w:t>
+      </w:r>
+      <w:r>
+        <w:t>new</w:t>
+      </w:r>
+      <w:r>
+        <w:t xml:space="preserve"> </w:t>
+      </w:r>
+      <w:r>
+        <w:t>pos</w:t>
+      </w:r>
+      <w:r>
+        <w:t>sibility</w:t>
+      </w:r>
+      <w:r>
+        <w:t xml:space="preserve"> compared to the </w:t>
+      </w:r>
+      <w:r>
+        <w:t>experience</w:t>
+      </w:r>
+      <w:r>
+        <w:t xml:space="preserve"> where</w:t>
+      </w:r>
+      <w:r>
+        <w:t xml:space="preserve"> every activity concerning</w:t>
+      </w:r>
+      <w:r>
+        <w:t xml:space="preserve"> rental business was limited to a physical location only. Even though the physical search for houses has not been </w:t>
+      </w:r>
+      <w:proofErr w:type="gramStart"/>
+      <w:r>
+        <w:t>totally</w:t>
+      </w:r>
+      <w:proofErr w:type="gramEnd"/>
+      <w:r>
+        <w:t xml:space="preserve"> eradicated; the nature of functions and how these functions are achieved has been reshaped by the power of internet. Nowadays, renters can reserve houses online once the customer is a </w:t>
+      </w:r>
+      <w:r>
+        <w:t xml:space="preserve">registered member of the application. The </w:t>
+      </w:r>
+      <w:r>
+        <w:t>app</w:t>
+      </w:r>
+      <w:r>
+        <w:t>-based</w:t>
+      </w:r>
+      <w:r>
+        <w:t xml:space="preserve"> </w:t>
+      </w:r>
+      <w:r>
+        <w:t>property</w:t>
+      </w:r>
+      <w:r>
+        <w:t xml:space="preserve"> rental system has offered an advantage to both </w:t>
+      </w:r>
+      <w:proofErr w:type="gramStart"/>
+      <w:r>
+        <w:t>landlords</w:t>
+      </w:r>
+      <w:proofErr w:type="gramEnd"/>
+      <w:r>
+        <w:t xml:space="preserve"> as well as the tenants efficiently and effectively just with the click of a button. </w:t>
+      </w:r>
+    </w:p>
+    <w:p>
       <w:pPr>
         <w:pStyle w:val="Heading2"/>
       </w:pPr>
-      <w:bookmarkStart w:id="88" w:name="_Toc112233111"/>
-      <w:r>
-        <w:t>6.1. Conclusion</w:t>
+      <w:bookmarkStart w:id="88" w:name="_Toc112233112"/>
+      <w:r>
+        <w:t>6.</w:t>
+      </w:r>
+      <w:r>
+        <w:t>2</w:t>
+      </w:r>
+      <w:r>
+        <w:t>. Limitations</w:t>
       </w:r>
       <w:bookmarkEnd w:id="88"/>
-    </w:p>
-    <w:p>
-      <w:r>
-        <w:t>Online</w:t>
-      </w:r>
-      <w:r>
-        <w:t xml:space="preserve"> </w:t>
-      </w:r>
-      <w:r>
-        <w:t xml:space="preserve">Property </w:t>
-      </w:r>
-      <w:r>
-        <w:t xml:space="preserve">rental business has emerged with a </w:t>
-      </w:r>
-      <w:r>
-        <w:t>new</w:t>
-      </w:r>
-      <w:r>
-        <w:t xml:space="preserve"> </w:t>
-      </w:r>
-      <w:r>
-        <w:t>pos</w:t>
-      </w:r>
-      <w:r>
-        <w:t>sibility</w:t>
-      </w:r>
-      <w:r>
-        <w:t xml:space="preserve"> compared to the </w:t>
-      </w:r>
-      <w:r>
-        <w:t>experience</w:t>
-      </w:r>
-      <w:r>
-        <w:t xml:space="preserve"> where</w:t>
-      </w:r>
-      <w:r>
-        <w:t xml:space="preserve"> every activity concerning</w:t>
-      </w:r>
-      <w:r>
-        <w:t xml:space="preserve"> rental business was limited to a physical location only. Even though the physical search for houses has not been </w:t>
-      </w:r>
-      <w:proofErr w:type="gramStart"/>
-      <w:r>
-        <w:t>totally</w:t>
-      </w:r>
-      <w:proofErr w:type="gramEnd"/>
-      <w:r>
-        <w:t xml:space="preserve"> eradicated; the nature of functions and how these functions are achieved has been reshaped by the power of internet. Nowadays, renters can reserve houses online once the customer is a </w:t>
-      </w:r>
-      <w:r>
-        <w:t xml:space="preserve">registered member of the application. The </w:t>
-      </w:r>
-      <w:r>
-        <w:t>app</w:t>
-      </w:r>
-      <w:r>
-        <w:t>-based</w:t>
-      </w:r>
-      <w:r>
-        <w:t xml:space="preserve"> </w:t>
-      </w:r>
-      <w:r>
-        <w:t>property</w:t>
-      </w:r>
-      <w:r>
-        <w:t xml:space="preserve"> rental system has offered an advantage to both </w:t>
-      </w:r>
-      <w:proofErr w:type="gramStart"/>
-      <w:r>
-        <w:t>landlords</w:t>
-      </w:r>
-      <w:proofErr w:type="gramEnd"/>
-      <w:r>
-        <w:t xml:space="preserve"> as well as the tenants efficiently and effectively just with the click of a button. </w:t>
-      </w:r>
-    </w:p>
-    <w:p>
-      <w:pPr>
-        <w:pStyle w:val="Heading2"/>
-      </w:pPr>
-      <w:bookmarkStart w:id="89" w:name="_Toc112233112"/>
-      <w:r>
-        <w:t>6.</w:t>
-      </w:r>
-      <w:r>
-        <w:t>2</w:t>
-      </w:r>
-      <w:r>
-        <w:t>. Limitations</w:t>
-      </w:r>
-      <w:bookmarkEnd w:id="89"/>
     </w:p>
     <w:p>
       <w:pPr>
@@ -26689,7 +26695,7 @@
       <w:pPr>
         <w:pStyle w:val="Heading2"/>
       </w:pPr>
-      <w:bookmarkStart w:id="90" w:name="_Toc112233113"/>
+      <w:bookmarkStart w:id="89" w:name="_Toc112233113"/>
       <w:r>
         <w:t>6.</w:t>
       </w:r>
@@ -26699,7 +26705,7 @@
       <w:r>
         <w:t>. Future Enhancement</w:t>
       </w:r>
-      <w:bookmarkEnd w:id="90"/>
+      <w:bookmarkEnd w:id="89"/>
     </w:p>
     <w:p>
       <w:pPr>
@@ -26745,12 +26751,12 @@
       <w:pPr>
         <w:pStyle w:val="Heading1"/>
       </w:pPr>
-      <w:bookmarkStart w:id="91" w:name="_Toc112233114"/>
+      <w:bookmarkStart w:id="90" w:name="_Toc112233114"/>
       <w:r>
         <w:lastRenderedPageBreak/>
         <w:t>Reference</w:t>
       </w:r>
-      <w:bookmarkEnd w:id="91"/>
+      <w:bookmarkEnd w:id="90"/>
     </w:p>
     <w:p>
       <w:pPr>
@@ -27208,31 +27214,31 @@
       <w:pPr>
         <w:pStyle w:val="Heading2"/>
       </w:pPr>
-      <w:bookmarkStart w:id="92" w:name="_Toc112233115"/>
+      <w:bookmarkStart w:id="91" w:name="_Toc112233115"/>
       <w:r>
         <w:lastRenderedPageBreak/>
         <w:t>Appendixes</w:t>
       </w:r>
+      <w:bookmarkEnd w:id="91"/>
+    </w:p>
+    <w:p>
+      <w:pPr>
+        <w:pStyle w:val="Heading2"/>
+      </w:pPr>
+      <w:bookmarkStart w:id="92" w:name="_Toc112233116"/>
+      <w:r>
+        <w:t>Ap</w:t>
+      </w:r>
+      <w:r>
+        <w:t>p</w:t>
+      </w:r>
+      <w:r>
+        <w:t>endix1</w:t>
+      </w:r>
+      <w:r>
+        <w:t>: Screenshot</w:t>
+      </w:r>
       <w:bookmarkEnd w:id="92"/>
-    </w:p>
-    <w:p>
-      <w:pPr>
-        <w:pStyle w:val="Heading2"/>
-      </w:pPr>
-      <w:bookmarkStart w:id="93" w:name="_Toc112233116"/>
-      <w:r>
-        <w:t>Ap</w:t>
-      </w:r>
-      <w:r>
-        <w:t>p</w:t>
-      </w:r>
-      <w:r>
-        <w:t>endix1</w:t>
-      </w:r>
-      <w:r>
-        <w:t>: Screenshot</w:t>
-      </w:r>
-      <w:bookmarkEnd w:id="93"/>
     </w:p>
     <w:p>
       <w:r>
@@ -27457,18 +27463,18 @@
       <w:pPr>
         <w:pStyle w:val="Heading2"/>
       </w:pPr>
-      <w:bookmarkStart w:id="94" w:name="_Toc112233117"/>
+      <w:bookmarkStart w:id="93" w:name="_Toc112233117"/>
       <w:r>
         <w:t>Appendix2: Project Completion Gantt chart</w:t>
       </w:r>
-      <w:bookmarkEnd w:id="94"/>
+      <w:bookmarkEnd w:id="93"/>
     </w:p>
     <w:p>
       <w:pPr>
         <w:pStyle w:val="Caption"/>
         <w:framePr w:hSpace="180" w:wrap="around" w:vAnchor="page" w:hAnchor="page" w:x="3774" w:y="2544"/>
       </w:pPr>
-      <w:bookmarkStart w:id="95" w:name="_Toc111230990"/>
+      <w:bookmarkStart w:id="94" w:name="_Toc111230990"/>
       <w:r>
         <w:t xml:space="preserve">Figure </w:t>
       </w:r>
@@ -27509,7 +27515,7 @@
       <w:r>
         <w:t>Chart</w:t>
       </w:r>
-      <w:bookmarkEnd w:id="95"/>
+      <w:bookmarkEnd w:id="94"/>
       <w:proofErr w:type="gramEnd"/>
     </w:p>
     <w:tbl>
@@ -30414,7 +30420,7 @@
               <w:bottom w:val="single" w:sz="4" w:space="0" w:color="000000"/>
               <w:right w:val="single" w:sz="4" w:space="0" w:color="000000"/>
             </w:tcBorders>
-            <w:shd w:val="clear" w:color="auto" w:fill="FFFFFF" w:themeFill="background1"/>
+            <w:shd w:val="clear" w:color="auto" w:fill="000000" w:themeFill="text1"/>
             <w:tcMar>
               <w:top w:w="0" w:type="dxa"/>
               <w:left w:w="108" w:type="dxa"/>
@@ -30440,7 +30446,7 @@
               <w:bottom w:val="single" w:sz="4" w:space="0" w:color="000000"/>
               <w:right w:val="single" w:sz="4" w:space="0" w:color="000000"/>
             </w:tcBorders>
-            <w:shd w:val="clear" w:color="auto" w:fill="FFFFFF" w:themeFill="background1"/>
+            <w:shd w:val="clear" w:color="auto" w:fill="000000" w:themeFill="text1"/>
             <w:tcMar>
               <w:top w:w="0" w:type="dxa"/>
               <w:left w:w="108" w:type="dxa"/>
@@ -30466,7 +30472,7 @@
               <w:bottom w:val="single" w:sz="4" w:space="0" w:color="000000"/>
               <w:right w:val="single" w:sz="4" w:space="0" w:color="000000"/>
             </w:tcBorders>
-            <w:shd w:val="clear" w:color="auto" w:fill="FFFFFF" w:themeFill="background1"/>
+            <w:shd w:val="clear" w:color="auto" w:fill="000000" w:themeFill="text1"/>
             <w:tcMar>
               <w:top w:w="0" w:type="dxa"/>
               <w:left w:w="108" w:type="dxa"/>
@@ -30492,7 +30498,7 @@
               <w:bottom w:val="single" w:sz="4" w:space="0" w:color="000000"/>
               <w:right w:val="single" w:sz="4" w:space="0" w:color="000000"/>
             </w:tcBorders>
-            <w:shd w:val="clear" w:color="auto" w:fill="FFFFFF" w:themeFill="background1"/>
+            <w:shd w:val="clear" w:color="auto" w:fill="000000" w:themeFill="text1"/>
             <w:tcMar>
               <w:top w:w="0" w:type="dxa"/>
               <w:left w:w="108" w:type="dxa"/>
@@ -30518,7 +30524,7 @@
               <w:bottom w:val="single" w:sz="4" w:space="0" w:color="000000"/>
               <w:right w:val="single" w:sz="4" w:space="0" w:color="000000"/>
             </w:tcBorders>
-            <w:shd w:val="clear" w:color="auto" w:fill="FFFFFF" w:themeFill="background1"/>
+            <w:shd w:val="clear" w:color="auto" w:fill="000000" w:themeFill="text1"/>
             <w:tcMar>
               <w:top w:w="0" w:type="dxa"/>
               <w:left w:w="108" w:type="dxa"/>
@@ -30544,7 +30550,7 @@
               <w:bottom w:val="single" w:sz="4" w:space="0" w:color="000000"/>
               <w:right w:val="single" w:sz="4" w:space="0" w:color="000000"/>
             </w:tcBorders>
-            <w:shd w:val="clear" w:color="auto" w:fill="FFFFFF" w:themeFill="background1"/>
+            <w:shd w:val="clear" w:color="auto" w:fill="000000" w:themeFill="text1"/>
             <w:tcMar>
               <w:top w:w="0" w:type="dxa"/>
               <w:left w:w="108" w:type="dxa"/>
@@ -30571,7 +30577,7 @@
               <w:bottom w:val="single" w:sz="4" w:space="0" w:color="000000"/>
               <w:right w:val="single" w:sz="4" w:space="0" w:color="000000"/>
             </w:tcBorders>
-            <w:shd w:val="clear" w:color="auto" w:fill="FFFFFF" w:themeFill="background1"/>
+            <w:shd w:val="clear" w:color="auto" w:fill="000000" w:themeFill="text1"/>
             <w:tcMar>
               <w:top w:w="0" w:type="dxa"/>
               <w:left w:w="108" w:type="dxa"/>
@@ -31097,6 +31103,8 @@
       <w:pPr>
         <w:ind w:left="0"/>
       </w:pPr>
+      <w:bookmarkStart w:id="95" w:name="_GoBack"/>
+      <w:bookmarkEnd w:id="95"/>
     </w:p>
     <w:p>
       <w:pPr>
@@ -32162,7 +32170,7 @@
           <w:rPr>
             <w:noProof/>
           </w:rPr>
-          <w:t>- 19 -</w:t>
+          <w:t>- 33 -</w:t>
         </w:r>
         <w:r>
           <w:rPr>
@@ -38322,7 +38330,7 @@
 </file>
 
 <file path=customXml/itemProps1.xml><?xml version="1.0" encoding="utf-8"?>
-<ds:datastoreItem xmlns:ds="http://schemas.openxmlformats.org/officeDocument/2006/customXml" ds:itemID="{EBC49E97-7BF8-4E7C-80D1-3840273F995C}">
+<ds:datastoreItem xmlns:ds="http://schemas.openxmlformats.org/officeDocument/2006/customXml" ds:itemID="{0DC4FC49-60D8-4245-886E-4D02E1EFB35E}">
   <ds:schemaRefs>
     <ds:schemaRef ds:uri="http://schemas.openxmlformats.org/officeDocument/2006/bibliography"/>
   </ds:schemaRefs>

</xml_diff>